<commit_message>
Agregados los Modelados de dominio por paquetes en la ERS
</commit_message>
<xml_diff>
--- a/Documentacion/de Producto/Trazo Fino 1.3.docx
+++ b/Documentacion/de Producto/Trazo Fino 1.3.docx
@@ -1,6 +1,6 @@
 
 <file path=word/document.xml><?xml version="1.0" encoding="utf-8"?>
-<w:document xmlns:ve="http://schemas.openxmlformats.org/markup-compatibility/2006" xmlns:o="urn:schemas-microsoft-com:office:office" xmlns:r="http://schemas.openxmlformats.org/officeDocument/2006/relationships" xmlns:m="http://schemas.openxmlformats.org/officeDocument/2006/math" xmlns:v="urn:schemas-microsoft-com:vml" xmlns:wp="http://schemas.openxmlformats.org/drawingml/2006/wordprocessingDrawing" xmlns:w10="urn:schemas-microsoft-com:office:word" xmlns:w="http://schemas.openxmlformats.org/wordprocessingml/2006/main" xmlns:wne="http://schemas.microsoft.com/office/word/2006/wordml">
+<w:document xmlns:wpc="http://schemas.microsoft.com/office/word/2010/wordprocessingCanvas" xmlns:mc="http://schemas.openxmlformats.org/markup-compatibility/2006" xmlns:o="urn:schemas-microsoft-com:office:office" xmlns:r="http://schemas.openxmlformats.org/officeDocument/2006/relationships" xmlns:m="http://schemas.openxmlformats.org/officeDocument/2006/math" xmlns:v="urn:schemas-microsoft-com:vml" xmlns:wp14="http://schemas.microsoft.com/office/word/2010/wordprocessingDrawing" xmlns:wp="http://schemas.openxmlformats.org/drawingml/2006/wordprocessingDrawing" xmlns:w10="urn:schemas-microsoft-com:office:word" xmlns:w="http://schemas.openxmlformats.org/wordprocessingml/2006/main" xmlns:w14="http://schemas.microsoft.com/office/word/2010/wordml" xmlns:w15="http://schemas.microsoft.com/office/word/2012/wordml" xmlns:wpg="http://schemas.microsoft.com/office/word/2010/wordprocessingGroup" xmlns:wpi="http://schemas.microsoft.com/office/word/2010/wordprocessingInk" xmlns:wne="http://schemas.microsoft.com/office/word/2006/wordml" xmlns:wps="http://schemas.microsoft.com/office/word/2010/wordprocessingShape" mc:Ignorable="w14 w15 wp14">
   <w:body>
     <w:p>
       <w:pPr>
@@ -38,7 +38,7 @@
           <w:left w:w="70" w:type="dxa"/>
           <w:right w:w="70" w:type="dxa"/>
         </w:tblCellMar>
-        <w:tblLook w:val="00AF"/>
+        <w:tblLook w:val="00AF" w:firstRow="1" w:lastRow="0" w:firstColumn="1" w:lastColumn="0" w:noHBand="0" w:noVBand="0"/>
       </w:tblPr>
       <w:tblGrid>
         <w:gridCol w:w="2450"/>
@@ -263,6 +263,14 @@
                 <w:sz w:val="22"/>
                 <w:szCs w:val="22"/>
               </w:rPr>
+              <w:fldChar w:fldCharType="separate"/>
+            </w:r>
+            <w:r>
+              <w:rPr>
+                <w:rFonts w:asciiTheme="minorHAnsi" w:hAnsiTheme="minorHAnsi" w:cstheme="minorHAnsi"/>
+                <w:sz w:val="22"/>
+                <w:szCs w:val="22"/>
+              </w:rPr>
               <w:fldChar w:fldCharType="end"/>
             </w:r>
             <w:r>
@@ -312,6 +320,14 @@
                 <w:sz w:val="22"/>
                 <w:szCs w:val="22"/>
               </w:rPr>
+              <w:fldChar w:fldCharType="separate"/>
+            </w:r>
+            <w:r>
+              <w:rPr>
+                <w:rFonts w:asciiTheme="minorHAnsi" w:hAnsiTheme="minorHAnsi" w:cstheme="minorHAnsi"/>
+                <w:sz w:val="22"/>
+                <w:szCs w:val="22"/>
+              </w:rPr>
               <w:fldChar w:fldCharType="end"/>
             </w:r>
             <w:r>
@@ -361,6 +377,14 @@
                 <w:sz w:val="22"/>
                 <w:szCs w:val="22"/>
               </w:rPr>
+              <w:fldChar w:fldCharType="separate"/>
+            </w:r>
+            <w:r>
+              <w:rPr>
+                <w:rFonts w:asciiTheme="minorHAnsi" w:hAnsiTheme="minorHAnsi" w:cstheme="minorHAnsi"/>
+                <w:sz w:val="22"/>
+                <w:szCs w:val="22"/>
+              </w:rPr>
               <w:fldChar w:fldCharType="end"/>
             </w:r>
             <w:r>
@@ -451,6 +475,14 @@
                 <w:sz w:val="22"/>
                 <w:szCs w:val="22"/>
               </w:rPr>
+              <w:fldChar w:fldCharType="separate"/>
+            </w:r>
+            <w:r>
+              <w:rPr>
+                <w:rFonts w:asciiTheme="minorHAnsi" w:hAnsiTheme="minorHAnsi" w:cstheme="minorHAnsi"/>
+                <w:sz w:val="22"/>
+                <w:szCs w:val="22"/>
+              </w:rPr>
               <w:fldChar w:fldCharType="end"/>
             </w:r>
             <w:r>
@@ -500,6 +532,14 @@
                 <w:sz w:val="22"/>
                 <w:szCs w:val="22"/>
               </w:rPr>
+              <w:fldChar w:fldCharType="separate"/>
+            </w:r>
+            <w:r>
+              <w:rPr>
+                <w:rFonts w:asciiTheme="minorHAnsi" w:hAnsiTheme="minorHAnsi" w:cstheme="minorHAnsi"/>
+                <w:sz w:val="22"/>
+                <w:szCs w:val="22"/>
+              </w:rPr>
               <w:fldChar w:fldCharType="end"/>
             </w:r>
             <w:r>
@@ -581,6 +621,14 @@
                 <w:sz w:val="22"/>
                 <w:szCs w:val="22"/>
               </w:rPr>
+              <w:fldChar w:fldCharType="separate"/>
+            </w:r>
+            <w:r>
+              <w:rPr>
+                <w:rFonts w:asciiTheme="minorHAnsi" w:hAnsiTheme="minorHAnsi" w:cstheme="minorHAnsi"/>
+                <w:sz w:val="22"/>
+                <w:szCs w:val="22"/>
+              </w:rPr>
               <w:fldChar w:fldCharType="end"/>
             </w:r>
             <w:r>
@@ -630,6 +678,14 @@
                 <w:sz w:val="22"/>
                 <w:szCs w:val="22"/>
               </w:rPr>
+              <w:fldChar w:fldCharType="separate"/>
+            </w:r>
+            <w:r>
+              <w:rPr>
+                <w:rFonts w:asciiTheme="minorHAnsi" w:hAnsiTheme="minorHAnsi" w:cstheme="minorHAnsi"/>
+                <w:sz w:val="22"/>
+                <w:szCs w:val="22"/>
+              </w:rPr>
               <w:fldChar w:fldCharType="end"/>
             </w:r>
             <w:r>
@@ -728,6 +784,14 @@
                 <w:sz w:val="22"/>
                 <w:szCs w:val="22"/>
               </w:rPr>
+              <w:fldChar w:fldCharType="separate"/>
+            </w:r>
+            <w:r>
+              <w:rPr>
+                <w:rFonts w:asciiTheme="minorHAnsi" w:hAnsiTheme="minorHAnsi" w:cstheme="minorHAnsi"/>
+                <w:sz w:val="22"/>
+                <w:szCs w:val="22"/>
+              </w:rPr>
               <w:fldChar w:fldCharType="end"/>
             </w:r>
             <w:r>
@@ -777,6 +841,14 @@
                 <w:sz w:val="22"/>
                 <w:szCs w:val="22"/>
               </w:rPr>
+              <w:fldChar w:fldCharType="separate"/>
+            </w:r>
+            <w:r>
+              <w:rPr>
+                <w:rFonts w:asciiTheme="minorHAnsi" w:hAnsiTheme="minorHAnsi" w:cstheme="minorHAnsi"/>
+                <w:sz w:val="22"/>
+                <w:szCs w:val="22"/>
+              </w:rPr>
               <w:fldChar w:fldCharType="end"/>
             </w:r>
             <w:r>
@@ -834,6 +906,14 @@
                 <w:sz w:val="22"/>
                 <w:szCs w:val="22"/>
               </w:rPr>
+              <w:fldChar w:fldCharType="separate"/>
+            </w:r>
+            <w:r>
+              <w:rPr>
+                <w:rFonts w:asciiTheme="minorHAnsi" w:hAnsiTheme="minorHAnsi" w:cstheme="minorHAnsi"/>
+                <w:sz w:val="22"/>
+                <w:szCs w:val="22"/>
+              </w:rPr>
               <w:fldChar w:fldCharType="end"/>
             </w:r>
             <w:r>
@@ -883,6 +963,14 @@
                 <w:sz w:val="22"/>
                 <w:szCs w:val="22"/>
               </w:rPr>
+              <w:fldChar w:fldCharType="separate"/>
+            </w:r>
+            <w:r>
+              <w:rPr>
+                <w:rFonts w:asciiTheme="minorHAnsi" w:hAnsiTheme="minorHAnsi" w:cstheme="minorHAnsi"/>
+                <w:sz w:val="22"/>
+                <w:szCs w:val="22"/>
+              </w:rPr>
               <w:fldChar w:fldCharType="end"/>
             </w:r>
             <w:r>
@@ -932,6 +1020,14 @@
                 <w:sz w:val="22"/>
                 <w:szCs w:val="22"/>
               </w:rPr>
+              <w:fldChar w:fldCharType="separate"/>
+            </w:r>
+            <w:r>
+              <w:rPr>
+                <w:rFonts w:asciiTheme="minorHAnsi" w:hAnsiTheme="minorHAnsi" w:cstheme="minorHAnsi"/>
+                <w:sz w:val="22"/>
+                <w:szCs w:val="22"/>
+              </w:rPr>
               <w:fldChar w:fldCharType="end"/>
             </w:r>
             <w:r>
@@ -1103,6 +1199,14 @@
                 <w:sz w:val="22"/>
                 <w:szCs w:val="22"/>
               </w:rPr>
+              <w:fldChar w:fldCharType="separate"/>
+            </w:r>
+            <w:r>
+              <w:rPr>
+                <w:rFonts w:asciiTheme="minorHAnsi" w:hAnsiTheme="minorHAnsi" w:cstheme="minorHAnsi"/>
+                <w:sz w:val="22"/>
+                <w:szCs w:val="22"/>
+              </w:rPr>
               <w:fldChar w:fldCharType="end"/>
             </w:r>
             <w:r>
@@ -1152,6 +1256,14 @@
                 <w:sz w:val="22"/>
                 <w:szCs w:val="22"/>
               </w:rPr>
+              <w:fldChar w:fldCharType="separate"/>
+            </w:r>
+            <w:r>
+              <w:rPr>
+                <w:rFonts w:asciiTheme="minorHAnsi" w:hAnsiTheme="minorHAnsi" w:cstheme="minorHAnsi"/>
+                <w:sz w:val="22"/>
+                <w:szCs w:val="22"/>
+              </w:rPr>
               <w:fldChar w:fldCharType="end"/>
             </w:r>
             <w:r>
@@ -1701,23 +1813,23 @@
                 <w:sz w:val="22"/>
                 <w:szCs w:val="22"/>
               </w:rPr>
-              <w:t xml:space="preserve">a la opción </w:t>
-            </w:r>
-            <w:r>
-              <w:rPr>
-                <w:rFonts w:asciiTheme="minorHAnsi" w:hAnsiTheme="minorHAnsi" w:cstheme="minorHAnsi"/>
-                <w:sz w:val="22"/>
-                <w:szCs w:val="22"/>
-              </w:rPr>
-              <w:t xml:space="preserve"> </w:t>
-            </w:r>
-            <w:r>
-              <w:rPr>
-                <w:rFonts w:asciiTheme="minorHAnsi" w:hAnsiTheme="minorHAnsi" w:cstheme="minorHAnsi"/>
-                <w:sz w:val="22"/>
-                <w:szCs w:val="22"/>
-              </w:rPr>
-              <w:t>Registrar mascota</w:t>
+              <w:t xml:space="preserve">a la </w:t>
+            </w:r>
+            <w:r>
+              <w:rPr>
+                <w:rFonts w:asciiTheme="minorHAnsi" w:hAnsiTheme="minorHAnsi" w:cstheme="minorHAnsi"/>
+                <w:sz w:val="22"/>
+                <w:szCs w:val="22"/>
+              </w:rPr>
+              <w:t>opción Registrar</w:t>
+            </w:r>
+            <w:r>
+              <w:rPr>
+                <w:rFonts w:asciiTheme="minorHAnsi" w:hAnsiTheme="minorHAnsi" w:cstheme="minorHAnsi"/>
+                <w:sz w:val="22"/>
+                <w:szCs w:val="22"/>
+              </w:rPr>
+              <w:t xml:space="preserve"> mascota</w:t>
             </w:r>
             <w:r>
               <w:rPr>
@@ -1943,15 +2055,15 @@
                 <w:sz w:val="22"/>
                 <w:szCs w:val="22"/>
               </w:rPr>
-              <w:t>3</w:t>
-            </w:r>
-            <w:r>
-              <w:rPr>
-                <w:rFonts w:asciiTheme="minorHAnsi" w:hAnsiTheme="minorHAnsi" w:cstheme="minorHAnsi"/>
-                <w:sz w:val="22"/>
-                <w:szCs w:val="22"/>
-              </w:rPr>
-              <w:t>.A.</w:t>
+              <w:t>3. A</w:t>
+            </w:r>
+            <w:r>
+              <w:rPr>
+                <w:rFonts w:asciiTheme="minorHAnsi" w:hAnsiTheme="minorHAnsi" w:cstheme="minorHAnsi"/>
+                <w:sz w:val="22"/>
+                <w:szCs w:val="22"/>
+              </w:rPr>
+              <w:t>.</w:t>
             </w:r>
             <w:r>
               <w:rPr>
@@ -1993,15 +2105,15 @@
                 <w:sz w:val="22"/>
                 <w:szCs w:val="22"/>
               </w:rPr>
-              <w:t>3</w:t>
-            </w:r>
-            <w:r>
-              <w:rPr>
-                <w:rFonts w:asciiTheme="minorHAnsi" w:hAnsiTheme="minorHAnsi" w:cstheme="minorHAnsi"/>
-                <w:sz w:val="22"/>
-                <w:szCs w:val="22"/>
-              </w:rPr>
-              <w:t>.A.1.</w:t>
+              <w:t>3. A.1</w:t>
+            </w:r>
+            <w:r>
+              <w:rPr>
+                <w:rFonts w:asciiTheme="minorHAnsi" w:hAnsiTheme="minorHAnsi" w:cstheme="minorHAnsi"/>
+                <w:sz w:val="22"/>
+                <w:szCs w:val="22"/>
+              </w:rPr>
+              <w:t>.</w:t>
             </w:r>
             <w:r>
               <w:rPr>
@@ -2137,7 +2249,7 @@
                 <w:sz w:val="22"/>
                 <w:szCs w:val="22"/>
               </w:rPr>
-              <w:t>.A</w:t>
+              <w:t>. A</w:t>
             </w:r>
             <w:r>
               <w:rPr>
@@ -2179,7 +2291,15 @@
                 <w:sz w:val="22"/>
                 <w:szCs w:val="22"/>
               </w:rPr>
-              <w:t>.A.1. Se cancela el caso de uso.</w:t>
+              <w:t>. A.1</w:t>
+            </w:r>
+            <w:r>
+              <w:rPr>
+                <w:rFonts w:asciiTheme="minorHAnsi" w:hAnsiTheme="minorHAnsi" w:cstheme="minorHAnsi"/>
+                <w:sz w:val="22"/>
+                <w:szCs w:val="22"/>
+              </w:rPr>
+              <w:t>. Se cancela el caso de uso.</w:t>
             </w:r>
           </w:p>
         </w:tc>
@@ -2650,7 +2770,19 @@
                 <w:sz w:val="22"/>
                 <w:szCs w:val="22"/>
               </w:rPr>
-              <w:t xml:space="preserve"> Case al que extiende: </w:t>
+              <w:t xml:space="preserve"> Case al que extiende:</w:t>
+            </w:r>
+            <w:bookmarkStart w:id="0" w:name="_GoBack"/>
+            <w:bookmarkEnd w:id="0"/>
+            <w:r>
+              <w:rPr>
+                <w:rFonts w:asciiTheme="minorHAnsi" w:hAnsiTheme="minorHAnsi" w:cstheme="minorHAnsi"/>
+                <w:b/>
+                <w:bCs/>
+                <w:sz w:val="22"/>
+                <w:szCs w:val="22"/>
+              </w:rPr>
+              <w:t xml:space="preserve"> </w:t>
             </w:r>
             <w:r>
               <w:rPr>
@@ -2759,7 +2891,7 @@
           <w:left w:w="70" w:type="dxa"/>
           <w:right w:w="70" w:type="dxa"/>
         </w:tblCellMar>
-        <w:tblLook w:val="00AF"/>
+        <w:tblLook w:val="00AF" w:firstRow="1" w:lastRow="0" w:firstColumn="1" w:lastColumn="0" w:noHBand="0" w:noVBand="0"/>
       </w:tblPr>
       <w:tblGrid>
         <w:gridCol w:w="2450"/>
@@ -2993,6 +3125,14 @@
                 <w:sz w:val="22"/>
                 <w:szCs w:val="22"/>
               </w:rPr>
+              <w:fldChar w:fldCharType="separate"/>
+            </w:r>
+            <w:r>
+              <w:rPr>
+                <w:rFonts w:asciiTheme="minorHAnsi" w:hAnsiTheme="minorHAnsi" w:cstheme="minorHAnsi"/>
+                <w:sz w:val="22"/>
+                <w:szCs w:val="22"/>
+              </w:rPr>
               <w:fldChar w:fldCharType="end"/>
             </w:r>
             <w:r>
@@ -3042,6 +3182,14 @@
                 <w:sz w:val="22"/>
                 <w:szCs w:val="22"/>
               </w:rPr>
+              <w:fldChar w:fldCharType="separate"/>
+            </w:r>
+            <w:r>
+              <w:rPr>
+                <w:rFonts w:asciiTheme="minorHAnsi" w:hAnsiTheme="minorHAnsi" w:cstheme="minorHAnsi"/>
+                <w:sz w:val="22"/>
+                <w:szCs w:val="22"/>
+              </w:rPr>
               <w:fldChar w:fldCharType="end"/>
             </w:r>
             <w:r>
@@ -3091,6 +3239,14 @@
                 <w:sz w:val="22"/>
                 <w:szCs w:val="22"/>
               </w:rPr>
+              <w:fldChar w:fldCharType="separate"/>
+            </w:r>
+            <w:r>
+              <w:rPr>
+                <w:rFonts w:asciiTheme="minorHAnsi" w:hAnsiTheme="minorHAnsi" w:cstheme="minorHAnsi"/>
+                <w:sz w:val="22"/>
+                <w:szCs w:val="22"/>
+              </w:rPr>
               <w:fldChar w:fldCharType="end"/>
             </w:r>
             <w:r>
@@ -3188,6 +3344,14 @@
                 <w:sz w:val="22"/>
                 <w:szCs w:val="22"/>
               </w:rPr>
+              <w:fldChar w:fldCharType="separate"/>
+            </w:r>
+            <w:r>
+              <w:rPr>
+                <w:rFonts w:asciiTheme="minorHAnsi" w:hAnsiTheme="minorHAnsi" w:cstheme="minorHAnsi"/>
+                <w:sz w:val="22"/>
+                <w:szCs w:val="22"/>
+              </w:rPr>
               <w:fldChar w:fldCharType="end"/>
             </w:r>
             <w:r>
@@ -3237,6 +3401,14 @@
                 <w:sz w:val="22"/>
                 <w:szCs w:val="22"/>
               </w:rPr>
+              <w:fldChar w:fldCharType="separate"/>
+            </w:r>
+            <w:r>
+              <w:rPr>
+                <w:rFonts w:asciiTheme="minorHAnsi" w:hAnsiTheme="minorHAnsi" w:cstheme="minorHAnsi"/>
+                <w:sz w:val="22"/>
+                <w:szCs w:val="22"/>
+              </w:rPr>
               <w:fldChar w:fldCharType="end"/>
             </w:r>
             <w:r>
@@ -3325,6 +3497,14 @@
                 <w:sz w:val="22"/>
                 <w:szCs w:val="22"/>
               </w:rPr>
+              <w:fldChar w:fldCharType="separate"/>
+            </w:r>
+            <w:r>
+              <w:rPr>
+                <w:rFonts w:asciiTheme="minorHAnsi" w:hAnsiTheme="minorHAnsi" w:cstheme="minorHAnsi"/>
+                <w:sz w:val="22"/>
+                <w:szCs w:val="22"/>
+              </w:rPr>
               <w:fldChar w:fldCharType="end"/>
             </w:r>
             <w:r>
@@ -3374,6 +3554,14 @@
                 <w:sz w:val="22"/>
                 <w:szCs w:val="22"/>
               </w:rPr>
+              <w:fldChar w:fldCharType="separate"/>
+            </w:r>
+            <w:r>
+              <w:rPr>
+                <w:rFonts w:asciiTheme="minorHAnsi" w:hAnsiTheme="minorHAnsi" w:cstheme="minorHAnsi"/>
+                <w:sz w:val="22"/>
+                <w:szCs w:val="22"/>
+              </w:rPr>
               <w:fldChar w:fldCharType="end"/>
             </w:r>
             <w:r>
@@ -3471,6 +3659,14 @@
                 <w:sz w:val="22"/>
                 <w:szCs w:val="22"/>
               </w:rPr>
+              <w:fldChar w:fldCharType="separate"/>
+            </w:r>
+            <w:r>
+              <w:rPr>
+                <w:rFonts w:asciiTheme="minorHAnsi" w:hAnsiTheme="minorHAnsi" w:cstheme="minorHAnsi"/>
+                <w:sz w:val="22"/>
+                <w:szCs w:val="22"/>
+              </w:rPr>
               <w:fldChar w:fldCharType="end"/>
             </w:r>
             <w:r>
@@ -3520,6 +3716,14 @@
                 <w:sz w:val="22"/>
                 <w:szCs w:val="22"/>
               </w:rPr>
+              <w:fldChar w:fldCharType="separate"/>
+            </w:r>
+            <w:r>
+              <w:rPr>
+                <w:rFonts w:asciiTheme="minorHAnsi" w:hAnsiTheme="minorHAnsi" w:cstheme="minorHAnsi"/>
+                <w:sz w:val="22"/>
+                <w:szCs w:val="22"/>
+              </w:rPr>
               <w:fldChar w:fldCharType="end"/>
             </w:r>
             <w:r>
@@ -3569,6 +3773,14 @@
                 <w:sz w:val="22"/>
                 <w:szCs w:val="22"/>
               </w:rPr>
+              <w:fldChar w:fldCharType="separate"/>
+            </w:r>
+            <w:r>
+              <w:rPr>
+                <w:rFonts w:asciiTheme="minorHAnsi" w:hAnsiTheme="minorHAnsi" w:cstheme="minorHAnsi"/>
+                <w:sz w:val="22"/>
+                <w:szCs w:val="22"/>
+              </w:rPr>
               <w:fldChar w:fldCharType="end"/>
             </w:r>
             <w:r>
@@ -3618,6 +3830,14 @@
                 <w:sz w:val="22"/>
                 <w:szCs w:val="22"/>
               </w:rPr>
+              <w:fldChar w:fldCharType="separate"/>
+            </w:r>
+            <w:r>
+              <w:rPr>
+                <w:rFonts w:asciiTheme="minorHAnsi" w:hAnsiTheme="minorHAnsi" w:cstheme="minorHAnsi"/>
+                <w:sz w:val="22"/>
+                <w:szCs w:val="22"/>
+              </w:rPr>
               <w:fldChar w:fldCharType="end"/>
             </w:r>
             <w:r>
@@ -3667,6 +3887,14 @@
                 <w:sz w:val="22"/>
                 <w:szCs w:val="22"/>
               </w:rPr>
+              <w:fldChar w:fldCharType="separate"/>
+            </w:r>
+            <w:r>
+              <w:rPr>
+                <w:rFonts w:asciiTheme="minorHAnsi" w:hAnsiTheme="minorHAnsi" w:cstheme="minorHAnsi"/>
+                <w:sz w:val="22"/>
+                <w:szCs w:val="22"/>
+              </w:rPr>
               <w:fldChar w:fldCharType="end"/>
             </w:r>
             <w:r>
@@ -3851,6 +4079,14 @@
                 <w:sz w:val="22"/>
                 <w:szCs w:val="22"/>
               </w:rPr>
+              <w:fldChar w:fldCharType="separate"/>
+            </w:r>
+            <w:r>
+              <w:rPr>
+                <w:rFonts w:asciiTheme="minorHAnsi" w:hAnsiTheme="minorHAnsi" w:cstheme="minorHAnsi"/>
+                <w:sz w:val="22"/>
+                <w:szCs w:val="22"/>
+              </w:rPr>
               <w:fldChar w:fldCharType="end"/>
             </w:r>
             <w:r>
@@ -3900,6 +4136,14 @@
                 <w:sz w:val="22"/>
                 <w:szCs w:val="22"/>
               </w:rPr>
+              <w:fldChar w:fldCharType="separate"/>
+            </w:r>
+            <w:r>
+              <w:rPr>
+                <w:rFonts w:asciiTheme="minorHAnsi" w:hAnsiTheme="minorHAnsi" w:cstheme="minorHAnsi"/>
+                <w:sz w:val="22"/>
+                <w:szCs w:val="22"/>
+              </w:rPr>
               <w:fldChar w:fldCharType="end"/>
             </w:r>
             <w:r>
@@ -4150,7 +4394,25 @@
                 <w:sz w:val="22"/>
                 <w:szCs w:val="22"/>
               </w:rPr>
-              <w:t xml:space="preserve"> con los datos seleccionados y se descargo a la computadora.</w:t>
+              <w:t xml:space="preserve"> con los datos seleccionados y se </w:t>
+            </w:r>
+            <w:r>
+              <w:rPr>
+                <w:rFonts w:asciiTheme="minorHAnsi" w:hAnsiTheme="minorHAnsi" w:cstheme="minorHAnsi"/>
+                <w:bCs/>
+                <w:sz w:val="22"/>
+                <w:szCs w:val="22"/>
+              </w:rPr>
+              <w:t>descargó</w:t>
+            </w:r>
+            <w:r>
+              <w:rPr>
+                <w:rFonts w:asciiTheme="minorHAnsi" w:hAnsiTheme="minorHAnsi" w:cstheme="minorHAnsi"/>
+                <w:bCs/>
+                <w:sz w:val="22"/>
+                <w:szCs w:val="22"/>
+              </w:rPr>
+              <w:t xml:space="preserve"> a la computadora.</w:t>
             </w:r>
           </w:p>
         </w:tc>
@@ -4672,15 +4934,7 @@
                 <w:sz w:val="22"/>
                 <w:szCs w:val="22"/>
               </w:rPr>
-              <w:t>4.</w:t>
-            </w:r>
-            <w:r>
-              <w:rPr>
-                <w:rFonts w:asciiTheme="minorHAnsi" w:hAnsiTheme="minorHAnsi" w:cstheme="minorHAnsi"/>
-                <w:sz w:val="22"/>
-                <w:szCs w:val="22"/>
-              </w:rPr>
-              <w:t>A</w:t>
+              <w:t>4. A</w:t>
             </w:r>
             <w:r>
               <w:rPr>
@@ -4714,15 +4968,7 @@
                 <w:sz w:val="22"/>
                 <w:szCs w:val="22"/>
               </w:rPr>
-              <w:t>4.</w:t>
-            </w:r>
-            <w:r>
-              <w:rPr>
-                <w:rFonts w:asciiTheme="minorHAnsi" w:hAnsiTheme="minorHAnsi" w:cstheme="minorHAnsi"/>
-                <w:sz w:val="22"/>
-                <w:szCs w:val="22"/>
-              </w:rPr>
-              <w:t>A.1</w:t>
+              <w:t>4. A.1</w:t>
             </w:r>
             <w:r>
               <w:rPr>
@@ -4859,7 +5105,15 @@
                 <w:sz w:val="22"/>
                 <w:szCs w:val="22"/>
               </w:rPr>
-              <w:t>5.A.</w:t>
+              <w:t>5. A</w:t>
+            </w:r>
+            <w:r>
+              <w:rPr>
+                <w:rFonts w:asciiTheme="minorHAnsi" w:hAnsiTheme="minorHAnsi" w:cstheme="minorHAnsi"/>
+                <w:sz w:val="22"/>
+                <w:szCs w:val="22"/>
+              </w:rPr>
+              <w:t>.</w:t>
             </w:r>
             <w:r>
               <w:rPr>
@@ -4885,7 +5139,15 @@
                 <w:sz w:val="22"/>
                 <w:szCs w:val="22"/>
               </w:rPr>
-              <w:t>5.A.1.</w:t>
+              <w:t>5. A.1</w:t>
+            </w:r>
+            <w:r>
+              <w:rPr>
+                <w:rFonts w:asciiTheme="minorHAnsi" w:hAnsiTheme="minorHAnsi" w:cstheme="minorHAnsi"/>
+                <w:sz w:val="22"/>
+                <w:szCs w:val="22"/>
+              </w:rPr>
+              <w:t>.</w:t>
             </w:r>
             <w:r>
               <w:rPr>
@@ -5155,7 +5417,23 @@
                 <w:sz w:val="22"/>
                 <w:szCs w:val="22"/>
               </w:rPr>
-              <w:t>la mascota(nombre de mascota, edad, especie, raza, color, alimentación especial, fecha de nacimiento, sexo, etc</w:t>
+              <w:t xml:space="preserve">la </w:t>
+            </w:r>
+            <w:r>
+              <w:rPr>
+                <w:rFonts w:asciiTheme="minorHAnsi" w:hAnsiTheme="minorHAnsi" w:cstheme="minorHAnsi"/>
+                <w:sz w:val="22"/>
+                <w:szCs w:val="22"/>
+              </w:rPr>
+              <w:t>mascota (</w:t>
+            </w:r>
+            <w:r>
+              <w:rPr>
+                <w:rFonts w:asciiTheme="minorHAnsi" w:hAnsiTheme="minorHAnsi" w:cstheme="minorHAnsi"/>
+                <w:sz w:val="22"/>
+                <w:szCs w:val="22"/>
+              </w:rPr>
+              <w:t>nombre de mascota, edad, especie, raza, color, alimentación especial, fecha de nacimiento, sexo, etc</w:t>
             </w:r>
             <w:r>
               <w:rPr>
@@ -5793,7 +6071,7 @@
           <w:left w:w="70" w:type="dxa"/>
           <w:right w:w="70" w:type="dxa"/>
         </w:tblCellMar>
-        <w:tblLook w:val="00AF"/>
+        <w:tblLook w:val="00AF" w:firstRow="1" w:lastRow="0" w:firstColumn="1" w:lastColumn="0" w:noHBand="0" w:noVBand="0"/>
       </w:tblPr>
       <w:tblGrid>
         <w:gridCol w:w="2450"/>
@@ -6035,6 +6313,14 @@
                 <w:sz w:val="22"/>
                 <w:szCs w:val="22"/>
               </w:rPr>
+              <w:fldChar w:fldCharType="separate"/>
+            </w:r>
+            <w:r>
+              <w:rPr>
+                <w:rFonts w:asciiTheme="minorHAnsi" w:hAnsiTheme="minorHAnsi" w:cstheme="minorHAnsi"/>
+                <w:sz w:val="22"/>
+                <w:szCs w:val="22"/>
+              </w:rPr>
               <w:fldChar w:fldCharType="end"/>
             </w:r>
             <w:r>
@@ -6084,6 +6370,14 @@
                 <w:sz w:val="22"/>
                 <w:szCs w:val="22"/>
               </w:rPr>
+              <w:fldChar w:fldCharType="separate"/>
+            </w:r>
+            <w:r>
+              <w:rPr>
+                <w:rFonts w:asciiTheme="minorHAnsi" w:hAnsiTheme="minorHAnsi" w:cstheme="minorHAnsi"/>
+                <w:sz w:val="22"/>
+                <w:szCs w:val="22"/>
+              </w:rPr>
               <w:fldChar w:fldCharType="end"/>
             </w:r>
             <w:r>
@@ -6133,6 +6427,14 @@
                 <w:sz w:val="22"/>
                 <w:szCs w:val="22"/>
               </w:rPr>
+              <w:fldChar w:fldCharType="separate"/>
+            </w:r>
+            <w:r>
+              <w:rPr>
+                <w:rFonts w:asciiTheme="minorHAnsi" w:hAnsiTheme="minorHAnsi" w:cstheme="minorHAnsi"/>
+                <w:sz w:val="22"/>
+                <w:szCs w:val="22"/>
+              </w:rPr>
               <w:fldChar w:fldCharType="end"/>
             </w:r>
             <w:r>
@@ -6230,6 +6532,14 @@
                 <w:sz w:val="22"/>
                 <w:szCs w:val="22"/>
               </w:rPr>
+              <w:fldChar w:fldCharType="separate"/>
+            </w:r>
+            <w:r>
+              <w:rPr>
+                <w:rFonts w:asciiTheme="minorHAnsi" w:hAnsiTheme="minorHAnsi" w:cstheme="minorHAnsi"/>
+                <w:sz w:val="22"/>
+                <w:szCs w:val="22"/>
+              </w:rPr>
               <w:fldChar w:fldCharType="end"/>
             </w:r>
             <w:r>
@@ -6279,6 +6589,14 @@
                 <w:sz w:val="22"/>
                 <w:szCs w:val="22"/>
               </w:rPr>
+              <w:fldChar w:fldCharType="separate"/>
+            </w:r>
+            <w:r>
+              <w:rPr>
+                <w:rFonts w:asciiTheme="minorHAnsi" w:hAnsiTheme="minorHAnsi" w:cstheme="minorHAnsi"/>
+                <w:sz w:val="22"/>
+                <w:szCs w:val="22"/>
+              </w:rPr>
               <w:fldChar w:fldCharType="end"/>
             </w:r>
             <w:r>
@@ -6367,6 +6685,14 @@
                 <w:sz w:val="22"/>
                 <w:szCs w:val="22"/>
               </w:rPr>
+              <w:fldChar w:fldCharType="separate"/>
+            </w:r>
+            <w:r>
+              <w:rPr>
+                <w:rFonts w:asciiTheme="minorHAnsi" w:hAnsiTheme="minorHAnsi" w:cstheme="minorHAnsi"/>
+                <w:sz w:val="22"/>
+                <w:szCs w:val="22"/>
+              </w:rPr>
               <w:fldChar w:fldCharType="end"/>
             </w:r>
             <w:r>
@@ -6416,6 +6742,14 @@
                 <w:sz w:val="22"/>
                 <w:szCs w:val="22"/>
               </w:rPr>
+              <w:fldChar w:fldCharType="separate"/>
+            </w:r>
+            <w:r>
+              <w:rPr>
+                <w:rFonts w:asciiTheme="minorHAnsi" w:hAnsiTheme="minorHAnsi" w:cstheme="minorHAnsi"/>
+                <w:sz w:val="22"/>
+                <w:szCs w:val="22"/>
+              </w:rPr>
               <w:fldChar w:fldCharType="end"/>
             </w:r>
             <w:r>
@@ -6513,6 +6847,14 @@
                 <w:sz w:val="22"/>
                 <w:szCs w:val="22"/>
               </w:rPr>
+              <w:fldChar w:fldCharType="separate"/>
+            </w:r>
+            <w:r>
+              <w:rPr>
+                <w:rFonts w:asciiTheme="minorHAnsi" w:hAnsiTheme="minorHAnsi" w:cstheme="minorHAnsi"/>
+                <w:sz w:val="22"/>
+                <w:szCs w:val="22"/>
+              </w:rPr>
               <w:fldChar w:fldCharType="end"/>
             </w:r>
             <w:r>
@@ -6562,6 +6904,14 @@
                 <w:sz w:val="22"/>
                 <w:szCs w:val="22"/>
               </w:rPr>
+              <w:fldChar w:fldCharType="separate"/>
+            </w:r>
+            <w:r>
+              <w:rPr>
+                <w:rFonts w:asciiTheme="minorHAnsi" w:hAnsiTheme="minorHAnsi" w:cstheme="minorHAnsi"/>
+                <w:sz w:val="22"/>
+                <w:szCs w:val="22"/>
+              </w:rPr>
               <w:fldChar w:fldCharType="end"/>
             </w:r>
             <w:r>
@@ -6611,6 +6961,14 @@
                 <w:sz w:val="22"/>
                 <w:szCs w:val="22"/>
               </w:rPr>
+              <w:fldChar w:fldCharType="separate"/>
+            </w:r>
+            <w:r>
+              <w:rPr>
+                <w:rFonts w:asciiTheme="minorHAnsi" w:hAnsiTheme="minorHAnsi" w:cstheme="minorHAnsi"/>
+                <w:sz w:val="22"/>
+                <w:szCs w:val="22"/>
+              </w:rPr>
               <w:fldChar w:fldCharType="end"/>
             </w:r>
             <w:r>
@@ -6660,6 +7018,14 @@
                 <w:sz w:val="22"/>
                 <w:szCs w:val="22"/>
               </w:rPr>
+              <w:fldChar w:fldCharType="separate"/>
+            </w:r>
+            <w:r>
+              <w:rPr>
+                <w:rFonts w:asciiTheme="minorHAnsi" w:hAnsiTheme="minorHAnsi" w:cstheme="minorHAnsi"/>
+                <w:sz w:val="22"/>
+                <w:szCs w:val="22"/>
+              </w:rPr>
               <w:fldChar w:fldCharType="end"/>
             </w:r>
             <w:r>
@@ -6709,6 +7075,14 @@
                 <w:sz w:val="22"/>
                 <w:szCs w:val="22"/>
               </w:rPr>
+              <w:fldChar w:fldCharType="separate"/>
+            </w:r>
+            <w:r>
+              <w:rPr>
+                <w:rFonts w:asciiTheme="minorHAnsi" w:hAnsiTheme="minorHAnsi" w:cstheme="minorHAnsi"/>
+                <w:sz w:val="22"/>
+                <w:szCs w:val="22"/>
+              </w:rPr>
               <w:fldChar w:fldCharType="end"/>
             </w:r>
             <w:r>
@@ -6893,6 +7267,14 @@
                 <w:sz w:val="22"/>
                 <w:szCs w:val="22"/>
               </w:rPr>
+              <w:fldChar w:fldCharType="separate"/>
+            </w:r>
+            <w:r>
+              <w:rPr>
+                <w:rFonts w:asciiTheme="minorHAnsi" w:hAnsiTheme="minorHAnsi" w:cstheme="minorHAnsi"/>
+                <w:sz w:val="22"/>
+                <w:szCs w:val="22"/>
+              </w:rPr>
               <w:fldChar w:fldCharType="end"/>
             </w:r>
             <w:r>
@@ -6942,6 +7324,14 @@
                 <w:sz w:val="22"/>
                 <w:szCs w:val="22"/>
               </w:rPr>
+              <w:fldChar w:fldCharType="separate"/>
+            </w:r>
+            <w:r>
+              <w:rPr>
+                <w:rFonts w:asciiTheme="minorHAnsi" w:hAnsiTheme="minorHAnsi" w:cstheme="minorHAnsi"/>
+                <w:sz w:val="22"/>
+                <w:szCs w:val="22"/>
+              </w:rPr>
               <w:fldChar w:fldCharType="end"/>
             </w:r>
             <w:r>
@@ -7761,7 +8151,15 @@
                 <w:sz w:val="22"/>
                 <w:szCs w:val="22"/>
               </w:rPr>
-              <w:t>3.A.</w:t>
+              <w:t>3. A</w:t>
+            </w:r>
+            <w:r>
+              <w:rPr>
+                <w:rFonts w:asciiTheme="minorHAnsi" w:hAnsiTheme="minorHAnsi" w:cstheme="minorHAnsi"/>
+                <w:sz w:val="22"/>
+                <w:szCs w:val="22"/>
+              </w:rPr>
+              <w:t>.</w:t>
             </w:r>
             <w:r>
               <w:rPr>
@@ -8330,7 +8728,15 @@
                 <w:sz w:val="22"/>
                 <w:szCs w:val="22"/>
               </w:rPr>
-              <w:t>8.A.</w:t>
+              <w:t>8. A</w:t>
+            </w:r>
+            <w:r>
+              <w:rPr>
+                <w:rFonts w:asciiTheme="minorHAnsi" w:hAnsiTheme="minorHAnsi" w:cstheme="minorHAnsi"/>
+                <w:sz w:val="22"/>
+                <w:szCs w:val="22"/>
+              </w:rPr>
+              <w:t>.</w:t>
             </w:r>
             <w:r>
               <w:rPr>
@@ -8542,7 +8948,23 @@
                 <w:szCs w:val="22"/>
               </w:rPr>
               <w:lastRenderedPageBreak/>
-              <w:t>10.A.</w:t>
+              <w:t>10</w:t>
+            </w:r>
+            <w:r>
+              <w:rPr>
+                <w:rFonts w:asciiTheme="minorHAnsi" w:hAnsiTheme="minorHAnsi" w:cstheme="minorHAnsi"/>
+                <w:sz w:val="22"/>
+                <w:szCs w:val="22"/>
+              </w:rPr>
+              <w:t>. A</w:t>
+            </w:r>
+            <w:r>
+              <w:rPr>
+                <w:rFonts w:asciiTheme="minorHAnsi" w:hAnsiTheme="minorHAnsi" w:cstheme="minorHAnsi"/>
+                <w:sz w:val="22"/>
+                <w:szCs w:val="22"/>
+              </w:rPr>
+              <w:t>.</w:t>
             </w:r>
             <w:r>
               <w:rPr>
@@ -8585,7 +9007,15 @@
                 <w:sz w:val="22"/>
                 <w:szCs w:val="22"/>
               </w:rPr>
-              <w:t>10.A.1</w:t>
+              <w:t>10</w:t>
+            </w:r>
+            <w:r>
+              <w:rPr>
+                <w:rFonts w:asciiTheme="minorHAnsi" w:hAnsiTheme="minorHAnsi" w:cstheme="minorHAnsi"/>
+                <w:sz w:val="22"/>
+                <w:szCs w:val="22"/>
+              </w:rPr>
+              <w:t>. A.1</w:t>
             </w:r>
             <w:r>
               <w:rPr>
@@ -8683,7 +9113,23 @@
                 <w:sz w:val="22"/>
                 <w:szCs w:val="22"/>
               </w:rPr>
-              <w:t>11.A.</w:t>
+              <w:t>11</w:t>
+            </w:r>
+            <w:r>
+              <w:rPr>
+                <w:rFonts w:asciiTheme="minorHAnsi" w:hAnsiTheme="minorHAnsi" w:cstheme="minorHAnsi"/>
+                <w:sz w:val="22"/>
+                <w:szCs w:val="22"/>
+              </w:rPr>
+              <w:t>. A</w:t>
+            </w:r>
+            <w:r>
+              <w:rPr>
+                <w:rFonts w:asciiTheme="minorHAnsi" w:hAnsiTheme="minorHAnsi" w:cstheme="minorHAnsi"/>
+                <w:sz w:val="22"/>
+                <w:szCs w:val="22"/>
+              </w:rPr>
+              <w:t>.</w:t>
             </w:r>
             <w:r>
               <w:rPr>
@@ -9382,7 +9828,7 @@
           <w:left w:w="70" w:type="dxa"/>
           <w:right w:w="70" w:type="dxa"/>
         </w:tblCellMar>
-        <w:tblLook w:val="00AF"/>
+        <w:tblLook w:val="00AF" w:firstRow="1" w:lastRow="0" w:firstColumn="1" w:lastColumn="0" w:noHBand="0" w:noVBand="0"/>
       </w:tblPr>
       <w:tblGrid>
         <w:gridCol w:w="2450"/>
@@ -9616,6 +10062,14 @@
                 <w:sz w:val="22"/>
                 <w:szCs w:val="22"/>
               </w:rPr>
+              <w:fldChar w:fldCharType="separate"/>
+            </w:r>
+            <w:r>
+              <w:rPr>
+                <w:rFonts w:asciiTheme="minorHAnsi" w:hAnsiTheme="minorHAnsi" w:cstheme="minorHAnsi"/>
+                <w:sz w:val="22"/>
+                <w:szCs w:val="22"/>
+              </w:rPr>
               <w:fldChar w:fldCharType="end"/>
             </w:r>
             <w:r>
@@ -9665,6 +10119,14 @@
                 <w:sz w:val="22"/>
                 <w:szCs w:val="22"/>
               </w:rPr>
+              <w:fldChar w:fldCharType="separate"/>
+            </w:r>
+            <w:r>
+              <w:rPr>
+                <w:rFonts w:asciiTheme="minorHAnsi" w:hAnsiTheme="minorHAnsi" w:cstheme="minorHAnsi"/>
+                <w:sz w:val="22"/>
+                <w:szCs w:val="22"/>
+              </w:rPr>
               <w:fldChar w:fldCharType="end"/>
             </w:r>
             <w:r>
@@ -9714,6 +10176,14 @@
                 <w:sz w:val="22"/>
                 <w:szCs w:val="22"/>
               </w:rPr>
+              <w:fldChar w:fldCharType="separate"/>
+            </w:r>
+            <w:r>
+              <w:rPr>
+                <w:rFonts w:asciiTheme="minorHAnsi" w:hAnsiTheme="minorHAnsi" w:cstheme="minorHAnsi"/>
+                <w:sz w:val="22"/>
+                <w:szCs w:val="22"/>
+              </w:rPr>
               <w:fldChar w:fldCharType="end"/>
             </w:r>
             <w:r>
@@ -9811,6 +10281,14 @@
                 <w:sz w:val="22"/>
                 <w:szCs w:val="22"/>
               </w:rPr>
+              <w:fldChar w:fldCharType="separate"/>
+            </w:r>
+            <w:r>
+              <w:rPr>
+                <w:rFonts w:asciiTheme="minorHAnsi" w:hAnsiTheme="minorHAnsi" w:cstheme="minorHAnsi"/>
+                <w:sz w:val="22"/>
+                <w:szCs w:val="22"/>
+              </w:rPr>
               <w:fldChar w:fldCharType="end"/>
             </w:r>
             <w:r>
@@ -9860,6 +10338,14 @@
                 <w:sz w:val="22"/>
                 <w:szCs w:val="22"/>
               </w:rPr>
+              <w:fldChar w:fldCharType="separate"/>
+            </w:r>
+            <w:r>
+              <w:rPr>
+                <w:rFonts w:asciiTheme="minorHAnsi" w:hAnsiTheme="minorHAnsi" w:cstheme="minorHAnsi"/>
+                <w:sz w:val="22"/>
+                <w:szCs w:val="22"/>
+              </w:rPr>
               <w:fldChar w:fldCharType="end"/>
             </w:r>
             <w:r>
@@ -9948,6 +10434,14 @@
                 <w:sz w:val="22"/>
                 <w:szCs w:val="22"/>
               </w:rPr>
+              <w:fldChar w:fldCharType="separate"/>
+            </w:r>
+            <w:r>
+              <w:rPr>
+                <w:rFonts w:asciiTheme="minorHAnsi" w:hAnsiTheme="minorHAnsi" w:cstheme="minorHAnsi"/>
+                <w:sz w:val="22"/>
+                <w:szCs w:val="22"/>
+              </w:rPr>
               <w:fldChar w:fldCharType="end"/>
             </w:r>
             <w:r>
@@ -9997,6 +10491,14 @@
                 <w:sz w:val="22"/>
                 <w:szCs w:val="22"/>
               </w:rPr>
+              <w:fldChar w:fldCharType="separate"/>
+            </w:r>
+            <w:r>
+              <w:rPr>
+                <w:rFonts w:asciiTheme="minorHAnsi" w:hAnsiTheme="minorHAnsi" w:cstheme="minorHAnsi"/>
+                <w:sz w:val="22"/>
+                <w:szCs w:val="22"/>
+              </w:rPr>
               <w:fldChar w:fldCharType="end"/>
             </w:r>
             <w:r>
@@ -10094,6 +10596,14 @@
                 <w:sz w:val="22"/>
                 <w:szCs w:val="22"/>
               </w:rPr>
+              <w:fldChar w:fldCharType="separate"/>
+            </w:r>
+            <w:r>
+              <w:rPr>
+                <w:rFonts w:asciiTheme="minorHAnsi" w:hAnsiTheme="minorHAnsi" w:cstheme="minorHAnsi"/>
+                <w:sz w:val="22"/>
+                <w:szCs w:val="22"/>
+              </w:rPr>
               <w:fldChar w:fldCharType="end"/>
             </w:r>
             <w:r>
@@ -10143,6 +10653,14 @@
                 <w:sz w:val="22"/>
                 <w:szCs w:val="22"/>
               </w:rPr>
+              <w:fldChar w:fldCharType="separate"/>
+            </w:r>
+            <w:r>
+              <w:rPr>
+                <w:rFonts w:asciiTheme="minorHAnsi" w:hAnsiTheme="minorHAnsi" w:cstheme="minorHAnsi"/>
+                <w:sz w:val="22"/>
+                <w:szCs w:val="22"/>
+              </w:rPr>
               <w:fldChar w:fldCharType="end"/>
             </w:r>
             <w:r>
@@ -10192,6 +10710,14 @@
                 <w:sz w:val="22"/>
                 <w:szCs w:val="22"/>
               </w:rPr>
+              <w:fldChar w:fldCharType="separate"/>
+            </w:r>
+            <w:r>
+              <w:rPr>
+                <w:rFonts w:asciiTheme="minorHAnsi" w:hAnsiTheme="minorHAnsi" w:cstheme="minorHAnsi"/>
+                <w:sz w:val="22"/>
+                <w:szCs w:val="22"/>
+              </w:rPr>
               <w:fldChar w:fldCharType="end"/>
             </w:r>
             <w:r>
@@ -10241,6 +10767,14 @@
                 <w:sz w:val="22"/>
                 <w:szCs w:val="22"/>
               </w:rPr>
+              <w:fldChar w:fldCharType="separate"/>
+            </w:r>
+            <w:r>
+              <w:rPr>
+                <w:rFonts w:asciiTheme="minorHAnsi" w:hAnsiTheme="minorHAnsi" w:cstheme="minorHAnsi"/>
+                <w:sz w:val="22"/>
+                <w:szCs w:val="22"/>
+              </w:rPr>
               <w:fldChar w:fldCharType="end"/>
             </w:r>
             <w:r>
@@ -10290,6 +10824,14 @@
                 <w:sz w:val="22"/>
                 <w:szCs w:val="22"/>
               </w:rPr>
+              <w:fldChar w:fldCharType="separate"/>
+            </w:r>
+            <w:r>
+              <w:rPr>
+                <w:rFonts w:asciiTheme="minorHAnsi" w:hAnsiTheme="minorHAnsi" w:cstheme="minorHAnsi"/>
+                <w:sz w:val="22"/>
+                <w:szCs w:val="22"/>
+              </w:rPr>
               <w:fldChar w:fldCharType="end"/>
             </w:r>
             <w:r>
@@ -10490,6 +11032,14 @@
                 <w:sz w:val="22"/>
                 <w:szCs w:val="22"/>
               </w:rPr>
+              <w:fldChar w:fldCharType="separate"/>
+            </w:r>
+            <w:r>
+              <w:rPr>
+                <w:rFonts w:asciiTheme="minorHAnsi" w:hAnsiTheme="minorHAnsi" w:cstheme="minorHAnsi"/>
+                <w:sz w:val="22"/>
+                <w:szCs w:val="22"/>
+              </w:rPr>
               <w:fldChar w:fldCharType="end"/>
             </w:r>
             <w:r>
@@ -10539,6 +11089,14 @@
                 <w:sz w:val="22"/>
                 <w:szCs w:val="22"/>
               </w:rPr>
+              <w:fldChar w:fldCharType="separate"/>
+            </w:r>
+            <w:r>
+              <w:rPr>
+                <w:rFonts w:asciiTheme="minorHAnsi" w:hAnsiTheme="minorHAnsi" w:cstheme="minorHAnsi"/>
+                <w:sz w:val="22"/>
+                <w:szCs w:val="22"/>
+              </w:rPr>
               <w:fldChar w:fldCharType="end"/>
             </w:r>
             <w:r>
@@ -11313,15 +11871,15 @@
                 <w:sz w:val="22"/>
                 <w:szCs w:val="22"/>
               </w:rPr>
-              <w:t>3.</w:t>
-            </w:r>
-            <w:r>
-              <w:rPr>
-                <w:rFonts w:asciiTheme="minorHAnsi" w:hAnsiTheme="minorHAnsi" w:cstheme="minorHAnsi"/>
-                <w:sz w:val="22"/>
-                <w:szCs w:val="22"/>
-              </w:rPr>
-              <w:t>A.1.</w:t>
+              <w:t>3. A.1</w:t>
+            </w:r>
+            <w:r>
+              <w:rPr>
+                <w:rFonts w:asciiTheme="minorHAnsi" w:hAnsiTheme="minorHAnsi" w:cstheme="minorHAnsi"/>
+                <w:sz w:val="22"/>
+                <w:szCs w:val="22"/>
+              </w:rPr>
+              <w:t>.</w:t>
             </w:r>
             <w:r>
               <w:rPr>
@@ -11427,15 +11985,23 @@
                 <w:sz w:val="22"/>
                 <w:szCs w:val="22"/>
               </w:rPr>
-              <w:t>4.</w:t>
-            </w:r>
-            <w:r>
-              <w:rPr>
-                <w:rFonts w:asciiTheme="minorHAnsi" w:hAnsiTheme="minorHAnsi" w:cstheme="minorHAnsi"/>
-                <w:sz w:val="22"/>
-                <w:szCs w:val="22"/>
-              </w:rPr>
-              <w:t>A</w:t>
+              <w:t>4. A. El</w:t>
+            </w:r>
+            <w:r>
+              <w:rPr>
+                <w:rFonts w:asciiTheme="minorHAnsi" w:hAnsiTheme="minorHAnsi" w:cstheme="minorHAnsi"/>
+                <w:sz w:val="22"/>
+                <w:szCs w:val="22"/>
+              </w:rPr>
+              <w:t xml:space="preserve"> dueño no</w:t>
+            </w:r>
+            <w:r>
+              <w:rPr>
+                <w:rFonts w:asciiTheme="minorHAnsi" w:hAnsiTheme="minorHAnsi" w:cstheme="minorHAnsi"/>
+                <w:sz w:val="22"/>
+                <w:szCs w:val="22"/>
+              </w:rPr>
+              <w:t xml:space="preserve"> selecciona ninguna</w:t>
             </w:r>
             <w:r>
               <w:rPr>
@@ -11445,30 +12011,6 @@
               </w:rPr>
               <w:t>.</w:t>
             </w:r>
-            <w:r>
-              <w:rPr>
-                <w:rFonts w:asciiTheme="minorHAnsi" w:hAnsiTheme="minorHAnsi" w:cstheme="minorHAnsi"/>
-                <w:sz w:val="22"/>
-                <w:szCs w:val="22"/>
-              </w:rPr>
-              <w:t>El dueño no</w:t>
-            </w:r>
-            <w:r>
-              <w:rPr>
-                <w:rFonts w:asciiTheme="minorHAnsi" w:hAnsiTheme="minorHAnsi" w:cstheme="minorHAnsi"/>
-                <w:sz w:val="22"/>
-                <w:szCs w:val="22"/>
-              </w:rPr>
-              <w:t xml:space="preserve"> selecciona ninguna</w:t>
-            </w:r>
-            <w:r>
-              <w:rPr>
-                <w:rFonts w:asciiTheme="minorHAnsi" w:hAnsiTheme="minorHAnsi" w:cstheme="minorHAnsi"/>
-                <w:sz w:val="22"/>
-                <w:szCs w:val="22"/>
-              </w:rPr>
-              <w:t>.</w:t>
-            </w:r>
           </w:p>
           <w:p>
             <w:pPr>
@@ -11486,15 +12028,7 @@
                 <w:szCs w:val="22"/>
               </w:rPr>
               <w:lastRenderedPageBreak/>
-              <w:t>4.</w:t>
-            </w:r>
-            <w:r>
-              <w:rPr>
-                <w:rFonts w:asciiTheme="minorHAnsi" w:hAnsiTheme="minorHAnsi" w:cstheme="minorHAnsi"/>
-                <w:sz w:val="22"/>
-                <w:szCs w:val="22"/>
-              </w:rPr>
-              <w:t>A.1</w:t>
+              <w:t>4. A.1</w:t>
             </w:r>
             <w:r>
               <w:rPr>
@@ -11666,23 +12200,15 @@
                 <w:sz w:val="22"/>
                 <w:szCs w:val="22"/>
               </w:rPr>
-              <w:t>6</w:t>
-            </w:r>
-            <w:r>
-              <w:rPr>
-                <w:rFonts w:asciiTheme="minorHAnsi" w:hAnsiTheme="minorHAnsi" w:cstheme="minorHAnsi"/>
-                <w:sz w:val="22"/>
-                <w:szCs w:val="22"/>
-              </w:rPr>
-              <w:t>.</w:t>
-            </w:r>
-            <w:r>
-              <w:rPr>
-                <w:rFonts w:asciiTheme="minorHAnsi" w:hAnsiTheme="minorHAnsi" w:cstheme="minorHAnsi"/>
-                <w:sz w:val="22"/>
-                <w:szCs w:val="22"/>
-              </w:rPr>
-              <w:t>A</w:t>
+              <w:t>6.</w:t>
+            </w:r>
+            <w:r>
+              <w:rPr>
+                <w:rFonts w:asciiTheme="minorHAnsi" w:hAnsiTheme="minorHAnsi" w:cstheme="minorHAnsi"/>
+                <w:sz w:val="22"/>
+                <w:szCs w:val="22"/>
+              </w:rPr>
+              <w:t xml:space="preserve"> A</w:t>
             </w:r>
             <w:r>
               <w:rPr>
@@ -11708,23 +12234,15 @@
                 <w:sz w:val="22"/>
                 <w:szCs w:val="22"/>
               </w:rPr>
-              <w:t>6</w:t>
-            </w:r>
-            <w:r>
-              <w:rPr>
-                <w:rFonts w:asciiTheme="minorHAnsi" w:hAnsiTheme="minorHAnsi" w:cstheme="minorHAnsi"/>
-                <w:sz w:val="22"/>
-                <w:szCs w:val="22"/>
-              </w:rPr>
-              <w:t>.</w:t>
-            </w:r>
-            <w:r>
-              <w:rPr>
-                <w:rFonts w:asciiTheme="minorHAnsi" w:hAnsiTheme="minorHAnsi" w:cstheme="minorHAnsi"/>
-                <w:sz w:val="22"/>
-                <w:szCs w:val="22"/>
-              </w:rPr>
-              <w:t>A.1</w:t>
+              <w:t>6.</w:t>
+            </w:r>
+            <w:r>
+              <w:rPr>
+                <w:rFonts w:asciiTheme="minorHAnsi" w:hAnsiTheme="minorHAnsi" w:cstheme="minorHAnsi"/>
+                <w:sz w:val="22"/>
+                <w:szCs w:val="22"/>
+              </w:rPr>
+              <w:t xml:space="preserve"> A.1</w:t>
             </w:r>
             <w:r>
               <w:rPr>
@@ -11813,7 +12331,7 @@
                 <w:sz w:val="22"/>
                 <w:szCs w:val="22"/>
               </w:rPr>
-              <w:t>A</w:t>
+              <w:t xml:space="preserve"> A</w:t>
             </w:r>
             <w:r>
               <w:rPr>
@@ -11839,15 +12357,7 @@
                 <w:sz w:val="22"/>
                 <w:szCs w:val="22"/>
               </w:rPr>
-              <w:t>7.</w:t>
-            </w:r>
-            <w:r>
-              <w:rPr>
-                <w:rFonts w:asciiTheme="minorHAnsi" w:hAnsiTheme="minorHAnsi" w:cstheme="minorHAnsi"/>
-                <w:sz w:val="22"/>
-                <w:szCs w:val="22"/>
-              </w:rPr>
-              <w:t>A.1</w:t>
+              <w:t>7. A.1</w:t>
             </w:r>
             <w:r>
               <w:rPr>
@@ -11922,15 +12432,31 @@
                 <w:sz w:val="22"/>
                 <w:szCs w:val="22"/>
               </w:rPr>
-              <w:t>la pérdida</w:t>
-            </w:r>
-            <w:r>
-              <w:rPr>
-                <w:rFonts w:asciiTheme="minorHAnsi" w:hAnsiTheme="minorHAnsi" w:cstheme="minorHAnsi"/>
-                <w:sz w:val="22"/>
-                <w:szCs w:val="22"/>
-              </w:rPr>
-              <w:t>(fecha y hora de la pérdida, ubicación de la pérdida, etc</w:t>
+              <w:t xml:space="preserve">la </w:t>
+            </w:r>
+            <w:r>
+              <w:rPr>
+                <w:rFonts w:asciiTheme="minorHAnsi" w:hAnsiTheme="minorHAnsi" w:cstheme="minorHAnsi"/>
+                <w:sz w:val="22"/>
+                <w:szCs w:val="22"/>
+              </w:rPr>
+              <w:t>pérdida</w:t>
+            </w:r>
+            <w:r>
+              <w:rPr>
+                <w:rFonts w:asciiTheme="minorHAnsi" w:hAnsiTheme="minorHAnsi" w:cstheme="minorHAnsi"/>
+                <w:sz w:val="22"/>
+                <w:szCs w:val="22"/>
+              </w:rPr>
+              <w:t xml:space="preserve"> (</w:t>
+            </w:r>
+            <w:r>
+              <w:rPr>
+                <w:rFonts w:asciiTheme="minorHAnsi" w:hAnsiTheme="minorHAnsi" w:cstheme="minorHAnsi"/>
+                <w:sz w:val="22"/>
+                <w:szCs w:val="22"/>
+              </w:rPr>
+              <w:t>fecha y hora de la pérdida, ubicación de la pérdida, etc</w:t>
             </w:r>
             <w:r>
               <w:rPr>
@@ -12578,7 +13104,7 @@
           <w:left w:w="70" w:type="dxa"/>
           <w:right w:w="70" w:type="dxa"/>
         </w:tblCellMar>
-        <w:tblLook w:val="00AF"/>
+        <w:tblLook w:val="00AF" w:firstRow="1" w:lastRow="0" w:firstColumn="1" w:lastColumn="0" w:noHBand="0" w:noVBand="0"/>
       </w:tblPr>
       <w:tblGrid>
         <w:gridCol w:w="2450"/>
@@ -12812,6 +13338,14 @@
                 <w:sz w:val="22"/>
                 <w:szCs w:val="22"/>
               </w:rPr>
+              <w:fldChar w:fldCharType="separate"/>
+            </w:r>
+            <w:r>
+              <w:rPr>
+                <w:rFonts w:asciiTheme="minorHAnsi" w:hAnsiTheme="minorHAnsi" w:cstheme="minorHAnsi"/>
+                <w:sz w:val="22"/>
+                <w:szCs w:val="22"/>
+              </w:rPr>
               <w:fldChar w:fldCharType="end"/>
             </w:r>
             <w:r>
@@ -12861,6 +13395,14 @@
                 <w:sz w:val="22"/>
                 <w:szCs w:val="22"/>
               </w:rPr>
+              <w:fldChar w:fldCharType="separate"/>
+            </w:r>
+            <w:r>
+              <w:rPr>
+                <w:rFonts w:asciiTheme="minorHAnsi" w:hAnsiTheme="minorHAnsi" w:cstheme="minorHAnsi"/>
+                <w:sz w:val="22"/>
+                <w:szCs w:val="22"/>
+              </w:rPr>
               <w:fldChar w:fldCharType="end"/>
             </w:r>
             <w:r>
@@ -12910,6 +13452,14 @@
                 <w:sz w:val="22"/>
                 <w:szCs w:val="22"/>
               </w:rPr>
+              <w:fldChar w:fldCharType="separate"/>
+            </w:r>
+            <w:r>
+              <w:rPr>
+                <w:rFonts w:asciiTheme="minorHAnsi" w:hAnsiTheme="minorHAnsi" w:cstheme="minorHAnsi"/>
+                <w:sz w:val="22"/>
+                <w:szCs w:val="22"/>
+              </w:rPr>
               <w:fldChar w:fldCharType="end"/>
             </w:r>
             <w:r>
@@ -13007,6 +13557,14 @@
                 <w:sz w:val="22"/>
                 <w:szCs w:val="22"/>
               </w:rPr>
+              <w:fldChar w:fldCharType="separate"/>
+            </w:r>
+            <w:r>
+              <w:rPr>
+                <w:rFonts w:asciiTheme="minorHAnsi" w:hAnsiTheme="minorHAnsi" w:cstheme="minorHAnsi"/>
+                <w:sz w:val="22"/>
+                <w:szCs w:val="22"/>
+              </w:rPr>
               <w:fldChar w:fldCharType="end"/>
             </w:r>
             <w:r>
@@ -13056,6 +13614,14 @@
                 <w:sz w:val="22"/>
                 <w:szCs w:val="22"/>
               </w:rPr>
+              <w:fldChar w:fldCharType="separate"/>
+            </w:r>
+            <w:r>
+              <w:rPr>
+                <w:rFonts w:asciiTheme="minorHAnsi" w:hAnsiTheme="minorHAnsi" w:cstheme="minorHAnsi"/>
+                <w:sz w:val="22"/>
+                <w:szCs w:val="22"/>
+              </w:rPr>
               <w:fldChar w:fldCharType="end"/>
             </w:r>
             <w:r>
@@ -13144,6 +13710,14 @@
                 <w:sz w:val="22"/>
                 <w:szCs w:val="22"/>
               </w:rPr>
+              <w:fldChar w:fldCharType="separate"/>
+            </w:r>
+            <w:r>
+              <w:rPr>
+                <w:rFonts w:asciiTheme="minorHAnsi" w:hAnsiTheme="minorHAnsi" w:cstheme="minorHAnsi"/>
+                <w:sz w:val="22"/>
+                <w:szCs w:val="22"/>
+              </w:rPr>
               <w:fldChar w:fldCharType="end"/>
             </w:r>
             <w:r>
@@ -13193,6 +13767,14 @@
                 <w:sz w:val="22"/>
                 <w:szCs w:val="22"/>
               </w:rPr>
+              <w:fldChar w:fldCharType="separate"/>
+            </w:r>
+            <w:r>
+              <w:rPr>
+                <w:rFonts w:asciiTheme="minorHAnsi" w:hAnsiTheme="minorHAnsi" w:cstheme="minorHAnsi"/>
+                <w:sz w:val="22"/>
+                <w:szCs w:val="22"/>
+              </w:rPr>
               <w:fldChar w:fldCharType="end"/>
             </w:r>
             <w:r>
@@ -13290,6 +13872,14 @@
                 <w:sz w:val="22"/>
                 <w:szCs w:val="22"/>
               </w:rPr>
+              <w:fldChar w:fldCharType="separate"/>
+            </w:r>
+            <w:r>
+              <w:rPr>
+                <w:rFonts w:asciiTheme="minorHAnsi" w:hAnsiTheme="minorHAnsi" w:cstheme="minorHAnsi"/>
+                <w:sz w:val="22"/>
+                <w:szCs w:val="22"/>
+              </w:rPr>
               <w:fldChar w:fldCharType="end"/>
             </w:r>
             <w:r>
@@ -13339,6 +13929,14 @@
                 <w:sz w:val="22"/>
                 <w:szCs w:val="22"/>
               </w:rPr>
+              <w:fldChar w:fldCharType="separate"/>
+            </w:r>
+            <w:r>
+              <w:rPr>
+                <w:rFonts w:asciiTheme="minorHAnsi" w:hAnsiTheme="minorHAnsi" w:cstheme="minorHAnsi"/>
+                <w:sz w:val="22"/>
+                <w:szCs w:val="22"/>
+              </w:rPr>
               <w:fldChar w:fldCharType="end"/>
             </w:r>
             <w:r>
@@ -13388,6 +13986,14 @@
                 <w:sz w:val="22"/>
                 <w:szCs w:val="22"/>
               </w:rPr>
+              <w:fldChar w:fldCharType="separate"/>
+            </w:r>
+            <w:r>
+              <w:rPr>
+                <w:rFonts w:asciiTheme="minorHAnsi" w:hAnsiTheme="minorHAnsi" w:cstheme="minorHAnsi"/>
+                <w:sz w:val="22"/>
+                <w:szCs w:val="22"/>
+              </w:rPr>
               <w:fldChar w:fldCharType="end"/>
             </w:r>
             <w:r>
@@ -13437,6 +14043,14 @@
                 <w:sz w:val="22"/>
                 <w:szCs w:val="22"/>
               </w:rPr>
+              <w:fldChar w:fldCharType="separate"/>
+            </w:r>
+            <w:r>
+              <w:rPr>
+                <w:rFonts w:asciiTheme="minorHAnsi" w:hAnsiTheme="minorHAnsi" w:cstheme="minorHAnsi"/>
+                <w:sz w:val="22"/>
+                <w:szCs w:val="22"/>
+              </w:rPr>
               <w:fldChar w:fldCharType="end"/>
             </w:r>
             <w:r>
@@ -13486,6 +14100,14 @@
                 <w:sz w:val="22"/>
                 <w:szCs w:val="22"/>
               </w:rPr>
+              <w:fldChar w:fldCharType="separate"/>
+            </w:r>
+            <w:r>
+              <w:rPr>
+                <w:rFonts w:asciiTheme="minorHAnsi" w:hAnsiTheme="minorHAnsi" w:cstheme="minorHAnsi"/>
+                <w:sz w:val="22"/>
+                <w:szCs w:val="22"/>
+              </w:rPr>
               <w:fldChar w:fldCharType="end"/>
             </w:r>
             <w:r>
@@ -13678,6 +14300,14 @@
                 <w:sz w:val="22"/>
                 <w:szCs w:val="22"/>
               </w:rPr>
+              <w:fldChar w:fldCharType="separate"/>
+            </w:r>
+            <w:r>
+              <w:rPr>
+                <w:rFonts w:asciiTheme="minorHAnsi" w:hAnsiTheme="minorHAnsi" w:cstheme="minorHAnsi"/>
+                <w:sz w:val="22"/>
+                <w:szCs w:val="22"/>
+              </w:rPr>
               <w:fldChar w:fldCharType="end"/>
             </w:r>
             <w:r>
@@ -13727,6 +14357,14 @@
                 <w:sz w:val="22"/>
                 <w:szCs w:val="22"/>
               </w:rPr>
+              <w:fldChar w:fldCharType="separate"/>
+            </w:r>
+            <w:r>
+              <w:rPr>
+                <w:rFonts w:asciiTheme="minorHAnsi" w:hAnsiTheme="minorHAnsi" w:cstheme="minorHAnsi"/>
+                <w:sz w:val="22"/>
+                <w:szCs w:val="22"/>
+              </w:rPr>
               <w:fldChar w:fldCharType="end"/>
             </w:r>
             <w:r>
@@ -14411,15 +15049,7 @@
                 <w:sz w:val="22"/>
                 <w:szCs w:val="22"/>
               </w:rPr>
-              <w:t>.</w:t>
-            </w:r>
-            <w:r>
-              <w:rPr>
-                <w:rFonts w:asciiTheme="minorHAnsi" w:hAnsiTheme="minorHAnsi" w:cstheme="minorHAnsi"/>
-                <w:sz w:val="22"/>
-                <w:szCs w:val="22"/>
-              </w:rPr>
-              <w:t>A</w:t>
+              <w:t>. A</w:t>
             </w:r>
             <w:r>
               <w:rPr>
@@ -14612,15 +15242,7 @@
                 <w:sz w:val="22"/>
                 <w:szCs w:val="22"/>
               </w:rPr>
-              <w:t>3.</w:t>
-            </w:r>
-            <w:r>
-              <w:rPr>
-                <w:rFonts w:asciiTheme="minorHAnsi" w:hAnsiTheme="minorHAnsi" w:cstheme="minorHAnsi"/>
-                <w:sz w:val="22"/>
-                <w:szCs w:val="22"/>
-              </w:rPr>
-              <w:t>A.1</w:t>
+              <w:t>3. A.1</w:t>
             </w:r>
             <w:r>
               <w:rPr>
@@ -14654,15 +15276,7 @@
                 <w:sz w:val="22"/>
                 <w:szCs w:val="22"/>
               </w:rPr>
-              <w:t>3.</w:t>
-            </w:r>
-            <w:r>
-              <w:rPr>
-                <w:rFonts w:asciiTheme="minorHAnsi" w:hAnsiTheme="minorHAnsi" w:cstheme="minorHAnsi"/>
-                <w:sz w:val="22"/>
-                <w:szCs w:val="22"/>
-              </w:rPr>
-              <w:t>A.1</w:t>
+              <w:t>3. A.1</w:t>
             </w:r>
             <w:r>
               <w:rPr>
@@ -14712,15 +15326,7 @@
                 <w:sz w:val="22"/>
                 <w:szCs w:val="22"/>
               </w:rPr>
-              <w:t>3.</w:t>
-            </w:r>
-            <w:r>
-              <w:rPr>
-                <w:rFonts w:asciiTheme="minorHAnsi" w:hAnsiTheme="minorHAnsi" w:cstheme="minorHAnsi"/>
-                <w:sz w:val="22"/>
-                <w:szCs w:val="22"/>
-              </w:rPr>
-              <w:t>B.1</w:t>
+              <w:t>3. B.1</w:t>
             </w:r>
             <w:r>
               <w:rPr>
@@ -14765,15 +15371,7 @@
                 <w:sz w:val="22"/>
                 <w:szCs w:val="22"/>
               </w:rPr>
-              <w:t>3.</w:t>
-            </w:r>
-            <w:r>
-              <w:rPr>
-                <w:rFonts w:asciiTheme="minorHAnsi" w:hAnsiTheme="minorHAnsi" w:cstheme="minorHAnsi"/>
-                <w:sz w:val="22"/>
-                <w:szCs w:val="22"/>
-              </w:rPr>
-              <w:t>B.2</w:t>
+              <w:t>3. B.2</w:t>
             </w:r>
             <w:r>
               <w:rPr>
@@ -15044,15 +15642,7 @@
                 <w:sz w:val="22"/>
                 <w:szCs w:val="22"/>
               </w:rPr>
-              <w:t>6.</w:t>
-            </w:r>
-            <w:r>
-              <w:rPr>
-                <w:rFonts w:asciiTheme="minorHAnsi" w:hAnsiTheme="minorHAnsi" w:cstheme="minorHAnsi"/>
-                <w:sz w:val="22"/>
-                <w:szCs w:val="22"/>
-              </w:rPr>
-              <w:t>A</w:t>
+              <w:t>6. A</w:t>
             </w:r>
             <w:r>
               <w:rPr>
@@ -15086,15 +15676,7 @@
                 <w:sz w:val="22"/>
                 <w:szCs w:val="22"/>
               </w:rPr>
-              <w:t>6.</w:t>
-            </w:r>
-            <w:r>
-              <w:rPr>
-                <w:rFonts w:asciiTheme="minorHAnsi" w:hAnsiTheme="minorHAnsi" w:cstheme="minorHAnsi"/>
-                <w:sz w:val="22"/>
-                <w:szCs w:val="22"/>
-              </w:rPr>
-              <w:t>A.1</w:t>
+              <w:t>6. A.1</w:t>
             </w:r>
             <w:r>
               <w:rPr>
@@ -15199,7 +15781,7 @@
                 <w:sz w:val="22"/>
                 <w:szCs w:val="22"/>
               </w:rPr>
-              <w:t>A</w:t>
+              <w:t xml:space="preserve"> A</w:t>
             </w:r>
             <w:r>
               <w:rPr>
@@ -15249,7 +15831,7 @@
                 <w:sz w:val="22"/>
                 <w:szCs w:val="22"/>
               </w:rPr>
-              <w:t>A.1</w:t>
+              <w:t xml:space="preserve"> A.1</w:t>
             </w:r>
             <w:r>
               <w:rPr>
@@ -15487,7 +16069,15 @@
                 <w:sz w:val="22"/>
                 <w:szCs w:val="22"/>
               </w:rPr>
-              <w:t>.A El voluntario no confirma la adopción</w:t>
+              <w:t>. A</w:t>
+            </w:r>
+            <w:r>
+              <w:rPr>
+                <w:rFonts w:asciiTheme="minorHAnsi" w:hAnsiTheme="minorHAnsi" w:cstheme="minorHAnsi"/>
+                <w:sz w:val="22"/>
+                <w:szCs w:val="22"/>
+              </w:rPr>
+              <w:t xml:space="preserve"> El voluntario no confirma la adopción</w:t>
             </w:r>
             <w:r>
               <w:rPr>
@@ -15529,7 +16119,7 @@
                 <w:sz w:val="22"/>
                 <w:szCs w:val="22"/>
               </w:rPr>
-              <w:t>A.1</w:t>
+              <w:t xml:space="preserve"> A.1</w:t>
             </w:r>
             <w:r>
               <w:rPr>
@@ -16203,7 +16793,6 @@
               </w:rPr>
               <w:t xml:space="preserve">Use Case de Generalización: </w:t>
             </w:r>
-            <w:bookmarkStart w:id="0" w:name="_GoBack"/>
             <w:r>
               <w:rPr>
                 <w:rFonts w:asciiTheme="minorHAnsi" w:hAnsiTheme="minorHAnsi" w:cstheme="minorHAnsi"/>
@@ -16213,7 +16802,6 @@
               </w:rPr>
               <w:t>no aplica</w:t>
             </w:r>
-            <w:bookmarkEnd w:id="0"/>
           </w:p>
         </w:tc>
       </w:tr>
@@ -16270,7 +16858,7 @@
           <w:left w:w="70" w:type="dxa"/>
           <w:right w:w="70" w:type="dxa"/>
         </w:tblCellMar>
-        <w:tblLook w:val="00AF"/>
+        <w:tblLook w:val="00AF" w:firstRow="1" w:lastRow="0" w:firstColumn="1" w:lastColumn="0" w:noHBand="0" w:noVBand="0"/>
       </w:tblPr>
       <w:tblGrid>
         <w:gridCol w:w="2450"/>
@@ -16315,6 +16903,12 @@
               <w:t xml:space="preserve">Paquete: </w:t>
             </w:r>
             <w:r>
+              <w:rPr>
+                <w:rFonts w:asciiTheme="minorHAnsi" w:hAnsiTheme="minorHAnsi"/>
+                <w:b/>
+                <w:sz w:val="22"/>
+                <w:szCs w:val="22"/>
+              </w:rPr>
               <w:t>Módulo de Hogares</w:t>
             </w:r>
           </w:p>
@@ -16488,6 +17082,14 @@
                 <w:sz w:val="22"/>
                 <w:szCs w:val="22"/>
               </w:rPr>
+              <w:fldChar w:fldCharType="separate"/>
+            </w:r>
+            <w:r>
+              <w:rPr>
+                <w:rFonts w:asciiTheme="minorHAnsi" w:hAnsiTheme="minorHAnsi" w:cstheme="minorHAnsi"/>
+                <w:sz w:val="22"/>
+                <w:szCs w:val="22"/>
+              </w:rPr>
               <w:fldChar w:fldCharType="end"/>
             </w:r>
             <w:r>
@@ -16537,6 +17139,14 @@
                 <w:sz w:val="22"/>
                 <w:szCs w:val="22"/>
               </w:rPr>
+              <w:fldChar w:fldCharType="separate"/>
+            </w:r>
+            <w:r>
+              <w:rPr>
+                <w:rFonts w:asciiTheme="minorHAnsi" w:hAnsiTheme="minorHAnsi" w:cstheme="minorHAnsi"/>
+                <w:sz w:val="22"/>
+                <w:szCs w:val="22"/>
+              </w:rPr>
               <w:fldChar w:fldCharType="end"/>
             </w:r>
             <w:r>
@@ -16586,6 +17196,14 @@
                 <w:sz w:val="22"/>
                 <w:szCs w:val="22"/>
               </w:rPr>
+              <w:fldChar w:fldCharType="separate"/>
+            </w:r>
+            <w:r>
+              <w:rPr>
+                <w:rFonts w:asciiTheme="minorHAnsi" w:hAnsiTheme="minorHAnsi" w:cstheme="minorHAnsi"/>
+                <w:sz w:val="22"/>
+                <w:szCs w:val="22"/>
+              </w:rPr>
               <w:fldChar w:fldCharType="end"/>
             </w:r>
             <w:r>
@@ -16676,6 +17294,14 @@
                 <w:sz w:val="22"/>
                 <w:szCs w:val="22"/>
               </w:rPr>
+              <w:fldChar w:fldCharType="separate"/>
+            </w:r>
+            <w:r>
+              <w:rPr>
+                <w:rFonts w:asciiTheme="minorHAnsi" w:hAnsiTheme="minorHAnsi" w:cstheme="minorHAnsi"/>
+                <w:sz w:val="22"/>
+                <w:szCs w:val="22"/>
+              </w:rPr>
               <w:fldChar w:fldCharType="end"/>
             </w:r>
             <w:r>
@@ -16725,6 +17351,14 @@
                 <w:sz w:val="22"/>
                 <w:szCs w:val="22"/>
               </w:rPr>
+              <w:fldChar w:fldCharType="separate"/>
+            </w:r>
+            <w:r>
+              <w:rPr>
+                <w:rFonts w:asciiTheme="minorHAnsi" w:hAnsiTheme="minorHAnsi" w:cstheme="minorHAnsi"/>
+                <w:sz w:val="22"/>
+                <w:szCs w:val="22"/>
+              </w:rPr>
               <w:fldChar w:fldCharType="end"/>
             </w:r>
             <w:r>
@@ -16806,6 +17440,14 @@
                 <w:sz w:val="22"/>
                 <w:szCs w:val="22"/>
               </w:rPr>
+              <w:fldChar w:fldCharType="separate"/>
+            </w:r>
+            <w:r>
+              <w:rPr>
+                <w:rFonts w:asciiTheme="minorHAnsi" w:hAnsiTheme="minorHAnsi" w:cstheme="minorHAnsi"/>
+                <w:sz w:val="22"/>
+                <w:szCs w:val="22"/>
+              </w:rPr>
               <w:fldChar w:fldCharType="end"/>
             </w:r>
             <w:r>
@@ -16855,6 +17497,14 @@
                 <w:sz w:val="22"/>
                 <w:szCs w:val="22"/>
               </w:rPr>
+              <w:fldChar w:fldCharType="separate"/>
+            </w:r>
+            <w:r>
+              <w:rPr>
+                <w:rFonts w:asciiTheme="minorHAnsi" w:hAnsiTheme="minorHAnsi" w:cstheme="minorHAnsi"/>
+                <w:sz w:val="22"/>
+                <w:szCs w:val="22"/>
+              </w:rPr>
               <w:fldChar w:fldCharType="end"/>
             </w:r>
             <w:r>
@@ -16945,6 +17595,14 @@
                 <w:sz w:val="22"/>
                 <w:szCs w:val="22"/>
               </w:rPr>
+              <w:fldChar w:fldCharType="separate"/>
+            </w:r>
+            <w:r>
+              <w:rPr>
+                <w:rFonts w:asciiTheme="minorHAnsi" w:hAnsiTheme="minorHAnsi" w:cstheme="minorHAnsi"/>
+                <w:sz w:val="22"/>
+                <w:szCs w:val="22"/>
+              </w:rPr>
               <w:fldChar w:fldCharType="end"/>
             </w:r>
             <w:r>
@@ -16994,6 +17652,14 @@
                 <w:sz w:val="22"/>
                 <w:szCs w:val="22"/>
               </w:rPr>
+              <w:fldChar w:fldCharType="separate"/>
+            </w:r>
+            <w:r>
+              <w:rPr>
+                <w:rFonts w:asciiTheme="minorHAnsi" w:hAnsiTheme="minorHAnsi" w:cstheme="minorHAnsi"/>
+                <w:sz w:val="22"/>
+                <w:szCs w:val="22"/>
+              </w:rPr>
               <w:fldChar w:fldCharType="end"/>
             </w:r>
             <w:r>
@@ -17043,6 +17709,14 @@
                 <w:sz w:val="22"/>
                 <w:szCs w:val="22"/>
               </w:rPr>
+              <w:fldChar w:fldCharType="separate"/>
+            </w:r>
+            <w:r>
+              <w:rPr>
+                <w:rFonts w:asciiTheme="minorHAnsi" w:hAnsiTheme="minorHAnsi" w:cstheme="minorHAnsi"/>
+                <w:sz w:val="22"/>
+                <w:szCs w:val="22"/>
+              </w:rPr>
               <w:fldChar w:fldCharType="end"/>
             </w:r>
             <w:r>
@@ -17092,6 +17766,14 @@
                 <w:sz w:val="22"/>
                 <w:szCs w:val="22"/>
               </w:rPr>
+              <w:fldChar w:fldCharType="separate"/>
+            </w:r>
+            <w:r>
+              <w:rPr>
+                <w:rFonts w:asciiTheme="minorHAnsi" w:hAnsiTheme="minorHAnsi" w:cstheme="minorHAnsi"/>
+                <w:sz w:val="22"/>
+                <w:szCs w:val="22"/>
+              </w:rPr>
               <w:fldChar w:fldCharType="end"/>
             </w:r>
             <w:r>
@@ -17141,6 +17823,14 @@
                 <w:sz w:val="22"/>
                 <w:szCs w:val="22"/>
               </w:rPr>
+              <w:fldChar w:fldCharType="separate"/>
+            </w:r>
+            <w:r>
+              <w:rPr>
+                <w:rFonts w:asciiTheme="minorHAnsi" w:hAnsiTheme="minorHAnsi" w:cstheme="minorHAnsi"/>
+                <w:sz w:val="22"/>
+                <w:szCs w:val="22"/>
+              </w:rPr>
               <w:fldChar w:fldCharType="end"/>
             </w:r>
             <w:r>
@@ -17304,6 +17994,14 @@
                 <w:sz w:val="22"/>
                 <w:szCs w:val="22"/>
               </w:rPr>
+              <w:fldChar w:fldCharType="separate"/>
+            </w:r>
+            <w:r>
+              <w:rPr>
+                <w:rFonts w:asciiTheme="minorHAnsi" w:hAnsiTheme="minorHAnsi" w:cstheme="minorHAnsi"/>
+                <w:sz w:val="22"/>
+                <w:szCs w:val="22"/>
+              </w:rPr>
               <w:fldChar w:fldCharType="end"/>
             </w:r>
             <w:r>
@@ -17353,6 +18051,14 @@
                 <w:sz w:val="22"/>
                 <w:szCs w:val="22"/>
               </w:rPr>
+              <w:fldChar w:fldCharType="separate"/>
+            </w:r>
+            <w:r>
+              <w:rPr>
+                <w:rFonts w:asciiTheme="minorHAnsi" w:hAnsiTheme="minorHAnsi" w:cstheme="minorHAnsi"/>
+                <w:sz w:val="22"/>
+                <w:szCs w:val="22"/>
+              </w:rPr>
               <w:fldChar w:fldCharType="end"/>
             </w:r>
             <w:r>
@@ -17571,7 +18277,27 @@
                 <w:sz w:val="22"/>
                 <w:szCs w:val="22"/>
               </w:rPr>
-              <w:t xml:space="preserve"> Se asigno a la mascota a un hogar provisorio que se adecua a sus necesidades.</w:t>
+              <w:t xml:space="preserve"> Se </w:t>
+            </w:r>
+            <w:r>
+              <w:rPr>
+                <w:rFonts w:asciiTheme="minorHAnsi" w:hAnsiTheme="minorHAnsi" w:cstheme="minorHAnsi"/>
+                <w:b/>
+                <w:bCs/>
+                <w:sz w:val="22"/>
+                <w:szCs w:val="22"/>
+              </w:rPr>
+              <w:t>asignó</w:t>
+            </w:r>
+            <w:r>
+              <w:rPr>
+                <w:rFonts w:asciiTheme="minorHAnsi" w:hAnsiTheme="minorHAnsi" w:cstheme="minorHAnsi"/>
+                <w:b/>
+                <w:bCs/>
+                <w:sz w:val="22"/>
+                <w:szCs w:val="22"/>
+              </w:rPr>
+              <w:t xml:space="preserve"> a la mascota a un hogar provisorio que se adecua a sus necesidades.</w:t>
             </w:r>
           </w:p>
         </w:tc>
@@ -17946,7 +18672,15 @@
                 <w:sz w:val="22"/>
                 <w:szCs w:val="22"/>
               </w:rPr>
-              <w:t>4.A. El sistema no encontró hogares y lo informa con un mensaje.</w:t>
+              <w:t>4. A</w:t>
+            </w:r>
+            <w:r>
+              <w:rPr>
+                <w:rFonts w:asciiTheme="minorHAnsi" w:hAnsiTheme="minorHAnsi" w:cstheme="minorHAnsi"/>
+                <w:sz w:val="22"/>
+                <w:szCs w:val="22"/>
+              </w:rPr>
+              <w:t>. El sistema no encontró hogares y lo informa con un mensaje.</w:t>
             </w:r>
           </w:p>
           <w:p>
@@ -17964,7 +18698,15 @@
                 <w:sz w:val="22"/>
                 <w:szCs w:val="22"/>
               </w:rPr>
-              <w:t>4.A.1. Se cancela el CU.</w:t>
+              <w:t>4. A.1</w:t>
+            </w:r>
+            <w:r>
+              <w:rPr>
+                <w:rFonts w:asciiTheme="minorHAnsi" w:hAnsiTheme="minorHAnsi" w:cstheme="minorHAnsi"/>
+                <w:sz w:val="22"/>
+                <w:szCs w:val="22"/>
+              </w:rPr>
+              <w:t>. Se cancela el CU.</w:t>
             </w:r>
           </w:p>
         </w:tc>
@@ -18024,7 +18766,15 @@
                 <w:sz w:val="22"/>
                 <w:szCs w:val="22"/>
               </w:rPr>
-              <w:t>5.A. El encargado selecciona la opción para mostrar los datos del dueño del hogar.</w:t>
+              <w:t>5. A</w:t>
+            </w:r>
+            <w:r>
+              <w:rPr>
+                <w:rFonts w:asciiTheme="minorHAnsi" w:hAnsiTheme="minorHAnsi" w:cstheme="minorHAnsi"/>
+                <w:sz w:val="22"/>
+                <w:szCs w:val="22"/>
+              </w:rPr>
+              <w:t>. El encargado selecciona la opción para mostrar los datos del dueño del hogar.</w:t>
             </w:r>
           </w:p>
           <w:p>
@@ -18042,7 +18792,15 @@
                 <w:sz w:val="22"/>
                 <w:szCs w:val="22"/>
               </w:rPr>
-              <w:t>5.A.1. El sistema muestra los datos del dueño, continua por el curso normal.</w:t>
+              <w:t>5. A.1</w:t>
+            </w:r>
+            <w:r>
+              <w:rPr>
+                <w:rFonts w:asciiTheme="minorHAnsi" w:hAnsiTheme="minorHAnsi" w:cstheme="minorHAnsi"/>
+                <w:sz w:val="22"/>
+                <w:szCs w:val="22"/>
+              </w:rPr>
+              <w:t>. El sistema muestra los datos del dueño, continua por el curso normal.</w:t>
             </w:r>
           </w:p>
         </w:tc>
@@ -18548,7 +19306,7 @@
           <w:left w:w="70" w:type="dxa"/>
           <w:right w:w="70" w:type="dxa"/>
         </w:tblCellMar>
-        <w:tblLook w:val="00AF"/>
+        <w:tblLook w:val="00AF" w:firstRow="1" w:lastRow="0" w:firstColumn="1" w:lastColumn="0" w:noHBand="0" w:noVBand="0"/>
       </w:tblPr>
       <w:tblGrid>
         <w:gridCol w:w="2450"/>
@@ -18592,6 +19350,12 @@
               <w:t xml:space="preserve">Paquete: </w:t>
             </w:r>
             <w:r>
+              <w:rPr>
+                <w:rFonts w:asciiTheme="minorHAnsi" w:hAnsiTheme="minorHAnsi"/>
+                <w:b/>
+                <w:sz w:val="22"/>
+                <w:szCs w:val="22"/>
+              </w:rPr>
               <w:t>Módulo de Difusión</w:t>
             </w:r>
           </w:p>
@@ -18765,6 +19529,14 @@
                 <w:sz w:val="22"/>
                 <w:szCs w:val="22"/>
               </w:rPr>
+              <w:fldChar w:fldCharType="separate"/>
+            </w:r>
+            <w:r>
+              <w:rPr>
+                <w:rFonts w:asciiTheme="minorHAnsi" w:hAnsiTheme="minorHAnsi" w:cstheme="minorHAnsi"/>
+                <w:sz w:val="22"/>
+                <w:szCs w:val="22"/>
+              </w:rPr>
               <w:fldChar w:fldCharType="end"/>
             </w:r>
             <w:r>
@@ -18814,6 +19586,14 @@
                 <w:sz w:val="22"/>
                 <w:szCs w:val="22"/>
               </w:rPr>
+              <w:fldChar w:fldCharType="separate"/>
+            </w:r>
+            <w:r>
+              <w:rPr>
+                <w:rFonts w:asciiTheme="minorHAnsi" w:hAnsiTheme="minorHAnsi" w:cstheme="minorHAnsi"/>
+                <w:sz w:val="22"/>
+                <w:szCs w:val="22"/>
+              </w:rPr>
               <w:fldChar w:fldCharType="end"/>
             </w:r>
             <w:r>
@@ -18863,6 +19643,14 @@
                 <w:sz w:val="22"/>
                 <w:szCs w:val="22"/>
               </w:rPr>
+              <w:fldChar w:fldCharType="separate"/>
+            </w:r>
+            <w:r>
+              <w:rPr>
+                <w:rFonts w:asciiTheme="minorHAnsi" w:hAnsiTheme="minorHAnsi" w:cstheme="minorHAnsi"/>
+                <w:sz w:val="22"/>
+                <w:szCs w:val="22"/>
+              </w:rPr>
               <w:fldChar w:fldCharType="end"/>
             </w:r>
             <w:r>
@@ -18953,6 +19741,14 @@
                 <w:sz w:val="22"/>
                 <w:szCs w:val="22"/>
               </w:rPr>
+              <w:fldChar w:fldCharType="separate"/>
+            </w:r>
+            <w:r>
+              <w:rPr>
+                <w:rFonts w:asciiTheme="minorHAnsi" w:hAnsiTheme="minorHAnsi" w:cstheme="minorHAnsi"/>
+                <w:sz w:val="22"/>
+                <w:szCs w:val="22"/>
+              </w:rPr>
               <w:fldChar w:fldCharType="end"/>
             </w:r>
             <w:r>
@@ -19002,6 +19798,14 @@
                 <w:sz w:val="22"/>
                 <w:szCs w:val="22"/>
               </w:rPr>
+              <w:fldChar w:fldCharType="separate"/>
+            </w:r>
+            <w:r>
+              <w:rPr>
+                <w:rFonts w:asciiTheme="minorHAnsi" w:hAnsiTheme="minorHAnsi" w:cstheme="minorHAnsi"/>
+                <w:sz w:val="22"/>
+                <w:szCs w:val="22"/>
+              </w:rPr>
               <w:fldChar w:fldCharType="end"/>
             </w:r>
             <w:r>
@@ -19083,6 +19887,14 @@
                 <w:sz w:val="22"/>
                 <w:szCs w:val="22"/>
               </w:rPr>
+              <w:fldChar w:fldCharType="separate"/>
+            </w:r>
+            <w:r>
+              <w:rPr>
+                <w:rFonts w:asciiTheme="minorHAnsi" w:hAnsiTheme="minorHAnsi" w:cstheme="minorHAnsi"/>
+                <w:sz w:val="22"/>
+                <w:szCs w:val="22"/>
+              </w:rPr>
               <w:fldChar w:fldCharType="end"/>
             </w:r>
             <w:r>
@@ -19132,6 +19944,14 @@
                 <w:sz w:val="22"/>
                 <w:szCs w:val="22"/>
               </w:rPr>
+              <w:fldChar w:fldCharType="separate"/>
+            </w:r>
+            <w:r>
+              <w:rPr>
+                <w:rFonts w:asciiTheme="minorHAnsi" w:hAnsiTheme="minorHAnsi" w:cstheme="minorHAnsi"/>
+                <w:sz w:val="22"/>
+                <w:szCs w:val="22"/>
+              </w:rPr>
               <w:fldChar w:fldCharType="end"/>
             </w:r>
             <w:r>
@@ -19222,6 +20042,14 @@
                 <w:sz w:val="22"/>
                 <w:szCs w:val="22"/>
               </w:rPr>
+              <w:fldChar w:fldCharType="separate"/>
+            </w:r>
+            <w:r>
+              <w:rPr>
+                <w:rFonts w:asciiTheme="minorHAnsi" w:hAnsiTheme="minorHAnsi" w:cstheme="minorHAnsi"/>
+                <w:sz w:val="22"/>
+                <w:szCs w:val="22"/>
+              </w:rPr>
               <w:fldChar w:fldCharType="end"/>
             </w:r>
             <w:r>
@@ -19271,6 +20099,14 @@
                 <w:sz w:val="22"/>
                 <w:szCs w:val="22"/>
               </w:rPr>
+              <w:fldChar w:fldCharType="separate"/>
+            </w:r>
+            <w:r>
+              <w:rPr>
+                <w:rFonts w:asciiTheme="minorHAnsi" w:hAnsiTheme="minorHAnsi" w:cstheme="minorHAnsi"/>
+                <w:sz w:val="22"/>
+                <w:szCs w:val="22"/>
+              </w:rPr>
               <w:fldChar w:fldCharType="end"/>
             </w:r>
             <w:r>
@@ -19320,6 +20156,14 @@
                 <w:sz w:val="22"/>
                 <w:szCs w:val="22"/>
               </w:rPr>
+              <w:fldChar w:fldCharType="separate"/>
+            </w:r>
+            <w:r>
+              <w:rPr>
+                <w:rFonts w:asciiTheme="minorHAnsi" w:hAnsiTheme="minorHAnsi" w:cstheme="minorHAnsi"/>
+                <w:sz w:val="22"/>
+                <w:szCs w:val="22"/>
+              </w:rPr>
               <w:fldChar w:fldCharType="end"/>
             </w:r>
             <w:r>
@@ -19369,6 +20213,14 @@
                 <w:sz w:val="22"/>
                 <w:szCs w:val="22"/>
               </w:rPr>
+              <w:fldChar w:fldCharType="separate"/>
+            </w:r>
+            <w:r>
+              <w:rPr>
+                <w:rFonts w:asciiTheme="minorHAnsi" w:hAnsiTheme="minorHAnsi" w:cstheme="minorHAnsi"/>
+                <w:sz w:val="22"/>
+                <w:szCs w:val="22"/>
+              </w:rPr>
               <w:fldChar w:fldCharType="end"/>
             </w:r>
             <w:r>
@@ -19418,6 +20270,14 @@
                 <w:sz w:val="22"/>
                 <w:szCs w:val="22"/>
               </w:rPr>
+              <w:fldChar w:fldCharType="separate"/>
+            </w:r>
+            <w:r>
+              <w:rPr>
+                <w:rFonts w:asciiTheme="minorHAnsi" w:hAnsiTheme="minorHAnsi" w:cstheme="minorHAnsi"/>
+                <w:sz w:val="22"/>
+                <w:szCs w:val="22"/>
+              </w:rPr>
               <w:fldChar w:fldCharType="end"/>
             </w:r>
             <w:r>
@@ -19589,6 +20449,14 @@
                 <w:sz w:val="22"/>
                 <w:szCs w:val="22"/>
               </w:rPr>
+              <w:fldChar w:fldCharType="separate"/>
+            </w:r>
+            <w:r>
+              <w:rPr>
+                <w:rFonts w:asciiTheme="minorHAnsi" w:hAnsiTheme="minorHAnsi" w:cstheme="minorHAnsi"/>
+                <w:sz w:val="22"/>
+                <w:szCs w:val="22"/>
+              </w:rPr>
               <w:fldChar w:fldCharType="end"/>
             </w:r>
             <w:r>
@@ -19638,6 +20506,14 @@
                 <w:sz w:val="22"/>
                 <w:szCs w:val="22"/>
               </w:rPr>
+              <w:fldChar w:fldCharType="separate"/>
+            </w:r>
+            <w:r>
+              <w:rPr>
+                <w:rFonts w:asciiTheme="minorHAnsi" w:hAnsiTheme="minorHAnsi" w:cstheme="minorHAnsi"/>
+                <w:sz w:val="22"/>
+                <w:szCs w:val="22"/>
+              </w:rPr>
               <w:fldChar w:fldCharType="end"/>
             </w:r>
             <w:r>
@@ -20040,16 +20916,7 @@
                 <w:sz w:val="22"/>
                 <w:szCs w:val="22"/>
               </w:rPr>
-              <w:t>registr</w:t>
-            </w:r>
-            <w:r>
-              <w:rPr>
-                <w:rFonts w:asciiTheme="minorHAnsi" w:hAnsiTheme="minorHAnsi" w:cstheme="minorHAnsi"/>
-                <w:bCs/>
-                <w:sz w:val="22"/>
-                <w:szCs w:val="22"/>
-              </w:rPr>
-              <w:t>o</w:t>
+              <w:t>Registro</w:t>
             </w:r>
             <w:r>
               <w:rPr>
@@ -20343,7 +21210,7 @@
                 <w:sz w:val="22"/>
                 <w:szCs w:val="22"/>
               </w:rPr>
-              <w:t>(</w:t>
+              <w:t xml:space="preserve"> (</w:t>
             </w:r>
             <w:r>
               <w:rPr>
@@ -20399,7 +21266,15 @@
                 <w:sz w:val="22"/>
                 <w:szCs w:val="22"/>
               </w:rPr>
-              <w:t>3.A.</w:t>
+              <w:t>3. A</w:t>
+            </w:r>
+            <w:r>
+              <w:rPr>
+                <w:rFonts w:asciiTheme="minorHAnsi" w:hAnsiTheme="minorHAnsi" w:cstheme="minorHAnsi"/>
+                <w:sz w:val="22"/>
+                <w:szCs w:val="22"/>
+              </w:rPr>
+              <w:t>.</w:t>
             </w:r>
             <w:r>
               <w:rPr>
@@ -20433,7 +21308,15 @@
                 <w:sz w:val="22"/>
                 <w:szCs w:val="22"/>
               </w:rPr>
-              <w:t>3.A.1.</w:t>
+              <w:t>3. A.1</w:t>
+            </w:r>
+            <w:r>
+              <w:rPr>
+                <w:rFonts w:asciiTheme="minorHAnsi" w:hAnsiTheme="minorHAnsi" w:cstheme="minorHAnsi"/>
+                <w:sz w:val="22"/>
+                <w:szCs w:val="22"/>
+              </w:rPr>
+              <w:t>.</w:t>
             </w:r>
             <w:r>
               <w:rPr>
@@ -20517,7 +21400,15 @@
                 <w:sz w:val="22"/>
                 <w:szCs w:val="22"/>
               </w:rPr>
-              <w:t>4.A.El dueño selecciona una imagen y confirma la campaña.</w:t>
+              <w:t>4. A. El</w:t>
+            </w:r>
+            <w:r>
+              <w:rPr>
+                <w:rFonts w:asciiTheme="minorHAnsi" w:hAnsiTheme="minorHAnsi" w:cstheme="minorHAnsi"/>
+                <w:sz w:val="22"/>
+                <w:szCs w:val="22"/>
+              </w:rPr>
+              <w:t xml:space="preserve"> dueño selecciona una imagen y confirma la campaña.</w:t>
             </w:r>
           </w:p>
         </w:tc>
@@ -20585,7 +21476,7 @@
                 <w:sz w:val="22"/>
                 <w:szCs w:val="22"/>
               </w:rPr>
-              <w:t>.A</w:t>
+              <w:t>. A</w:t>
             </w:r>
             <w:r>
               <w:rPr>
@@ -20609,7 +21500,23 @@
                 <w:sz w:val="22"/>
                 <w:szCs w:val="22"/>
               </w:rPr>
-              <w:t xml:space="preserve"> sistema registra los datos de la campaña y la imagen y lo informa por un mensaje continua por el curso normal</w:t>
+              <w:t xml:space="preserve"> sistema registra los datos de la campaña y la imagen y lo informa por un mensaje</w:t>
+            </w:r>
+            <w:r>
+              <w:rPr>
+                <w:rFonts w:asciiTheme="minorHAnsi" w:hAnsiTheme="minorHAnsi" w:cstheme="minorHAnsi"/>
+                <w:sz w:val="22"/>
+                <w:szCs w:val="22"/>
+              </w:rPr>
+              <w:t>,</w:t>
+            </w:r>
+            <w:r>
+              <w:rPr>
+                <w:rFonts w:asciiTheme="minorHAnsi" w:hAnsiTheme="minorHAnsi" w:cstheme="minorHAnsi"/>
+                <w:sz w:val="22"/>
+                <w:szCs w:val="22"/>
+              </w:rPr>
+              <w:t xml:space="preserve"> continua por el curso normal</w:t>
             </w:r>
             <w:r>
               <w:rPr>
@@ -20677,7 +21584,15 @@
                 <w:sz w:val="22"/>
                 <w:szCs w:val="22"/>
               </w:rPr>
-              <w:t>6.A. El voluntario no tiene el permiso para difundir se llama al caso de uso 3</w:t>
+              <w:t>6. A</w:t>
+            </w:r>
+            <w:r>
+              <w:rPr>
+                <w:rFonts w:asciiTheme="minorHAnsi" w:hAnsiTheme="minorHAnsi" w:cstheme="minorHAnsi"/>
+                <w:sz w:val="22"/>
+                <w:szCs w:val="22"/>
+              </w:rPr>
+              <w:t>. El voluntario no tiene el permiso para difundir se llama al caso de uso 3</w:t>
             </w:r>
             <w:r>
               <w:rPr>
@@ -21147,7 +22062,7 @@
           <w:left w:w="70" w:type="dxa"/>
           <w:right w:w="70" w:type="dxa"/>
         </w:tblCellMar>
-        <w:tblLook w:val="00AF"/>
+        <w:tblLook w:val="00AF" w:firstRow="1" w:lastRow="0" w:firstColumn="1" w:lastColumn="0" w:noHBand="0" w:noVBand="0"/>
       </w:tblPr>
       <w:tblGrid>
         <w:gridCol w:w="4868"/>
@@ -21189,6 +22104,12 @@
               <w:t xml:space="preserve">Paquete: </w:t>
             </w:r>
             <w:r>
+              <w:rPr>
+                <w:rFonts w:asciiTheme="minorHAnsi" w:hAnsiTheme="minorHAnsi"/>
+                <w:b/>
+                <w:sz w:val="22"/>
+                <w:szCs w:val="22"/>
+              </w:rPr>
               <w:t>Módulo de Difusión</w:t>
             </w:r>
           </w:p>
@@ -21362,6 +22283,14 @@
                 <w:sz w:val="22"/>
                 <w:szCs w:val="22"/>
               </w:rPr>
+              <w:fldChar w:fldCharType="separate"/>
+            </w:r>
+            <w:r>
+              <w:rPr>
+                <w:rFonts w:asciiTheme="minorHAnsi" w:hAnsiTheme="minorHAnsi" w:cstheme="minorHAnsi"/>
+                <w:sz w:val="22"/>
+                <w:szCs w:val="22"/>
+              </w:rPr>
               <w:fldChar w:fldCharType="end"/>
             </w:r>
             <w:r>
@@ -21411,6 +22340,14 @@
                 <w:sz w:val="22"/>
                 <w:szCs w:val="22"/>
               </w:rPr>
+              <w:fldChar w:fldCharType="separate"/>
+            </w:r>
+            <w:r>
+              <w:rPr>
+                <w:rFonts w:asciiTheme="minorHAnsi" w:hAnsiTheme="minorHAnsi" w:cstheme="minorHAnsi"/>
+                <w:sz w:val="22"/>
+                <w:szCs w:val="22"/>
+              </w:rPr>
               <w:fldChar w:fldCharType="end"/>
             </w:r>
             <w:r>
@@ -21460,6 +22397,14 @@
                 <w:sz w:val="22"/>
                 <w:szCs w:val="22"/>
               </w:rPr>
+              <w:fldChar w:fldCharType="separate"/>
+            </w:r>
+            <w:r>
+              <w:rPr>
+                <w:rFonts w:asciiTheme="minorHAnsi" w:hAnsiTheme="minorHAnsi" w:cstheme="minorHAnsi"/>
+                <w:sz w:val="22"/>
+                <w:szCs w:val="22"/>
+              </w:rPr>
               <w:fldChar w:fldCharType="end"/>
             </w:r>
             <w:r>
@@ -21550,6 +22495,14 @@
                 <w:sz w:val="22"/>
                 <w:szCs w:val="22"/>
               </w:rPr>
+              <w:fldChar w:fldCharType="separate"/>
+            </w:r>
+            <w:r>
+              <w:rPr>
+                <w:rFonts w:asciiTheme="minorHAnsi" w:hAnsiTheme="minorHAnsi" w:cstheme="minorHAnsi"/>
+                <w:sz w:val="22"/>
+                <w:szCs w:val="22"/>
+              </w:rPr>
               <w:fldChar w:fldCharType="end"/>
             </w:r>
             <w:r>
@@ -21599,6 +22552,14 @@
                 <w:sz w:val="22"/>
                 <w:szCs w:val="22"/>
               </w:rPr>
+              <w:fldChar w:fldCharType="separate"/>
+            </w:r>
+            <w:r>
+              <w:rPr>
+                <w:rFonts w:asciiTheme="minorHAnsi" w:hAnsiTheme="minorHAnsi" w:cstheme="minorHAnsi"/>
+                <w:sz w:val="22"/>
+                <w:szCs w:val="22"/>
+              </w:rPr>
               <w:fldChar w:fldCharType="end"/>
             </w:r>
             <w:r>
@@ -21680,6 +22641,14 @@
                 <w:sz w:val="22"/>
                 <w:szCs w:val="22"/>
               </w:rPr>
+              <w:fldChar w:fldCharType="separate"/>
+            </w:r>
+            <w:r>
+              <w:rPr>
+                <w:rFonts w:asciiTheme="minorHAnsi" w:hAnsiTheme="minorHAnsi" w:cstheme="minorHAnsi"/>
+                <w:sz w:val="22"/>
+                <w:szCs w:val="22"/>
+              </w:rPr>
               <w:fldChar w:fldCharType="end"/>
             </w:r>
             <w:r>
@@ -21729,6 +22698,14 @@
                 <w:sz w:val="22"/>
                 <w:szCs w:val="22"/>
               </w:rPr>
+              <w:fldChar w:fldCharType="separate"/>
+            </w:r>
+            <w:r>
+              <w:rPr>
+                <w:rFonts w:asciiTheme="minorHAnsi" w:hAnsiTheme="minorHAnsi" w:cstheme="minorHAnsi"/>
+                <w:sz w:val="22"/>
+                <w:szCs w:val="22"/>
+              </w:rPr>
               <w:fldChar w:fldCharType="end"/>
             </w:r>
             <w:r>
@@ -21851,16 +22828,25 @@
                 <w:sz w:val="22"/>
                 <w:szCs w:val="22"/>
               </w:rPr>
-              <w:t xml:space="preserve">El caso de uso Publicar Pedido de Difusión tiene como función la de publicar los pedidos </w:t>
-            </w:r>
-            <w:r>
-              <w:rPr>
-                <w:rFonts w:asciiTheme="minorHAnsi" w:hAnsiTheme="minorHAnsi" w:cstheme="minorHAnsi"/>
-                <w:bCs/>
-                <w:sz w:val="22"/>
-                <w:szCs w:val="22"/>
-              </w:rPr>
-              <w:t xml:space="preserve"> de difusión </w:t>
+              <w:t xml:space="preserve">El caso de uso Publicar Pedido de Difusión tiene como función la de publicar los </w:t>
+            </w:r>
+            <w:r>
+              <w:rPr>
+                <w:rFonts w:asciiTheme="minorHAnsi" w:hAnsiTheme="minorHAnsi" w:cstheme="minorHAnsi"/>
+                <w:bCs/>
+                <w:sz w:val="22"/>
+                <w:szCs w:val="22"/>
+              </w:rPr>
+              <w:t>pedidos de</w:t>
+            </w:r>
+            <w:r>
+              <w:rPr>
+                <w:rFonts w:asciiTheme="minorHAnsi" w:hAnsiTheme="minorHAnsi" w:cstheme="minorHAnsi"/>
+                <w:bCs/>
+                <w:sz w:val="22"/>
+                <w:szCs w:val="22"/>
+              </w:rPr>
+              <w:t xml:space="preserve"> difusión </w:t>
             </w:r>
             <w:r>
               <w:rPr>
@@ -21971,7 +22957,7 @@
           <w:left w:w="70" w:type="dxa"/>
           <w:right w:w="70" w:type="dxa"/>
         </w:tblCellMar>
-        <w:tblLook w:val="00AF"/>
+        <w:tblLook w:val="00AF" w:firstRow="1" w:lastRow="0" w:firstColumn="1" w:lastColumn="0" w:noHBand="0" w:noVBand="0"/>
       </w:tblPr>
       <w:tblGrid>
         <w:gridCol w:w="4868"/>
@@ -22013,6 +22999,12 @@
               <w:t xml:space="preserve">Paquete: </w:t>
             </w:r>
             <w:r>
+              <w:rPr>
+                <w:rFonts w:asciiTheme="minorHAnsi" w:hAnsiTheme="minorHAnsi"/>
+                <w:b/>
+                <w:sz w:val="22"/>
+                <w:szCs w:val="22"/>
+              </w:rPr>
               <w:t>Módulo de Difusión</w:t>
             </w:r>
           </w:p>
@@ -22186,6 +23178,14 @@
                 <w:sz w:val="22"/>
                 <w:szCs w:val="22"/>
               </w:rPr>
+              <w:fldChar w:fldCharType="separate"/>
+            </w:r>
+            <w:r>
+              <w:rPr>
+                <w:rFonts w:asciiTheme="minorHAnsi" w:hAnsiTheme="minorHAnsi" w:cstheme="minorHAnsi"/>
+                <w:sz w:val="22"/>
+                <w:szCs w:val="22"/>
+              </w:rPr>
               <w:fldChar w:fldCharType="end"/>
             </w:r>
             <w:r>
@@ -22235,6 +23235,14 @@
                 <w:sz w:val="22"/>
                 <w:szCs w:val="22"/>
               </w:rPr>
+              <w:fldChar w:fldCharType="separate"/>
+            </w:r>
+            <w:r>
+              <w:rPr>
+                <w:rFonts w:asciiTheme="minorHAnsi" w:hAnsiTheme="minorHAnsi" w:cstheme="minorHAnsi"/>
+                <w:sz w:val="22"/>
+                <w:szCs w:val="22"/>
+              </w:rPr>
               <w:fldChar w:fldCharType="end"/>
             </w:r>
             <w:r>
@@ -22284,6 +23292,14 @@
                 <w:sz w:val="22"/>
                 <w:szCs w:val="22"/>
               </w:rPr>
+              <w:fldChar w:fldCharType="separate"/>
+            </w:r>
+            <w:r>
+              <w:rPr>
+                <w:rFonts w:asciiTheme="minorHAnsi" w:hAnsiTheme="minorHAnsi" w:cstheme="minorHAnsi"/>
+                <w:sz w:val="22"/>
+                <w:szCs w:val="22"/>
+              </w:rPr>
               <w:fldChar w:fldCharType="end"/>
             </w:r>
             <w:r>
@@ -22374,6 +23390,14 @@
                 <w:sz w:val="22"/>
                 <w:szCs w:val="22"/>
               </w:rPr>
+              <w:fldChar w:fldCharType="separate"/>
+            </w:r>
+            <w:r>
+              <w:rPr>
+                <w:rFonts w:asciiTheme="minorHAnsi" w:hAnsiTheme="minorHAnsi" w:cstheme="minorHAnsi"/>
+                <w:sz w:val="22"/>
+                <w:szCs w:val="22"/>
+              </w:rPr>
               <w:fldChar w:fldCharType="end"/>
             </w:r>
             <w:r>
@@ -22423,6 +23447,14 @@
                 <w:sz w:val="22"/>
                 <w:szCs w:val="22"/>
               </w:rPr>
+              <w:fldChar w:fldCharType="separate"/>
+            </w:r>
+            <w:r>
+              <w:rPr>
+                <w:rFonts w:asciiTheme="minorHAnsi" w:hAnsiTheme="minorHAnsi" w:cstheme="minorHAnsi"/>
+                <w:sz w:val="22"/>
+                <w:szCs w:val="22"/>
+              </w:rPr>
               <w:fldChar w:fldCharType="end"/>
             </w:r>
             <w:r>
@@ -22504,6 +23536,14 @@
                 <w:sz w:val="22"/>
                 <w:szCs w:val="22"/>
               </w:rPr>
+              <w:fldChar w:fldCharType="separate"/>
+            </w:r>
+            <w:r>
+              <w:rPr>
+                <w:rFonts w:asciiTheme="minorHAnsi" w:hAnsiTheme="minorHAnsi" w:cstheme="minorHAnsi"/>
+                <w:sz w:val="22"/>
+                <w:szCs w:val="22"/>
+              </w:rPr>
               <w:fldChar w:fldCharType="end"/>
             </w:r>
             <w:r>
@@ -22546,6 +23586,14 @@
                 <w:sz w:val="22"/>
                 <w:szCs w:val="22"/>
               </w:rPr>
+            </w:r>
+            <w:r>
+              <w:rPr>
+                <w:rFonts w:asciiTheme="minorHAnsi" w:hAnsiTheme="minorHAnsi" w:cstheme="minorHAnsi"/>
+                <w:sz w:val="22"/>
+                <w:szCs w:val="22"/>
+              </w:rPr>
+              <w:fldChar w:fldCharType="separate"/>
             </w:r>
             <w:r>
               <w:rPr>
@@ -22755,15 +23803,15 @@
 </file>
 
 <file path=word/endnotes.xml><?xml version="1.0" encoding="utf-8"?>
-<w:endnotes xmlns:ve="http://schemas.openxmlformats.org/markup-compatibility/2006" xmlns:o="urn:schemas-microsoft-com:office:office" xmlns:r="http://schemas.openxmlformats.org/officeDocument/2006/relationships" xmlns:m="http://schemas.openxmlformats.org/officeDocument/2006/math" xmlns:v="urn:schemas-microsoft-com:vml" xmlns:wp="http://schemas.openxmlformats.org/drawingml/2006/wordprocessingDrawing" xmlns:w10="urn:schemas-microsoft-com:office:word" xmlns:w="http://schemas.openxmlformats.org/wordprocessingml/2006/main" xmlns:wne="http://schemas.microsoft.com/office/word/2006/wordml">
-  <w:endnote w:type="separator" w:id="0">
+<w:endnotes xmlns:wpc="http://schemas.microsoft.com/office/word/2010/wordprocessingCanvas" xmlns:mc="http://schemas.openxmlformats.org/markup-compatibility/2006" xmlns:o="urn:schemas-microsoft-com:office:office" xmlns:r="http://schemas.openxmlformats.org/officeDocument/2006/relationships" xmlns:m="http://schemas.openxmlformats.org/officeDocument/2006/math" xmlns:v="urn:schemas-microsoft-com:vml" xmlns:wp14="http://schemas.microsoft.com/office/word/2010/wordprocessingDrawing" xmlns:wp="http://schemas.openxmlformats.org/drawingml/2006/wordprocessingDrawing" xmlns:w10="urn:schemas-microsoft-com:office:word" xmlns:w="http://schemas.openxmlformats.org/wordprocessingml/2006/main" xmlns:w14="http://schemas.microsoft.com/office/word/2010/wordml" xmlns:w15="http://schemas.microsoft.com/office/word/2012/wordml" xmlns:wpg="http://schemas.microsoft.com/office/word/2010/wordprocessingGroup" xmlns:wpi="http://schemas.microsoft.com/office/word/2010/wordprocessingInk" xmlns:wne="http://schemas.microsoft.com/office/word/2006/wordml" xmlns:wps="http://schemas.microsoft.com/office/word/2010/wordprocessingShape" mc:Ignorable="w14 w15 wp14">
+  <w:endnote w:type="separator" w:id="-1">
     <w:p>
       <w:r>
         <w:separator/>
       </w:r>
     </w:p>
   </w:endnote>
-  <w:endnote w:type="continuationSeparator" w:id="1">
+  <w:endnote w:type="continuationSeparator" w:id="0">
     <w:p>
       <w:r>
         <w:continuationSeparator/>
@@ -22774,7 +23822,7 @@
 </file>
 
 <file path=word/footer1.xml><?xml version="1.0" encoding="utf-8"?>
-<w:ftr xmlns:ve="http://schemas.openxmlformats.org/markup-compatibility/2006" xmlns:o="urn:schemas-microsoft-com:office:office" xmlns:r="http://schemas.openxmlformats.org/officeDocument/2006/relationships" xmlns:m="http://schemas.openxmlformats.org/officeDocument/2006/math" xmlns:v="urn:schemas-microsoft-com:vml" xmlns:wp="http://schemas.openxmlformats.org/drawingml/2006/wordprocessingDrawing" xmlns:w10="urn:schemas-microsoft-com:office:word" xmlns:w="http://schemas.openxmlformats.org/wordprocessingml/2006/main" xmlns:wne="http://schemas.microsoft.com/office/word/2006/wordml">
+<w:ftr xmlns:wpc="http://schemas.microsoft.com/office/word/2010/wordprocessingCanvas" xmlns:mc="http://schemas.openxmlformats.org/markup-compatibility/2006" xmlns:o="urn:schemas-microsoft-com:office:office" xmlns:r="http://schemas.openxmlformats.org/officeDocument/2006/relationships" xmlns:m="http://schemas.openxmlformats.org/officeDocument/2006/math" xmlns:v="urn:schemas-microsoft-com:vml" xmlns:wp14="http://schemas.microsoft.com/office/word/2010/wordprocessingDrawing" xmlns:wp="http://schemas.openxmlformats.org/drawingml/2006/wordprocessingDrawing" xmlns:w10="urn:schemas-microsoft-com:office:word" xmlns:w="http://schemas.openxmlformats.org/wordprocessingml/2006/main" xmlns:w14="http://schemas.microsoft.com/office/word/2010/wordml" xmlns:w15="http://schemas.microsoft.com/office/word/2012/wordml" xmlns:wpg="http://schemas.microsoft.com/office/word/2010/wordprocessingGroup" xmlns:wpi="http://schemas.microsoft.com/office/word/2010/wordprocessingInk" xmlns:wne="http://schemas.microsoft.com/office/word/2006/wordml" xmlns:wps="http://schemas.microsoft.com/office/word/2010/wordprocessingShape" mc:Ignorable="w14 w15 wp14">
   <w:sdt>
     <w:sdtPr>
       <w:id w:val="6053126"/>
@@ -22783,20 +23831,34 @@
         <w:docPartUnique/>
       </w:docPartObj>
     </w:sdtPr>
+    <w:sdtEndPr/>
     <w:sdtContent>
       <w:p>
         <w:pPr>
           <w:pStyle w:val="Piedepgina"/>
           <w:jc w:val="right"/>
         </w:pPr>
-        <w:fldSimple w:instr=" PAGE   \* MERGEFORMAT ">
-          <w:r>
-            <w:rPr>
-              <w:noProof/>
-            </w:rPr>
-            <w:t>8</w:t>
-          </w:r>
-        </w:fldSimple>
+        <w:r>
+          <w:fldChar w:fldCharType="begin"/>
+        </w:r>
+        <w:r>
+          <w:instrText xml:space="preserve"> PAGE   \* MERGEFORMAT </w:instrText>
+        </w:r>
+        <w:r>
+          <w:fldChar w:fldCharType="separate"/>
+        </w:r>
+        <w:r>
+          <w:rPr>
+            <w:noProof/>
+          </w:rPr>
+          <w:t>2</w:t>
+        </w:r>
+        <w:r>
+          <w:rPr>
+            <w:noProof/>
+          </w:rPr>
+          <w:fldChar w:fldCharType="end"/>
+        </w:r>
       </w:p>
     </w:sdtContent>
   </w:sdt>
@@ -22809,15 +23871,15 @@
 </file>
 
 <file path=word/footnotes.xml><?xml version="1.0" encoding="utf-8"?>
-<w:footnotes xmlns:ve="http://schemas.openxmlformats.org/markup-compatibility/2006" xmlns:o="urn:schemas-microsoft-com:office:office" xmlns:r="http://schemas.openxmlformats.org/officeDocument/2006/relationships" xmlns:m="http://schemas.openxmlformats.org/officeDocument/2006/math" xmlns:v="urn:schemas-microsoft-com:vml" xmlns:wp="http://schemas.openxmlformats.org/drawingml/2006/wordprocessingDrawing" xmlns:w10="urn:schemas-microsoft-com:office:word" xmlns:w="http://schemas.openxmlformats.org/wordprocessingml/2006/main" xmlns:wne="http://schemas.microsoft.com/office/word/2006/wordml">
-  <w:footnote w:type="separator" w:id="0">
+<w:footnotes xmlns:wpc="http://schemas.microsoft.com/office/word/2010/wordprocessingCanvas" xmlns:mc="http://schemas.openxmlformats.org/markup-compatibility/2006" xmlns:o="urn:schemas-microsoft-com:office:office" xmlns:r="http://schemas.openxmlformats.org/officeDocument/2006/relationships" xmlns:m="http://schemas.openxmlformats.org/officeDocument/2006/math" xmlns:v="urn:schemas-microsoft-com:vml" xmlns:wp14="http://schemas.microsoft.com/office/word/2010/wordprocessingDrawing" xmlns:wp="http://schemas.openxmlformats.org/drawingml/2006/wordprocessingDrawing" xmlns:w10="urn:schemas-microsoft-com:office:word" xmlns:w="http://schemas.openxmlformats.org/wordprocessingml/2006/main" xmlns:w14="http://schemas.microsoft.com/office/word/2010/wordml" xmlns:w15="http://schemas.microsoft.com/office/word/2012/wordml" xmlns:wpg="http://schemas.microsoft.com/office/word/2010/wordprocessingGroup" xmlns:wpi="http://schemas.microsoft.com/office/word/2010/wordprocessingInk" xmlns:wne="http://schemas.microsoft.com/office/word/2006/wordml" xmlns:wps="http://schemas.microsoft.com/office/word/2010/wordprocessingShape" mc:Ignorable="w14 w15 wp14">
+  <w:footnote w:type="separator" w:id="-1">
     <w:p>
       <w:r>
         <w:separator/>
       </w:r>
     </w:p>
   </w:footnote>
-  <w:footnote w:type="continuationSeparator" w:id="1">
+  <w:footnote w:type="continuationSeparator" w:id="0">
     <w:p>
       <w:r>
         <w:continuationSeparator/>
@@ -22828,7 +23890,7 @@
 </file>
 
 <file path=word/header1.xml><?xml version="1.0" encoding="utf-8"?>
-<w:hdr xmlns:ve="http://schemas.openxmlformats.org/markup-compatibility/2006" xmlns:o="urn:schemas-microsoft-com:office:office" xmlns:r="http://schemas.openxmlformats.org/officeDocument/2006/relationships" xmlns:m="http://schemas.openxmlformats.org/officeDocument/2006/math" xmlns:v="urn:schemas-microsoft-com:vml" xmlns:wp="http://schemas.openxmlformats.org/drawingml/2006/wordprocessingDrawing" xmlns:w10="urn:schemas-microsoft-com:office:word" xmlns:w="http://schemas.openxmlformats.org/wordprocessingml/2006/main" xmlns:wne="http://schemas.microsoft.com/office/word/2006/wordml">
+<w:hdr xmlns:wpc="http://schemas.microsoft.com/office/word/2010/wordprocessingCanvas" xmlns:mc="http://schemas.openxmlformats.org/markup-compatibility/2006" xmlns:o="urn:schemas-microsoft-com:office:office" xmlns:r="http://schemas.openxmlformats.org/officeDocument/2006/relationships" xmlns:m="http://schemas.openxmlformats.org/officeDocument/2006/math" xmlns:v="urn:schemas-microsoft-com:vml" xmlns:wp14="http://schemas.microsoft.com/office/word/2010/wordprocessingDrawing" xmlns:wp="http://schemas.openxmlformats.org/drawingml/2006/wordprocessingDrawing" xmlns:w10="urn:schemas-microsoft-com:office:word" xmlns:w="http://schemas.openxmlformats.org/wordprocessingml/2006/main" xmlns:w14="http://schemas.microsoft.com/office/word/2010/wordml" xmlns:w15="http://schemas.microsoft.com/office/word/2012/wordml" xmlns:wpg="http://schemas.microsoft.com/office/word/2010/wordprocessingGroup" xmlns:wpi="http://schemas.microsoft.com/office/word/2010/wordprocessingInk" xmlns:wne="http://schemas.microsoft.com/office/word/2006/wordml" xmlns:wps="http://schemas.microsoft.com/office/word/2010/wordprocessingShape" mc:Ignorable="w14 w15 wp14">
   <w:p>
     <w:pPr>
       <w:pStyle w:val="Encabezado"/>
@@ -22878,7 +23940,7 @@
                   <a:blip r:embed="rId1">
                     <a:extLst>
                       <a:ext uri="{28A0092B-C50C-407E-A947-70E740481C1C}">
-                        <a14:useLocalDpi xmlns:a14="http://schemas.microsoft.com/office/drawing/2010/main" xmlns:wps="http://schemas.microsoft.com/office/word/2010/wordprocessingShape" xmlns:wpi="http://schemas.microsoft.com/office/word/2010/wordprocessingInk" xmlns:wpg="http://schemas.microsoft.com/office/word/2010/wordprocessingGroup" xmlns:w15="http://schemas.microsoft.com/office/word/2012/wordml" xmlns:w14="http://schemas.microsoft.com/office/word/2010/wordml" xmlns:w="http://schemas.openxmlformats.org/wordprocessingml/2006/main" xmlns:w10="urn:schemas-microsoft-com:office:word" xmlns:wp14="http://schemas.microsoft.com/office/word/2010/wordprocessingDrawing" xmlns:v="urn:schemas-microsoft-com:vml" xmlns:o="urn:schemas-microsoft-com:office:office" xmlns:mc="http://schemas.openxmlformats.org/markup-compatibility/2006" xmlns:wpc="http://schemas.microsoft.com/office/word/2010/wordprocessingCanvas" xmlns="" val="0"/>
+                        <a14:useLocalDpi xmlns:a14="http://schemas.microsoft.com/office/drawing/2010/main" val="0"/>
                       </a:ext>
                     </a:extLst>
                   </a:blip>
@@ -22966,8 +24028,8 @@
 </file>
 
 <file path=word/numbering.xml><?xml version="1.0" encoding="utf-8"?>
-<w:numbering xmlns:ve="http://schemas.openxmlformats.org/markup-compatibility/2006" xmlns:o="urn:schemas-microsoft-com:office:office" xmlns:r="http://schemas.openxmlformats.org/officeDocument/2006/relationships" xmlns:m="http://schemas.openxmlformats.org/officeDocument/2006/math" xmlns:v="urn:schemas-microsoft-com:vml" xmlns:wp="http://schemas.openxmlformats.org/drawingml/2006/wordprocessingDrawing" xmlns:w10="urn:schemas-microsoft-com:office:word" xmlns:w="http://schemas.openxmlformats.org/wordprocessingml/2006/main" xmlns:wne="http://schemas.microsoft.com/office/word/2006/wordml">
-  <w:abstractNum w:abstractNumId="0">
+<w:numbering xmlns:wpc="http://schemas.microsoft.com/office/word/2010/wordprocessingCanvas" xmlns:mc="http://schemas.openxmlformats.org/markup-compatibility/2006" xmlns:o="urn:schemas-microsoft-com:office:office" xmlns:r="http://schemas.openxmlformats.org/officeDocument/2006/relationships" xmlns:m="http://schemas.openxmlformats.org/officeDocument/2006/math" xmlns:v="urn:schemas-microsoft-com:vml" xmlns:wp14="http://schemas.microsoft.com/office/word/2010/wordprocessingDrawing" xmlns:wp="http://schemas.openxmlformats.org/drawingml/2006/wordprocessingDrawing" xmlns:w10="urn:schemas-microsoft-com:office:word" xmlns:w="http://schemas.openxmlformats.org/wordprocessingml/2006/main" xmlns:w14="http://schemas.microsoft.com/office/word/2010/wordml" xmlns:w15="http://schemas.microsoft.com/office/word/2012/wordml" xmlns:wpg="http://schemas.microsoft.com/office/word/2010/wordprocessingGroup" xmlns:wpi="http://schemas.microsoft.com/office/word/2010/wordprocessingInk" xmlns:wne="http://schemas.microsoft.com/office/word/2006/wordml" xmlns:wps="http://schemas.microsoft.com/office/word/2010/wordprocessingShape" mc:Ignorable="w14 w15 wp14">
+  <w:abstractNum w:abstractNumId="0" w15:restartNumberingAfterBreak="0">
     <w:nsid w:val="03C30753"/>
     <w:multiLevelType w:val="hybridMultilevel"/>
     <w:tmpl w:val="2D7A2A34"/>
@@ -23056,7 +24118,7 @@
       </w:pPr>
     </w:lvl>
   </w:abstractNum>
-  <w:abstractNum w:abstractNumId="1">
+  <w:abstractNum w:abstractNumId="1" w15:restartNumberingAfterBreak="0">
     <w:nsid w:val="06B57C21"/>
     <w:multiLevelType w:val="hybridMultilevel"/>
     <w:tmpl w:val="CCBA94B2"/>
@@ -23176,7 +24238,7 @@
       </w:pPr>
     </w:lvl>
   </w:abstractNum>
-  <w:abstractNum w:abstractNumId="2">
+  <w:abstractNum w:abstractNumId="2" w15:restartNumberingAfterBreak="0">
     <w:nsid w:val="07433E6D"/>
     <w:multiLevelType w:val="hybridMultilevel"/>
     <w:tmpl w:val="50C4E85A"/>
@@ -23262,7 +24324,7 @@
       </w:pPr>
     </w:lvl>
   </w:abstractNum>
-  <w:abstractNum w:abstractNumId="3">
+  <w:abstractNum w:abstractNumId="3" w15:restartNumberingAfterBreak="0">
     <w:nsid w:val="08E854E0"/>
     <w:multiLevelType w:val="hybridMultilevel"/>
     <w:tmpl w:val="6C86BE48"/>
@@ -23378,7 +24440,7 @@
       </w:pPr>
     </w:lvl>
   </w:abstractNum>
-  <w:abstractNum w:abstractNumId="4">
+  <w:abstractNum w:abstractNumId="4" w15:restartNumberingAfterBreak="0">
     <w:nsid w:val="09193849"/>
     <w:multiLevelType w:val="hybridMultilevel"/>
     <w:tmpl w:val="EC306DFE"/>
@@ -23491,7 +24553,7 @@
       </w:pPr>
     </w:lvl>
   </w:abstractNum>
-  <w:abstractNum w:abstractNumId="5">
+  <w:abstractNum w:abstractNumId="5" w15:restartNumberingAfterBreak="0">
     <w:nsid w:val="15E47967"/>
     <w:multiLevelType w:val="hybridMultilevel"/>
     <w:tmpl w:val="08E0C0B4"/>
@@ -23580,7 +24642,7 @@
       </w:pPr>
     </w:lvl>
   </w:abstractNum>
-  <w:abstractNum w:abstractNumId="6">
+  <w:abstractNum w:abstractNumId="6" w15:restartNumberingAfterBreak="0">
     <w:nsid w:val="1A0B5C59"/>
     <w:multiLevelType w:val="hybridMultilevel"/>
     <w:tmpl w:val="345E7782"/>
@@ -23693,7 +24755,7 @@
       </w:pPr>
     </w:lvl>
   </w:abstractNum>
-  <w:abstractNum w:abstractNumId="7">
+  <w:abstractNum w:abstractNumId="7" w15:restartNumberingAfterBreak="0">
     <w:nsid w:val="1FE01A45"/>
     <w:multiLevelType w:val="hybridMultilevel"/>
     <w:tmpl w:val="F40C1916"/>
@@ -23782,7 +24844,7 @@
       </w:pPr>
     </w:lvl>
   </w:abstractNum>
-  <w:abstractNum w:abstractNumId="8">
+  <w:abstractNum w:abstractNumId="8" w15:restartNumberingAfterBreak="0">
     <w:nsid w:val="204F33F6"/>
     <w:multiLevelType w:val="hybridMultilevel"/>
     <w:tmpl w:val="5BDEB056"/>
@@ -23868,7 +24930,7 @@
       </w:pPr>
     </w:lvl>
   </w:abstractNum>
-  <w:abstractNum w:abstractNumId="9">
+  <w:abstractNum w:abstractNumId="9" w15:restartNumberingAfterBreak="0">
     <w:nsid w:val="205503FE"/>
     <w:multiLevelType w:val="hybridMultilevel"/>
     <w:tmpl w:val="BE36CC1C"/>
@@ -23981,7 +25043,7 @@
       </w:pPr>
     </w:lvl>
   </w:abstractNum>
-  <w:abstractNum w:abstractNumId="10">
+  <w:abstractNum w:abstractNumId="10" w15:restartNumberingAfterBreak="0">
     <w:nsid w:val="25E331B5"/>
     <w:multiLevelType w:val="hybridMultilevel"/>
     <w:tmpl w:val="60D09368"/>
@@ -24070,7 +25132,7 @@
       </w:pPr>
     </w:lvl>
   </w:abstractNum>
-  <w:abstractNum w:abstractNumId="11">
+  <w:abstractNum w:abstractNumId="11" w15:restartNumberingAfterBreak="0">
     <w:nsid w:val="28783B76"/>
     <w:multiLevelType w:val="hybridMultilevel"/>
     <w:tmpl w:val="B504EB64"/>
@@ -24156,7 +25218,7 @@
       </w:pPr>
     </w:lvl>
   </w:abstractNum>
-  <w:abstractNum w:abstractNumId="12">
+  <w:abstractNum w:abstractNumId="12" w15:restartNumberingAfterBreak="0">
     <w:nsid w:val="2FE65764"/>
     <w:multiLevelType w:val="hybridMultilevel"/>
     <w:tmpl w:val="A386C618"/>
@@ -24269,7 +25331,7 @@
       </w:pPr>
     </w:lvl>
   </w:abstractNum>
-  <w:abstractNum w:abstractNumId="13">
+  <w:abstractNum w:abstractNumId="13" w15:restartNumberingAfterBreak="0">
     <w:nsid w:val="30346E4B"/>
     <w:multiLevelType w:val="hybridMultilevel"/>
     <w:tmpl w:val="B5843736"/>
@@ -24358,7 +25420,7 @@
       </w:pPr>
     </w:lvl>
   </w:abstractNum>
-  <w:abstractNum w:abstractNumId="14">
+  <w:abstractNum w:abstractNumId="14" w15:restartNumberingAfterBreak="0">
     <w:nsid w:val="319C6F63"/>
     <w:multiLevelType w:val="hybridMultilevel"/>
     <w:tmpl w:val="CCBA94B2"/>
@@ -24474,7 +25536,7 @@
       </w:pPr>
     </w:lvl>
   </w:abstractNum>
-  <w:abstractNum w:abstractNumId="15">
+  <w:abstractNum w:abstractNumId="15" w15:restartNumberingAfterBreak="0">
     <w:nsid w:val="34E619EC"/>
     <w:multiLevelType w:val="hybridMultilevel"/>
     <w:tmpl w:val="38C2D2A2"/>
@@ -24587,7 +25649,7 @@
       </w:pPr>
     </w:lvl>
   </w:abstractNum>
-  <w:abstractNum w:abstractNumId="16">
+  <w:abstractNum w:abstractNumId="16" w15:restartNumberingAfterBreak="0">
     <w:nsid w:val="39B92720"/>
     <w:multiLevelType w:val="hybridMultilevel"/>
     <w:tmpl w:val="6A689EC0"/>
@@ -24700,7 +25762,7 @@
       </w:pPr>
     </w:lvl>
   </w:abstractNum>
-  <w:abstractNum w:abstractNumId="17">
+  <w:abstractNum w:abstractNumId="17" w15:restartNumberingAfterBreak="0">
     <w:nsid w:val="39CA45A5"/>
     <w:multiLevelType w:val="hybridMultilevel"/>
     <w:tmpl w:val="48040E46"/>
@@ -24789,7 +25851,7 @@
       </w:pPr>
     </w:lvl>
   </w:abstractNum>
-  <w:abstractNum w:abstractNumId="18">
+  <w:abstractNum w:abstractNumId="18" w15:restartNumberingAfterBreak="0">
     <w:nsid w:val="3B1B4418"/>
     <w:multiLevelType w:val="hybridMultilevel"/>
     <w:tmpl w:val="82F6BA86"/>
@@ -24878,7 +25940,7 @@
       </w:pPr>
     </w:lvl>
   </w:abstractNum>
-  <w:abstractNum w:abstractNumId="19">
+  <w:abstractNum w:abstractNumId="19" w15:restartNumberingAfterBreak="0">
     <w:nsid w:val="47E60AA9"/>
     <w:multiLevelType w:val="hybridMultilevel"/>
     <w:tmpl w:val="709CA206"/>
@@ -24964,7 +26026,7 @@
       </w:pPr>
     </w:lvl>
   </w:abstractNum>
-  <w:abstractNum w:abstractNumId="20">
+  <w:abstractNum w:abstractNumId="20" w15:restartNumberingAfterBreak="0">
     <w:nsid w:val="4A8C1EFA"/>
     <w:multiLevelType w:val="hybridMultilevel"/>
     <w:tmpl w:val="41F60D3A"/>
@@ -25105,7 +26167,7 @@
       </w:rPr>
     </w:lvl>
   </w:abstractNum>
-  <w:abstractNum w:abstractNumId="21">
+  <w:abstractNum w:abstractNumId="21" w15:restartNumberingAfterBreak="0">
     <w:nsid w:val="4BDD22CA"/>
     <w:multiLevelType w:val="hybridMultilevel"/>
     <w:tmpl w:val="BC9666A4"/>
@@ -25191,7 +26253,7 @@
       </w:pPr>
     </w:lvl>
   </w:abstractNum>
-  <w:abstractNum w:abstractNumId="22">
+  <w:abstractNum w:abstractNumId="22" w15:restartNumberingAfterBreak="0">
     <w:nsid w:val="4D852339"/>
     <w:multiLevelType w:val="hybridMultilevel"/>
     <w:tmpl w:val="41F60D3A"/>
@@ -25332,7 +26394,7 @@
       </w:rPr>
     </w:lvl>
   </w:abstractNum>
-  <w:abstractNum w:abstractNumId="23">
+  <w:abstractNum w:abstractNumId="23" w15:restartNumberingAfterBreak="0">
     <w:nsid w:val="4E3F09D5"/>
     <w:multiLevelType w:val="multilevel"/>
     <w:tmpl w:val="C4F8D34C"/>
@@ -25472,7 +26534,7 @@
       </w:rPr>
     </w:lvl>
   </w:abstractNum>
-  <w:abstractNum w:abstractNumId="24">
+  <w:abstractNum w:abstractNumId="24" w15:restartNumberingAfterBreak="0">
     <w:nsid w:val="51C66D2C"/>
     <w:multiLevelType w:val="hybridMultilevel"/>
     <w:tmpl w:val="BF02552A"/>
@@ -25561,7 +26623,7 @@
       </w:pPr>
     </w:lvl>
   </w:abstractNum>
-  <w:abstractNum w:abstractNumId="25">
+  <w:abstractNum w:abstractNumId="25" w15:restartNumberingAfterBreak="0">
     <w:nsid w:val="5999178F"/>
     <w:multiLevelType w:val="hybridMultilevel"/>
     <w:tmpl w:val="1A36013A"/>
@@ -25674,7 +26736,7 @@
       </w:pPr>
     </w:lvl>
   </w:abstractNum>
-  <w:abstractNum w:abstractNumId="26">
+  <w:abstractNum w:abstractNumId="26" w15:restartNumberingAfterBreak="0">
     <w:nsid w:val="64DD3EB7"/>
     <w:multiLevelType w:val="hybridMultilevel"/>
     <w:tmpl w:val="6C86BE48"/>
@@ -25790,7 +26852,7 @@
       </w:pPr>
     </w:lvl>
   </w:abstractNum>
-  <w:abstractNum w:abstractNumId="27">
+  <w:abstractNum w:abstractNumId="27" w15:restartNumberingAfterBreak="0">
     <w:nsid w:val="694D75AB"/>
     <w:multiLevelType w:val="hybridMultilevel"/>
     <w:tmpl w:val="03FAEE30"/>
@@ -25903,7 +26965,7 @@
       </w:pPr>
     </w:lvl>
   </w:abstractNum>
-  <w:abstractNum w:abstractNumId="28">
+  <w:abstractNum w:abstractNumId="28" w15:restartNumberingAfterBreak="0">
     <w:nsid w:val="6F7A6833"/>
     <w:multiLevelType w:val="hybridMultilevel"/>
     <w:tmpl w:val="C378466A"/>
@@ -25992,7 +27054,7 @@
       </w:pPr>
     </w:lvl>
   </w:abstractNum>
-  <w:abstractNum w:abstractNumId="29">
+  <w:abstractNum w:abstractNumId="29" w15:restartNumberingAfterBreak="0">
     <w:nsid w:val="716755B9"/>
     <w:multiLevelType w:val="multilevel"/>
     <w:tmpl w:val="C4F8D34C"/>
@@ -26132,7 +27194,7 @@
       </w:rPr>
     </w:lvl>
   </w:abstractNum>
-  <w:abstractNum w:abstractNumId="30">
+  <w:abstractNum w:abstractNumId="30" w15:restartNumberingAfterBreak="0">
     <w:nsid w:val="72707079"/>
     <w:multiLevelType w:val="hybridMultilevel"/>
     <w:tmpl w:val="588A2662"/>
@@ -26218,7 +27280,7 @@
       </w:pPr>
     </w:lvl>
   </w:abstractNum>
-  <w:abstractNum w:abstractNumId="31">
+  <w:abstractNum w:abstractNumId="31" w15:restartNumberingAfterBreak="0">
     <w:nsid w:val="78274D1C"/>
     <w:multiLevelType w:val="hybridMultilevel"/>
     <w:tmpl w:val="EAC08FD0"/>
@@ -26359,7 +27421,7 @@
       </w:rPr>
     </w:lvl>
   </w:abstractNum>
-  <w:abstractNum w:abstractNumId="32">
+  <w:abstractNum w:abstractNumId="32" w15:restartNumberingAfterBreak="0">
     <w:nsid w:val="7C7C75B4"/>
     <w:multiLevelType w:val="hybridMultilevel"/>
     <w:tmpl w:val="9BD818CC"/>
@@ -26445,7 +27507,7 @@
       </w:pPr>
     </w:lvl>
   </w:abstractNum>
-  <w:abstractNum w:abstractNumId="33">
+  <w:abstractNum w:abstractNumId="33" w15:restartNumberingAfterBreak="0">
     <w:nsid w:val="7F373D94"/>
     <w:multiLevelType w:val="hybridMultilevel"/>
     <w:tmpl w:val="8F6CAAD8"/>
@@ -26670,7 +27732,7 @@
 </file>
 
 <file path=word/styles.xml><?xml version="1.0" encoding="utf-8"?>
-<w:styles xmlns:r="http://schemas.openxmlformats.org/officeDocument/2006/relationships" xmlns:w="http://schemas.openxmlformats.org/wordprocessingml/2006/main">
+<w:styles xmlns:mc="http://schemas.openxmlformats.org/markup-compatibility/2006" xmlns:r="http://schemas.openxmlformats.org/officeDocument/2006/relationships" xmlns:w="http://schemas.openxmlformats.org/wordprocessingml/2006/main" xmlns:w14="http://schemas.microsoft.com/office/word/2010/wordml" xmlns:w15="http://schemas.microsoft.com/office/word/2012/wordml" mc:Ignorable="w14 w15">
   <w:docDefaults>
     <w:rPrDefault>
       <w:rPr>
@@ -26680,145 +27742,378 @@
     </w:rPrDefault>
     <w:pPrDefault/>
   </w:docDefaults>
-  <w:latentStyles w:defLockedState="0" w:defUIPriority="99" w:defSemiHidden="1" w:defUnhideWhenUsed="1" w:defQFormat="0" w:count="267">
-    <w:lsdException w:name="Normal" w:semiHidden="0" w:uiPriority="0" w:unhideWhenUsed="0" w:qFormat="1"/>
-    <w:lsdException w:name="heading 1" w:semiHidden="0" w:uiPriority="0" w:unhideWhenUsed="0" w:qFormat="1"/>
-    <w:lsdException w:name="heading 2" w:uiPriority="9" w:qFormat="1"/>
-    <w:lsdException w:name="heading 3" w:semiHidden="0" w:uiPriority="0" w:unhideWhenUsed="0" w:qFormat="1"/>
-    <w:lsdException w:name="heading 4" w:uiPriority="9" w:qFormat="1"/>
-    <w:lsdException w:name="heading 5" w:uiPriority="9" w:qFormat="1"/>
-    <w:lsdException w:name="heading 6" w:uiPriority="9" w:qFormat="1"/>
-    <w:lsdException w:name="heading 7" w:uiPriority="9" w:qFormat="1"/>
-    <w:lsdException w:name="heading 8" w:uiPriority="9" w:qFormat="1"/>
-    <w:lsdException w:name="heading 9" w:uiPriority="9" w:qFormat="1"/>
-    <w:lsdException w:name="toc 1" w:uiPriority="39"/>
-    <w:lsdException w:name="toc 2" w:uiPriority="39"/>
-    <w:lsdException w:name="toc 3" w:uiPriority="39"/>
-    <w:lsdException w:name="toc 4" w:uiPriority="39"/>
-    <w:lsdException w:name="toc 5" w:uiPriority="39"/>
-    <w:lsdException w:name="toc 6" w:uiPriority="39"/>
-    <w:lsdException w:name="toc 7" w:uiPriority="39"/>
-    <w:lsdException w:name="toc 8" w:uiPriority="39"/>
-    <w:lsdException w:name="toc 9" w:uiPriority="39"/>
-    <w:lsdException w:name="caption" w:uiPriority="35" w:qFormat="1"/>
-    <w:lsdException w:name="Title" w:semiHidden="0" w:uiPriority="10" w:unhideWhenUsed="0" w:qFormat="1"/>
-    <w:lsdException w:name="Default Paragraph Font" w:uiPriority="1"/>
-    <w:lsdException w:name="Body Text" w:uiPriority="0"/>
-    <w:lsdException w:name="Subtitle" w:semiHidden="0" w:uiPriority="11" w:unhideWhenUsed="0" w:qFormat="1"/>
-    <w:lsdException w:name="Strong" w:semiHidden="0" w:uiPriority="22" w:unhideWhenUsed="0" w:qFormat="1"/>
-    <w:lsdException w:name="Emphasis" w:semiHidden="0" w:uiPriority="20" w:unhideWhenUsed="0" w:qFormat="1"/>
-    <w:lsdException w:name="Table Grid" w:semiHidden="0" w:uiPriority="59" w:unhideWhenUsed="0"/>
-    <w:lsdException w:name="Placeholder Text" w:unhideWhenUsed="0"/>
-    <w:lsdException w:name="No Spacing" w:semiHidden="0" w:uiPriority="1" w:unhideWhenUsed="0" w:qFormat="1"/>
-    <w:lsdException w:name="Light Shading" w:semiHidden="0" w:uiPriority="60" w:unhideWhenUsed="0"/>
-    <w:lsdException w:name="Light List" w:semiHidden="0" w:uiPriority="61" w:unhideWhenUsed="0"/>
-    <w:lsdException w:name="Light Grid" w:semiHidden="0" w:uiPriority="62" w:unhideWhenUsed="0"/>
-    <w:lsdException w:name="Medium Shading 1" w:semiHidden="0" w:uiPriority="63" w:unhideWhenUsed="0"/>
-    <w:lsdException w:name="Medium Shading 2" w:semiHidden="0" w:uiPriority="64" w:unhideWhenUsed="0"/>
-    <w:lsdException w:name="Medium List 1" w:semiHidden="0" w:uiPriority="65" w:unhideWhenUsed="0"/>
-    <w:lsdException w:name="Medium List 2" w:semiHidden="0" w:uiPriority="66" w:unhideWhenUsed="0"/>
-    <w:lsdException w:name="Medium Grid 1" w:semiHidden="0" w:uiPriority="67" w:unhideWhenUsed="0"/>
-    <w:lsdException w:name="Medium Grid 2" w:semiHidden="0" w:uiPriority="68" w:unhideWhenUsed="0"/>
-    <w:lsdException w:name="Medium Grid 3" w:semiHidden="0" w:uiPriority="69" w:unhideWhenUsed="0"/>
-    <w:lsdException w:name="Dark List" w:semiHidden="0" w:uiPriority="70" w:unhideWhenUsed="0"/>
-    <w:lsdException w:name="Colorful Shading" w:semiHidden="0" w:uiPriority="71" w:unhideWhenUsed="0"/>
-    <w:lsdException w:name="Colorful List" w:semiHidden="0" w:uiPriority="72" w:unhideWhenUsed="0"/>
-    <w:lsdException w:name="Colorful Grid" w:semiHidden="0" w:uiPriority="73" w:unhideWhenUsed="0"/>
-    <w:lsdException w:name="Light Shading Accent 1" w:semiHidden="0" w:uiPriority="60" w:unhideWhenUsed="0"/>
-    <w:lsdException w:name="Light List Accent 1" w:semiHidden="0" w:uiPriority="61" w:unhideWhenUsed="0"/>
-    <w:lsdException w:name="Light Grid Accent 1" w:semiHidden="0" w:uiPriority="62" w:unhideWhenUsed="0"/>
-    <w:lsdException w:name="Medium Shading 1 Accent 1" w:semiHidden="0" w:uiPriority="63" w:unhideWhenUsed="0"/>
-    <w:lsdException w:name="Medium Shading 2 Accent 1" w:semiHidden="0" w:uiPriority="64" w:unhideWhenUsed="0"/>
-    <w:lsdException w:name="Medium List 1 Accent 1" w:semiHidden="0" w:uiPriority="65" w:unhideWhenUsed="0"/>
-    <w:lsdException w:name="Revision" w:unhideWhenUsed="0"/>
-    <w:lsdException w:name="List Paragraph" w:semiHidden="0" w:uiPriority="34" w:unhideWhenUsed="0" w:qFormat="1"/>
-    <w:lsdException w:name="Quote" w:semiHidden="0" w:uiPriority="29" w:unhideWhenUsed="0" w:qFormat="1"/>
-    <w:lsdException w:name="Intense Quote" w:semiHidden="0" w:uiPriority="30" w:unhideWhenUsed="0" w:qFormat="1"/>
-    <w:lsdException w:name="Medium List 2 Accent 1" w:semiHidden="0" w:uiPriority="66" w:unhideWhenUsed="0"/>
-    <w:lsdException w:name="Medium Grid 1 Accent 1" w:semiHidden="0" w:uiPriority="67" w:unhideWhenUsed="0"/>
-    <w:lsdException w:name="Medium Grid 2 Accent 1" w:semiHidden="0" w:uiPriority="68" w:unhideWhenUsed="0"/>
-    <w:lsdException w:name="Medium Grid 3 Accent 1" w:semiHidden="0" w:uiPriority="69" w:unhideWhenUsed="0"/>
-    <w:lsdException w:name="Dark List Accent 1" w:semiHidden="0" w:uiPriority="70" w:unhideWhenUsed="0"/>
-    <w:lsdException w:name="Colorful Shading Accent 1" w:semiHidden="0" w:uiPriority="71" w:unhideWhenUsed="0"/>
-    <w:lsdException w:name="Colorful List Accent 1" w:semiHidden="0" w:uiPriority="72" w:unhideWhenUsed="0"/>
-    <w:lsdException w:name="Colorful Grid Accent 1" w:semiHidden="0" w:uiPriority="73" w:unhideWhenUsed="0"/>
-    <w:lsdException w:name="Light Shading Accent 2" w:semiHidden="0" w:uiPriority="60" w:unhideWhenUsed="0"/>
-    <w:lsdException w:name="Light List Accent 2" w:semiHidden="0" w:uiPriority="61" w:unhideWhenUsed="0"/>
-    <w:lsdException w:name="Light Grid Accent 2" w:semiHidden="0" w:uiPriority="62" w:unhideWhenUsed="0"/>
-    <w:lsdException w:name="Medium Shading 1 Accent 2" w:semiHidden="0" w:uiPriority="63" w:unhideWhenUsed="0"/>
-    <w:lsdException w:name="Medium Shading 2 Accent 2" w:semiHidden="0" w:uiPriority="64" w:unhideWhenUsed="0"/>
-    <w:lsdException w:name="Medium List 1 Accent 2" w:semiHidden="0" w:uiPriority="65" w:unhideWhenUsed="0"/>
-    <w:lsdException w:name="Medium List 2 Accent 2" w:semiHidden="0" w:uiPriority="66" w:unhideWhenUsed="0"/>
-    <w:lsdException w:name="Medium Grid 1 Accent 2" w:semiHidden="0" w:uiPriority="67" w:unhideWhenUsed="0"/>
-    <w:lsdException w:name="Medium Grid 2 Accent 2" w:semiHidden="0" w:uiPriority="68" w:unhideWhenUsed="0"/>
-    <w:lsdException w:name="Medium Grid 3 Accent 2" w:semiHidden="0" w:uiPriority="69" w:unhideWhenUsed="0"/>
-    <w:lsdException w:name="Dark List Accent 2" w:semiHidden="0" w:uiPriority="70" w:unhideWhenUsed="0"/>
-    <w:lsdException w:name="Colorful Shading Accent 2" w:semiHidden="0" w:uiPriority="71" w:unhideWhenUsed="0"/>
-    <w:lsdException w:name="Colorful List Accent 2" w:semiHidden="0" w:uiPriority="72" w:unhideWhenUsed="0"/>
-    <w:lsdException w:name="Colorful Grid Accent 2" w:semiHidden="0" w:uiPriority="73" w:unhideWhenUsed="0"/>
-    <w:lsdException w:name="Light Shading Accent 3" w:semiHidden="0" w:uiPriority="60" w:unhideWhenUsed="0"/>
-    <w:lsdException w:name="Light List Accent 3" w:semiHidden="0" w:uiPriority="61" w:unhideWhenUsed="0"/>
-    <w:lsdException w:name="Light Grid Accent 3" w:semiHidden="0" w:uiPriority="62" w:unhideWhenUsed="0"/>
-    <w:lsdException w:name="Medium Shading 1 Accent 3" w:semiHidden="0" w:uiPriority="63" w:unhideWhenUsed="0"/>
-    <w:lsdException w:name="Medium Shading 2 Accent 3" w:semiHidden="0" w:uiPriority="64" w:unhideWhenUsed="0"/>
-    <w:lsdException w:name="Medium List 1 Accent 3" w:semiHidden="0" w:uiPriority="65" w:unhideWhenUsed="0"/>
-    <w:lsdException w:name="Medium List 2 Accent 3" w:semiHidden="0" w:uiPriority="66" w:unhideWhenUsed="0"/>
-    <w:lsdException w:name="Medium Grid 1 Accent 3" w:semiHidden="0" w:uiPriority="67" w:unhideWhenUsed="0"/>
-    <w:lsdException w:name="Medium Grid 2 Accent 3" w:semiHidden="0" w:uiPriority="68" w:unhideWhenUsed="0"/>
-    <w:lsdException w:name="Medium Grid 3 Accent 3" w:semiHidden="0" w:uiPriority="69" w:unhideWhenUsed="0"/>
-    <w:lsdException w:name="Dark List Accent 3" w:semiHidden="0" w:uiPriority="70" w:unhideWhenUsed="0"/>
-    <w:lsdException w:name="Colorful Shading Accent 3" w:semiHidden="0" w:uiPriority="71" w:unhideWhenUsed="0"/>
-    <w:lsdException w:name="Colorful List Accent 3" w:semiHidden="0" w:uiPriority="72" w:unhideWhenUsed="0"/>
-    <w:lsdException w:name="Colorful Grid Accent 3" w:semiHidden="0" w:uiPriority="73" w:unhideWhenUsed="0"/>
-    <w:lsdException w:name="Light Shading Accent 4" w:semiHidden="0" w:uiPriority="60" w:unhideWhenUsed="0"/>
-    <w:lsdException w:name="Light List Accent 4" w:semiHidden="0" w:uiPriority="61" w:unhideWhenUsed="0"/>
-    <w:lsdException w:name="Light Grid Accent 4" w:semiHidden="0" w:uiPriority="62" w:unhideWhenUsed="0"/>
-    <w:lsdException w:name="Medium Shading 1 Accent 4" w:semiHidden="0" w:uiPriority="63" w:unhideWhenUsed="0"/>
-    <w:lsdException w:name="Medium Shading 2 Accent 4" w:semiHidden="0" w:uiPriority="64" w:unhideWhenUsed="0"/>
-    <w:lsdException w:name="Medium List 1 Accent 4" w:semiHidden="0" w:uiPriority="65" w:unhideWhenUsed="0"/>
-    <w:lsdException w:name="Medium List 2 Accent 4" w:semiHidden="0" w:uiPriority="66" w:unhideWhenUsed="0"/>
-    <w:lsdException w:name="Medium Grid 1 Accent 4" w:semiHidden="0" w:uiPriority="67" w:unhideWhenUsed="0"/>
-    <w:lsdException w:name="Medium Grid 2 Accent 4" w:semiHidden="0" w:uiPriority="68" w:unhideWhenUsed="0"/>
-    <w:lsdException w:name="Medium Grid 3 Accent 4" w:semiHidden="0" w:uiPriority="69" w:unhideWhenUsed="0"/>
-    <w:lsdException w:name="Dark List Accent 4" w:semiHidden="0" w:uiPriority="70" w:unhideWhenUsed="0"/>
-    <w:lsdException w:name="Colorful Shading Accent 4" w:semiHidden="0" w:uiPriority="71" w:unhideWhenUsed="0"/>
-    <w:lsdException w:name="Colorful List Accent 4" w:semiHidden="0" w:uiPriority="72" w:unhideWhenUsed="0"/>
-    <w:lsdException w:name="Colorful Grid Accent 4" w:semiHidden="0" w:uiPriority="73" w:unhideWhenUsed="0"/>
-    <w:lsdException w:name="Light Shading Accent 5" w:semiHidden="0" w:uiPriority="60" w:unhideWhenUsed="0"/>
-    <w:lsdException w:name="Light List Accent 5" w:semiHidden="0" w:uiPriority="61" w:unhideWhenUsed="0"/>
-    <w:lsdException w:name="Light Grid Accent 5" w:semiHidden="0" w:uiPriority="62" w:unhideWhenUsed="0"/>
-    <w:lsdException w:name="Medium Shading 1 Accent 5" w:semiHidden="0" w:uiPriority="63" w:unhideWhenUsed="0"/>
-    <w:lsdException w:name="Medium Shading 2 Accent 5" w:semiHidden="0" w:uiPriority="64" w:unhideWhenUsed="0"/>
-    <w:lsdException w:name="Medium List 1 Accent 5" w:semiHidden="0" w:uiPriority="65" w:unhideWhenUsed="0"/>
-    <w:lsdException w:name="Medium List 2 Accent 5" w:semiHidden="0" w:uiPriority="66" w:unhideWhenUsed="0"/>
-    <w:lsdException w:name="Medium Grid 1 Accent 5" w:semiHidden="0" w:uiPriority="67" w:unhideWhenUsed="0"/>
-    <w:lsdException w:name="Medium Grid 2 Accent 5" w:semiHidden="0" w:uiPriority="68" w:unhideWhenUsed="0"/>
-    <w:lsdException w:name="Medium Grid 3 Accent 5" w:semiHidden="0" w:uiPriority="69" w:unhideWhenUsed="0"/>
-    <w:lsdException w:name="Dark List Accent 5" w:semiHidden="0" w:uiPriority="70" w:unhideWhenUsed="0"/>
-    <w:lsdException w:name="Colorful Shading Accent 5" w:semiHidden="0" w:uiPriority="71" w:unhideWhenUsed="0"/>
-    <w:lsdException w:name="Colorful List Accent 5" w:semiHidden="0" w:uiPriority="72" w:unhideWhenUsed="0"/>
-    <w:lsdException w:name="Colorful Grid Accent 5" w:semiHidden="0" w:uiPriority="73" w:unhideWhenUsed="0"/>
-    <w:lsdException w:name="Light Shading Accent 6" w:semiHidden="0" w:uiPriority="60" w:unhideWhenUsed="0"/>
-    <w:lsdException w:name="Light List Accent 6" w:semiHidden="0" w:uiPriority="61" w:unhideWhenUsed="0"/>
-    <w:lsdException w:name="Light Grid Accent 6" w:semiHidden="0" w:uiPriority="62" w:unhideWhenUsed="0"/>
-    <w:lsdException w:name="Medium Shading 1 Accent 6" w:semiHidden="0" w:uiPriority="63" w:unhideWhenUsed="0"/>
-    <w:lsdException w:name="Medium Shading 2 Accent 6" w:semiHidden="0" w:uiPriority="64" w:unhideWhenUsed="0"/>
-    <w:lsdException w:name="Medium List 1 Accent 6" w:semiHidden="0" w:uiPriority="65" w:unhideWhenUsed="0"/>
-    <w:lsdException w:name="Medium List 2 Accent 6" w:semiHidden="0" w:uiPriority="66" w:unhideWhenUsed="0"/>
-    <w:lsdException w:name="Medium Grid 1 Accent 6" w:semiHidden="0" w:uiPriority="67" w:unhideWhenUsed="0"/>
-    <w:lsdException w:name="Medium Grid 2 Accent 6" w:semiHidden="0" w:uiPriority="68" w:unhideWhenUsed="0"/>
-    <w:lsdException w:name="Medium Grid 3 Accent 6" w:semiHidden="0" w:uiPriority="69" w:unhideWhenUsed="0"/>
-    <w:lsdException w:name="Dark List Accent 6" w:semiHidden="0" w:uiPriority="70" w:unhideWhenUsed="0"/>
-    <w:lsdException w:name="Colorful Shading Accent 6" w:semiHidden="0" w:uiPriority="71" w:unhideWhenUsed="0"/>
-    <w:lsdException w:name="Colorful List Accent 6" w:semiHidden="0" w:uiPriority="72" w:unhideWhenUsed="0"/>
-    <w:lsdException w:name="Colorful Grid Accent 6" w:semiHidden="0" w:uiPriority="73" w:unhideWhenUsed="0"/>
-    <w:lsdException w:name="Subtle Emphasis" w:semiHidden="0" w:uiPriority="19" w:unhideWhenUsed="0" w:qFormat="1"/>
-    <w:lsdException w:name="Intense Emphasis" w:semiHidden="0" w:uiPriority="21" w:unhideWhenUsed="0" w:qFormat="1"/>
-    <w:lsdException w:name="Subtle Reference" w:semiHidden="0" w:uiPriority="31" w:unhideWhenUsed="0" w:qFormat="1"/>
-    <w:lsdException w:name="Intense Reference" w:semiHidden="0" w:uiPriority="32" w:unhideWhenUsed="0" w:qFormat="1"/>
-    <w:lsdException w:name="Book Title" w:semiHidden="0" w:uiPriority="33" w:unhideWhenUsed="0" w:qFormat="1"/>
-    <w:lsdException w:name="Bibliography" w:uiPriority="37"/>
-    <w:lsdException w:name="TOC Heading" w:uiPriority="39" w:qFormat="1"/>
+  <w:latentStyles w:defLockedState="0" w:defUIPriority="99" w:defSemiHidden="0" w:defUnhideWhenUsed="0" w:defQFormat="0" w:count="371">
+    <w:lsdException w:name="Normal" w:uiPriority="0" w:qFormat="1"/>
+    <w:lsdException w:name="heading 1" w:uiPriority="0" w:qFormat="1"/>
+    <w:lsdException w:name="heading 2" w:semiHidden="1" w:uiPriority="9" w:unhideWhenUsed="1" w:qFormat="1"/>
+    <w:lsdException w:name="heading 3" w:uiPriority="0" w:qFormat="1"/>
+    <w:lsdException w:name="heading 4" w:semiHidden="1" w:uiPriority="9" w:unhideWhenUsed="1" w:qFormat="1"/>
+    <w:lsdException w:name="heading 5" w:semiHidden="1" w:uiPriority="9" w:unhideWhenUsed="1" w:qFormat="1"/>
+    <w:lsdException w:name="heading 6" w:semiHidden="1" w:uiPriority="9" w:unhideWhenUsed="1" w:qFormat="1"/>
+    <w:lsdException w:name="heading 7" w:semiHidden="1" w:uiPriority="9" w:unhideWhenUsed="1" w:qFormat="1"/>
+    <w:lsdException w:name="heading 8" w:semiHidden="1" w:uiPriority="9" w:unhideWhenUsed="1" w:qFormat="1"/>
+    <w:lsdException w:name="heading 9" w:semiHidden="1" w:uiPriority="9" w:unhideWhenUsed="1" w:qFormat="1"/>
+    <w:lsdException w:name="index 1" w:semiHidden="1" w:unhideWhenUsed="1"/>
+    <w:lsdException w:name="index 2" w:semiHidden="1" w:unhideWhenUsed="1"/>
+    <w:lsdException w:name="index 3" w:semiHidden="1" w:unhideWhenUsed="1"/>
+    <w:lsdException w:name="index 4" w:semiHidden="1" w:unhideWhenUsed="1"/>
+    <w:lsdException w:name="index 5" w:semiHidden="1" w:unhideWhenUsed="1"/>
+    <w:lsdException w:name="index 6" w:semiHidden="1" w:unhideWhenUsed="1"/>
+    <w:lsdException w:name="index 7" w:semiHidden="1" w:unhideWhenUsed="1"/>
+    <w:lsdException w:name="index 8" w:semiHidden="1" w:unhideWhenUsed="1"/>
+    <w:lsdException w:name="index 9" w:semiHidden="1" w:unhideWhenUsed="1"/>
+    <w:lsdException w:name="toc 1" w:semiHidden="1" w:uiPriority="39" w:unhideWhenUsed="1"/>
+    <w:lsdException w:name="toc 2" w:semiHidden="1" w:uiPriority="39" w:unhideWhenUsed="1"/>
+    <w:lsdException w:name="toc 3" w:semiHidden="1" w:uiPriority="39" w:unhideWhenUsed="1"/>
+    <w:lsdException w:name="toc 4" w:semiHidden="1" w:uiPriority="39" w:unhideWhenUsed="1"/>
+    <w:lsdException w:name="toc 5" w:semiHidden="1" w:uiPriority="39" w:unhideWhenUsed="1"/>
+    <w:lsdException w:name="toc 6" w:semiHidden="1" w:uiPriority="39" w:unhideWhenUsed="1"/>
+    <w:lsdException w:name="toc 7" w:semiHidden="1" w:uiPriority="39" w:unhideWhenUsed="1"/>
+    <w:lsdException w:name="toc 8" w:semiHidden="1" w:uiPriority="39" w:unhideWhenUsed="1"/>
+    <w:lsdException w:name="toc 9" w:semiHidden="1" w:uiPriority="39" w:unhideWhenUsed="1"/>
+    <w:lsdException w:name="Normal Indent" w:semiHidden="1" w:unhideWhenUsed="1"/>
+    <w:lsdException w:name="footnote text" w:semiHidden="1" w:unhideWhenUsed="1"/>
+    <w:lsdException w:name="annotation text" w:semiHidden="1" w:unhideWhenUsed="1"/>
+    <w:lsdException w:name="header" w:semiHidden="1" w:unhideWhenUsed="1"/>
+    <w:lsdException w:name="footer" w:semiHidden="1" w:unhideWhenUsed="1"/>
+    <w:lsdException w:name="index heading" w:semiHidden="1" w:unhideWhenUsed="1"/>
+    <w:lsdException w:name="caption" w:semiHidden="1" w:uiPriority="35" w:unhideWhenUsed="1" w:qFormat="1"/>
+    <w:lsdException w:name="table of figures" w:semiHidden="1" w:unhideWhenUsed="1"/>
+    <w:lsdException w:name="envelope address" w:semiHidden="1" w:unhideWhenUsed="1"/>
+    <w:lsdException w:name="envelope return" w:semiHidden="1" w:unhideWhenUsed="1"/>
+    <w:lsdException w:name="footnote reference" w:semiHidden="1" w:unhideWhenUsed="1"/>
+    <w:lsdException w:name="annotation reference" w:semiHidden="1" w:unhideWhenUsed="1"/>
+    <w:lsdException w:name="line number" w:semiHidden="1" w:unhideWhenUsed="1"/>
+    <w:lsdException w:name="page number" w:semiHidden="1" w:unhideWhenUsed="1"/>
+    <w:lsdException w:name="endnote reference" w:semiHidden="1" w:unhideWhenUsed="1"/>
+    <w:lsdException w:name="endnote text" w:semiHidden="1" w:unhideWhenUsed="1"/>
+    <w:lsdException w:name="table of authorities" w:semiHidden="1" w:unhideWhenUsed="1"/>
+    <w:lsdException w:name="macro" w:semiHidden="1" w:unhideWhenUsed="1"/>
+    <w:lsdException w:name="toa heading" w:semiHidden="1" w:unhideWhenUsed="1"/>
+    <w:lsdException w:name="List" w:semiHidden="1" w:unhideWhenUsed="1"/>
+    <w:lsdException w:name="List Bullet" w:semiHidden="1" w:unhideWhenUsed="1"/>
+    <w:lsdException w:name="List Number" w:semiHidden="1" w:unhideWhenUsed="1"/>
+    <w:lsdException w:name="List 2" w:semiHidden="1" w:unhideWhenUsed="1"/>
+    <w:lsdException w:name="List 3" w:semiHidden="1" w:unhideWhenUsed="1"/>
+    <w:lsdException w:name="List 4" w:semiHidden="1" w:unhideWhenUsed="1"/>
+    <w:lsdException w:name="List 5" w:semiHidden="1" w:unhideWhenUsed="1"/>
+    <w:lsdException w:name="List Bullet 2" w:semiHidden="1" w:unhideWhenUsed="1"/>
+    <w:lsdException w:name="List Bullet 3" w:semiHidden="1" w:unhideWhenUsed="1"/>
+    <w:lsdException w:name="List Bullet 4" w:semiHidden="1" w:unhideWhenUsed="1"/>
+    <w:lsdException w:name="List Bullet 5" w:semiHidden="1" w:unhideWhenUsed="1"/>
+    <w:lsdException w:name="List Number 2" w:semiHidden="1" w:unhideWhenUsed="1"/>
+    <w:lsdException w:name="List Number 3" w:semiHidden="1" w:unhideWhenUsed="1"/>
+    <w:lsdException w:name="List Number 4" w:semiHidden="1" w:unhideWhenUsed="1"/>
+    <w:lsdException w:name="List Number 5" w:semiHidden="1" w:unhideWhenUsed="1"/>
+    <w:lsdException w:name="Title" w:uiPriority="10" w:qFormat="1"/>
+    <w:lsdException w:name="Closing" w:semiHidden="1" w:unhideWhenUsed="1"/>
+    <w:lsdException w:name="Signature" w:semiHidden="1" w:unhideWhenUsed="1"/>
+    <w:lsdException w:name="Default Paragraph Font" w:semiHidden="1" w:uiPriority="1" w:unhideWhenUsed="1"/>
+    <w:lsdException w:name="Body Text" w:semiHidden="1" w:uiPriority="0" w:unhideWhenUsed="1"/>
+    <w:lsdException w:name="Body Text Indent" w:semiHidden="1" w:unhideWhenUsed="1"/>
+    <w:lsdException w:name="List Continue" w:semiHidden="1" w:unhideWhenUsed="1"/>
+    <w:lsdException w:name="List Continue 2" w:semiHidden="1" w:unhideWhenUsed="1"/>
+    <w:lsdException w:name="List Continue 3" w:semiHidden="1" w:unhideWhenUsed="1"/>
+    <w:lsdException w:name="List Continue 4" w:semiHidden="1" w:unhideWhenUsed="1"/>
+    <w:lsdException w:name="List Continue 5" w:semiHidden="1" w:unhideWhenUsed="1"/>
+    <w:lsdException w:name="Message Header" w:semiHidden="1" w:unhideWhenUsed="1"/>
+    <w:lsdException w:name="Subtitle" w:uiPriority="11" w:qFormat="1"/>
+    <w:lsdException w:name="Salutation" w:semiHidden="1" w:unhideWhenUsed="1"/>
+    <w:lsdException w:name="Date" w:semiHidden="1" w:unhideWhenUsed="1"/>
+    <w:lsdException w:name="Body Text First Indent" w:semiHidden="1" w:unhideWhenUsed="1"/>
+    <w:lsdException w:name="Body Text First Indent 2" w:semiHidden="1" w:unhideWhenUsed="1"/>
+    <w:lsdException w:name="Note Heading" w:semiHidden="1" w:unhideWhenUsed="1"/>
+    <w:lsdException w:name="Body Text 2" w:semiHidden="1" w:unhideWhenUsed="1"/>
+    <w:lsdException w:name="Body Text 3" w:semiHidden="1" w:unhideWhenUsed="1"/>
+    <w:lsdException w:name="Body Text Indent 2" w:semiHidden="1" w:unhideWhenUsed="1"/>
+    <w:lsdException w:name="Body Text Indent 3" w:semiHidden="1" w:unhideWhenUsed="1"/>
+    <w:lsdException w:name="Block Text" w:semiHidden="1" w:unhideWhenUsed="1"/>
+    <w:lsdException w:name="Hyperlink" w:semiHidden="1" w:unhideWhenUsed="1"/>
+    <w:lsdException w:name="FollowedHyperlink" w:semiHidden="1" w:unhideWhenUsed="1"/>
+    <w:lsdException w:name="Strong" w:uiPriority="22" w:qFormat="1"/>
+    <w:lsdException w:name="Emphasis" w:uiPriority="20" w:qFormat="1"/>
+    <w:lsdException w:name="Document Map" w:semiHidden="1" w:unhideWhenUsed="1"/>
+    <w:lsdException w:name="Plain Text" w:semiHidden="1" w:unhideWhenUsed="1"/>
+    <w:lsdException w:name="E-mail Signature" w:semiHidden="1" w:unhideWhenUsed="1"/>
+    <w:lsdException w:name="HTML Top of Form" w:semiHidden="1" w:unhideWhenUsed="1"/>
+    <w:lsdException w:name="HTML Bottom of Form" w:semiHidden="1" w:unhideWhenUsed="1"/>
+    <w:lsdException w:name="Normal (Web)" w:semiHidden="1" w:unhideWhenUsed="1"/>
+    <w:lsdException w:name="HTML Acronym" w:semiHidden="1" w:unhideWhenUsed="1"/>
+    <w:lsdException w:name="HTML Address" w:semiHidden="1" w:unhideWhenUsed="1"/>
+    <w:lsdException w:name="HTML Cite" w:semiHidden="1" w:unhideWhenUsed="1"/>
+    <w:lsdException w:name="HTML Code" w:semiHidden="1" w:unhideWhenUsed="1"/>
+    <w:lsdException w:name="HTML Definition" w:semiHidden="1" w:unhideWhenUsed="1"/>
+    <w:lsdException w:name="HTML Keyboard" w:semiHidden="1" w:unhideWhenUsed="1"/>
+    <w:lsdException w:name="HTML Preformatted" w:semiHidden="1" w:unhideWhenUsed="1"/>
+    <w:lsdException w:name="HTML Sample" w:semiHidden="1" w:unhideWhenUsed="1"/>
+    <w:lsdException w:name="HTML Typewriter" w:semiHidden="1" w:unhideWhenUsed="1"/>
+    <w:lsdException w:name="HTML Variable" w:semiHidden="1" w:unhideWhenUsed="1"/>
+    <w:lsdException w:name="Normal Table" w:semiHidden="1" w:unhideWhenUsed="1"/>
+    <w:lsdException w:name="annotation subject" w:semiHidden="1" w:unhideWhenUsed="1"/>
+    <w:lsdException w:name="No List" w:semiHidden="1" w:unhideWhenUsed="1"/>
+    <w:lsdException w:name="Outline List 1" w:semiHidden="1" w:unhideWhenUsed="1"/>
+    <w:lsdException w:name="Outline List 2" w:semiHidden="1" w:unhideWhenUsed="1"/>
+    <w:lsdException w:name="Outline List 3" w:semiHidden="1" w:unhideWhenUsed="1"/>
+    <w:lsdException w:name="Table Simple 1" w:semiHidden="1" w:unhideWhenUsed="1"/>
+    <w:lsdException w:name="Table Simple 2" w:semiHidden="1" w:unhideWhenUsed="1"/>
+    <w:lsdException w:name="Table Simple 3" w:semiHidden="1" w:unhideWhenUsed="1"/>
+    <w:lsdException w:name="Table Classic 1" w:semiHidden="1" w:unhideWhenUsed="1"/>
+    <w:lsdException w:name="Table Classic 2" w:semiHidden="1" w:unhideWhenUsed="1"/>
+    <w:lsdException w:name="Table Classic 3" w:semiHidden="1" w:unhideWhenUsed="1"/>
+    <w:lsdException w:name="Table Classic 4" w:semiHidden="1" w:unhideWhenUsed="1"/>
+    <w:lsdException w:name="Table Colorful 1" w:semiHidden="1" w:unhideWhenUsed="1"/>
+    <w:lsdException w:name="Table Colorful 2" w:semiHidden="1" w:unhideWhenUsed="1"/>
+    <w:lsdException w:name="Table Colorful 3" w:semiHidden="1" w:unhideWhenUsed="1"/>
+    <w:lsdException w:name="Table Columns 1" w:semiHidden="1" w:unhideWhenUsed="1"/>
+    <w:lsdException w:name="Table Columns 2" w:semiHidden="1" w:unhideWhenUsed="1"/>
+    <w:lsdException w:name="Table Columns 3" w:semiHidden="1" w:unhideWhenUsed="1"/>
+    <w:lsdException w:name="Table Columns 4" w:semiHidden="1" w:unhideWhenUsed="1"/>
+    <w:lsdException w:name="Table Columns 5" w:semiHidden="1" w:unhideWhenUsed="1"/>
+    <w:lsdException w:name="Table Grid 1" w:semiHidden="1" w:unhideWhenUsed="1"/>
+    <w:lsdException w:name="Table Grid 2" w:semiHidden="1" w:unhideWhenUsed="1"/>
+    <w:lsdException w:name="Table Grid 3" w:semiHidden="1" w:unhideWhenUsed="1"/>
+    <w:lsdException w:name="Table Grid 4" w:semiHidden="1" w:unhideWhenUsed="1"/>
+    <w:lsdException w:name="Table Grid 5" w:semiHidden="1" w:unhideWhenUsed="1"/>
+    <w:lsdException w:name="Table Grid 6" w:semiHidden="1" w:unhideWhenUsed="1"/>
+    <w:lsdException w:name="Table Grid 7" w:semiHidden="1" w:unhideWhenUsed="1"/>
+    <w:lsdException w:name="Table Grid 8" w:semiHidden="1" w:unhideWhenUsed="1"/>
+    <w:lsdException w:name="Table List 1" w:semiHidden="1" w:unhideWhenUsed="1"/>
+    <w:lsdException w:name="Table List 2" w:semiHidden="1" w:unhideWhenUsed="1"/>
+    <w:lsdException w:name="Table List 3" w:semiHidden="1" w:unhideWhenUsed="1"/>
+    <w:lsdException w:name="Table List 4" w:semiHidden="1" w:unhideWhenUsed="1"/>
+    <w:lsdException w:name="Table List 5" w:semiHidden="1" w:unhideWhenUsed="1"/>
+    <w:lsdException w:name="Table List 6" w:semiHidden="1" w:unhideWhenUsed="1"/>
+    <w:lsdException w:name="Table List 7" w:semiHidden="1" w:unhideWhenUsed="1"/>
+    <w:lsdException w:name="Table List 8" w:semiHidden="1" w:unhideWhenUsed="1"/>
+    <w:lsdException w:name="Table 3D effects 1" w:semiHidden="1" w:unhideWhenUsed="1"/>
+    <w:lsdException w:name="Table 3D effects 2" w:semiHidden="1" w:unhideWhenUsed="1"/>
+    <w:lsdException w:name="Table 3D effects 3" w:semiHidden="1" w:unhideWhenUsed="1"/>
+    <w:lsdException w:name="Table Contemporary" w:semiHidden="1" w:unhideWhenUsed="1"/>
+    <w:lsdException w:name="Table Elegant" w:semiHidden="1" w:unhideWhenUsed="1"/>
+    <w:lsdException w:name="Table Professional" w:semiHidden="1" w:unhideWhenUsed="1"/>
+    <w:lsdException w:name="Table Subtle 1" w:semiHidden="1" w:unhideWhenUsed="1"/>
+    <w:lsdException w:name="Table Subtle 2" w:semiHidden="1" w:unhideWhenUsed="1"/>
+    <w:lsdException w:name="Table Web 1" w:semiHidden="1" w:unhideWhenUsed="1"/>
+    <w:lsdException w:name="Table Web 2" w:semiHidden="1" w:unhideWhenUsed="1"/>
+    <w:lsdException w:name="Table Web 3" w:semiHidden="1" w:unhideWhenUsed="1"/>
+    <w:lsdException w:name="Balloon Text" w:semiHidden="1" w:unhideWhenUsed="1"/>
+    <w:lsdException w:name="Table Grid" w:uiPriority="59"/>
+    <w:lsdException w:name="Table Theme" w:semiHidden="1" w:unhideWhenUsed="1"/>
+    <w:lsdException w:name="Placeholder Text" w:semiHidden="1"/>
+    <w:lsdException w:name="No Spacing" w:uiPriority="1" w:qFormat="1"/>
+    <w:lsdException w:name="Light Shading" w:uiPriority="60"/>
+    <w:lsdException w:name="Light List" w:uiPriority="61"/>
+    <w:lsdException w:name="Light Grid" w:uiPriority="62"/>
+    <w:lsdException w:name="Medium Shading 1" w:uiPriority="63"/>
+    <w:lsdException w:name="Medium Shading 2" w:uiPriority="64"/>
+    <w:lsdException w:name="Medium List 1" w:uiPriority="65"/>
+    <w:lsdException w:name="Medium List 2" w:uiPriority="66"/>
+    <w:lsdException w:name="Medium Grid 1" w:uiPriority="67"/>
+    <w:lsdException w:name="Medium Grid 2" w:uiPriority="68"/>
+    <w:lsdException w:name="Medium Grid 3" w:uiPriority="69"/>
+    <w:lsdException w:name="Dark List" w:uiPriority="70"/>
+    <w:lsdException w:name="Colorful Shading" w:uiPriority="71"/>
+    <w:lsdException w:name="Colorful List" w:uiPriority="72"/>
+    <w:lsdException w:name="Colorful Grid" w:uiPriority="73"/>
+    <w:lsdException w:name="Light Shading Accent 1" w:uiPriority="60"/>
+    <w:lsdException w:name="Light List Accent 1" w:uiPriority="61"/>
+    <w:lsdException w:name="Light Grid Accent 1" w:uiPriority="62"/>
+    <w:lsdException w:name="Medium Shading 1 Accent 1" w:uiPriority="63"/>
+    <w:lsdException w:name="Medium Shading 2 Accent 1" w:uiPriority="64"/>
+    <w:lsdException w:name="Medium List 1 Accent 1" w:uiPriority="65"/>
+    <w:lsdException w:name="Revision" w:semiHidden="1"/>
+    <w:lsdException w:name="List Paragraph" w:uiPriority="34" w:qFormat="1"/>
+    <w:lsdException w:name="Quote" w:uiPriority="29" w:qFormat="1"/>
+    <w:lsdException w:name="Intense Quote" w:uiPriority="30" w:qFormat="1"/>
+    <w:lsdException w:name="Medium List 2 Accent 1" w:uiPriority="66"/>
+    <w:lsdException w:name="Medium Grid 1 Accent 1" w:uiPriority="67"/>
+    <w:lsdException w:name="Medium Grid 2 Accent 1" w:uiPriority="68"/>
+    <w:lsdException w:name="Medium Grid 3 Accent 1" w:uiPriority="69"/>
+    <w:lsdException w:name="Dark List Accent 1" w:uiPriority="70"/>
+    <w:lsdException w:name="Colorful Shading Accent 1" w:uiPriority="71"/>
+    <w:lsdException w:name="Colorful List Accent 1" w:uiPriority="72"/>
+    <w:lsdException w:name="Colorful Grid Accent 1" w:uiPriority="73"/>
+    <w:lsdException w:name="Light Shading Accent 2" w:uiPriority="60"/>
+    <w:lsdException w:name="Light List Accent 2" w:uiPriority="61"/>
+    <w:lsdException w:name="Light Grid Accent 2" w:uiPriority="62"/>
+    <w:lsdException w:name="Medium Shading 1 Accent 2" w:uiPriority="63"/>
+    <w:lsdException w:name="Medium Shading 2 Accent 2" w:uiPriority="64"/>
+    <w:lsdException w:name="Medium List 1 Accent 2" w:uiPriority="65"/>
+    <w:lsdException w:name="Medium List 2 Accent 2" w:uiPriority="66"/>
+    <w:lsdException w:name="Medium Grid 1 Accent 2" w:uiPriority="67"/>
+    <w:lsdException w:name="Medium Grid 2 Accent 2" w:uiPriority="68"/>
+    <w:lsdException w:name="Medium Grid 3 Accent 2" w:uiPriority="69"/>
+    <w:lsdException w:name="Dark List Accent 2" w:uiPriority="70"/>
+    <w:lsdException w:name="Colorful Shading Accent 2" w:uiPriority="71"/>
+    <w:lsdException w:name="Colorful List Accent 2" w:uiPriority="72"/>
+    <w:lsdException w:name="Colorful Grid Accent 2" w:uiPriority="73"/>
+    <w:lsdException w:name="Light Shading Accent 3" w:uiPriority="60"/>
+    <w:lsdException w:name="Light List Accent 3" w:uiPriority="61"/>
+    <w:lsdException w:name="Light Grid Accent 3" w:uiPriority="62"/>
+    <w:lsdException w:name="Medium Shading 1 Accent 3" w:uiPriority="63"/>
+    <w:lsdException w:name="Medium Shading 2 Accent 3" w:uiPriority="64"/>
+    <w:lsdException w:name="Medium List 1 Accent 3" w:uiPriority="65"/>
+    <w:lsdException w:name="Medium List 2 Accent 3" w:uiPriority="66"/>
+    <w:lsdException w:name="Medium Grid 1 Accent 3" w:uiPriority="67"/>
+    <w:lsdException w:name="Medium Grid 2 Accent 3" w:uiPriority="68"/>
+    <w:lsdException w:name="Medium Grid 3 Accent 3" w:uiPriority="69"/>
+    <w:lsdException w:name="Dark List Accent 3" w:uiPriority="70"/>
+    <w:lsdException w:name="Colorful Shading Accent 3" w:uiPriority="71"/>
+    <w:lsdException w:name="Colorful List Accent 3" w:uiPriority="72"/>
+    <w:lsdException w:name="Colorful Grid Accent 3" w:uiPriority="73"/>
+    <w:lsdException w:name="Light Shading Accent 4" w:uiPriority="60"/>
+    <w:lsdException w:name="Light List Accent 4" w:uiPriority="61"/>
+    <w:lsdException w:name="Light Grid Accent 4" w:uiPriority="62"/>
+    <w:lsdException w:name="Medium Shading 1 Accent 4" w:uiPriority="63"/>
+    <w:lsdException w:name="Medium Shading 2 Accent 4" w:uiPriority="64"/>
+    <w:lsdException w:name="Medium List 1 Accent 4" w:uiPriority="65"/>
+    <w:lsdException w:name="Medium List 2 Accent 4" w:uiPriority="66"/>
+    <w:lsdException w:name="Medium Grid 1 Accent 4" w:uiPriority="67"/>
+    <w:lsdException w:name="Medium Grid 2 Accent 4" w:uiPriority="68"/>
+    <w:lsdException w:name="Medium Grid 3 Accent 4" w:uiPriority="69"/>
+    <w:lsdException w:name="Dark List Accent 4" w:uiPriority="70"/>
+    <w:lsdException w:name="Colorful Shading Accent 4" w:uiPriority="71"/>
+    <w:lsdException w:name="Colorful List Accent 4" w:uiPriority="72"/>
+    <w:lsdException w:name="Colorful Grid Accent 4" w:uiPriority="73"/>
+    <w:lsdException w:name="Light Shading Accent 5" w:uiPriority="60"/>
+    <w:lsdException w:name="Light List Accent 5" w:uiPriority="61"/>
+    <w:lsdException w:name="Light Grid Accent 5" w:uiPriority="62"/>
+    <w:lsdException w:name="Medium Shading 1 Accent 5" w:uiPriority="63"/>
+    <w:lsdException w:name="Medium Shading 2 Accent 5" w:uiPriority="64"/>
+    <w:lsdException w:name="Medium List 1 Accent 5" w:uiPriority="65"/>
+    <w:lsdException w:name="Medium List 2 Accent 5" w:uiPriority="66"/>
+    <w:lsdException w:name="Medium Grid 1 Accent 5" w:uiPriority="67"/>
+    <w:lsdException w:name="Medium Grid 2 Accent 5" w:uiPriority="68"/>
+    <w:lsdException w:name="Medium Grid 3 Accent 5" w:uiPriority="69"/>
+    <w:lsdException w:name="Dark List Accent 5" w:uiPriority="70"/>
+    <w:lsdException w:name="Colorful Shading Accent 5" w:uiPriority="71"/>
+    <w:lsdException w:name="Colorful List Accent 5" w:uiPriority="72"/>
+    <w:lsdException w:name="Colorful Grid Accent 5" w:uiPriority="73"/>
+    <w:lsdException w:name="Light Shading Accent 6" w:uiPriority="60"/>
+    <w:lsdException w:name="Light List Accent 6" w:uiPriority="61"/>
+    <w:lsdException w:name="Light Grid Accent 6" w:uiPriority="62"/>
+    <w:lsdException w:name="Medium Shading 1 Accent 6" w:uiPriority="63"/>
+    <w:lsdException w:name="Medium Shading 2 Accent 6" w:uiPriority="64"/>
+    <w:lsdException w:name="Medium List 1 Accent 6" w:uiPriority="65"/>
+    <w:lsdException w:name="Medium List 2 Accent 6" w:uiPriority="66"/>
+    <w:lsdException w:name="Medium Grid 1 Accent 6" w:uiPriority="67"/>
+    <w:lsdException w:name="Medium Grid 2 Accent 6" w:uiPriority="68"/>
+    <w:lsdException w:name="Medium Grid 3 Accent 6" w:uiPriority="69"/>
+    <w:lsdException w:name="Dark List Accent 6" w:uiPriority="70"/>
+    <w:lsdException w:name="Colorful Shading Accent 6" w:uiPriority="71"/>
+    <w:lsdException w:name="Colorful List Accent 6" w:uiPriority="72"/>
+    <w:lsdException w:name="Colorful Grid Accent 6" w:uiPriority="73"/>
+    <w:lsdException w:name="Subtle Emphasis" w:uiPriority="19" w:qFormat="1"/>
+    <w:lsdException w:name="Intense Emphasis" w:uiPriority="21" w:qFormat="1"/>
+    <w:lsdException w:name="Subtle Reference" w:uiPriority="31" w:qFormat="1"/>
+    <w:lsdException w:name="Intense Reference" w:uiPriority="32" w:qFormat="1"/>
+    <w:lsdException w:name="Book Title" w:uiPriority="33" w:qFormat="1"/>
+    <w:lsdException w:name="Bibliography" w:semiHidden="1" w:uiPriority="37" w:unhideWhenUsed="1"/>
+    <w:lsdException w:name="TOC Heading" w:semiHidden="1" w:uiPriority="39" w:unhideWhenUsed="1" w:qFormat="1"/>
+    <w:lsdException w:name="Plain Table 1" w:uiPriority="41"/>
+    <w:lsdException w:name="Plain Table 2" w:uiPriority="42"/>
+    <w:lsdException w:name="Plain Table 3" w:uiPriority="43"/>
+    <w:lsdException w:name="Plain Table 4" w:uiPriority="44"/>
+    <w:lsdException w:name="Plain Table 5" w:uiPriority="45"/>
+    <w:lsdException w:name="Grid Table Light" w:uiPriority="40"/>
+    <w:lsdException w:name="Grid Table 1 Light" w:uiPriority="46"/>
+    <w:lsdException w:name="Grid Table 2" w:uiPriority="47"/>
+    <w:lsdException w:name="Grid Table 3" w:uiPriority="48"/>
+    <w:lsdException w:name="Grid Table 4" w:uiPriority="49"/>
+    <w:lsdException w:name="Grid Table 5 Dark" w:uiPriority="50"/>
+    <w:lsdException w:name="Grid Table 6 Colorful" w:uiPriority="51"/>
+    <w:lsdException w:name="Grid Table 7 Colorful" w:uiPriority="52"/>
+    <w:lsdException w:name="Grid Table 1 Light Accent 1" w:uiPriority="46"/>
+    <w:lsdException w:name="Grid Table 2 Accent 1" w:uiPriority="47"/>
+    <w:lsdException w:name="Grid Table 3 Accent 1" w:uiPriority="48"/>
+    <w:lsdException w:name="Grid Table 4 Accent 1" w:uiPriority="49"/>
+    <w:lsdException w:name="Grid Table 5 Dark Accent 1" w:uiPriority="50"/>
+    <w:lsdException w:name="Grid Table 6 Colorful Accent 1" w:uiPriority="51"/>
+    <w:lsdException w:name="Grid Table 7 Colorful Accent 1" w:uiPriority="52"/>
+    <w:lsdException w:name="Grid Table 1 Light Accent 2" w:uiPriority="46"/>
+    <w:lsdException w:name="Grid Table 2 Accent 2" w:uiPriority="47"/>
+    <w:lsdException w:name="Grid Table 3 Accent 2" w:uiPriority="48"/>
+    <w:lsdException w:name="Grid Table 4 Accent 2" w:uiPriority="49"/>
+    <w:lsdException w:name="Grid Table 5 Dark Accent 2" w:uiPriority="50"/>
+    <w:lsdException w:name="Grid Table 6 Colorful Accent 2" w:uiPriority="51"/>
+    <w:lsdException w:name="Grid Table 7 Colorful Accent 2" w:uiPriority="52"/>
+    <w:lsdException w:name="Grid Table 1 Light Accent 3" w:uiPriority="46"/>
+    <w:lsdException w:name="Grid Table 2 Accent 3" w:uiPriority="47"/>
+    <w:lsdException w:name="Grid Table 3 Accent 3" w:uiPriority="48"/>
+    <w:lsdException w:name="Grid Table 4 Accent 3" w:uiPriority="49"/>
+    <w:lsdException w:name="Grid Table 5 Dark Accent 3" w:uiPriority="50"/>
+    <w:lsdException w:name="Grid Table 6 Colorful Accent 3" w:uiPriority="51"/>
+    <w:lsdException w:name="Grid Table 7 Colorful Accent 3" w:uiPriority="52"/>
+    <w:lsdException w:name="Grid Table 1 Light Accent 4" w:uiPriority="46"/>
+    <w:lsdException w:name="Grid Table 2 Accent 4" w:uiPriority="47"/>
+    <w:lsdException w:name="Grid Table 3 Accent 4" w:uiPriority="48"/>
+    <w:lsdException w:name="Grid Table 4 Accent 4" w:uiPriority="49"/>
+    <w:lsdException w:name="Grid Table 5 Dark Accent 4" w:uiPriority="50"/>
+    <w:lsdException w:name="Grid Table 6 Colorful Accent 4" w:uiPriority="51"/>
+    <w:lsdException w:name="Grid Table 7 Colorful Accent 4" w:uiPriority="52"/>
+    <w:lsdException w:name="Grid Table 1 Light Accent 5" w:uiPriority="46"/>
+    <w:lsdException w:name="Grid Table 2 Accent 5" w:uiPriority="47"/>
+    <w:lsdException w:name="Grid Table 3 Accent 5" w:uiPriority="48"/>
+    <w:lsdException w:name="Grid Table 4 Accent 5" w:uiPriority="49"/>
+    <w:lsdException w:name="Grid Table 5 Dark Accent 5" w:uiPriority="50"/>
+    <w:lsdException w:name="Grid Table 6 Colorful Accent 5" w:uiPriority="51"/>
+    <w:lsdException w:name="Grid Table 7 Colorful Accent 5" w:uiPriority="52"/>
+    <w:lsdException w:name="Grid Table 1 Light Accent 6" w:uiPriority="46"/>
+    <w:lsdException w:name="Grid Table 2 Accent 6" w:uiPriority="47"/>
+    <w:lsdException w:name="Grid Table 3 Accent 6" w:uiPriority="48"/>
+    <w:lsdException w:name="Grid Table 4 Accent 6" w:uiPriority="49"/>
+    <w:lsdException w:name="Grid Table 5 Dark Accent 6" w:uiPriority="50"/>
+    <w:lsdException w:name="Grid Table 6 Colorful Accent 6" w:uiPriority="51"/>
+    <w:lsdException w:name="Grid Table 7 Colorful Accent 6" w:uiPriority="52"/>
+    <w:lsdException w:name="List Table 1 Light" w:uiPriority="46"/>
+    <w:lsdException w:name="List Table 2" w:uiPriority="47"/>
+    <w:lsdException w:name="List Table 3" w:uiPriority="48"/>
+    <w:lsdException w:name="List Table 4" w:uiPriority="49"/>
+    <w:lsdException w:name="List Table 5 Dark" w:uiPriority="50"/>
+    <w:lsdException w:name="List Table 6 Colorful" w:uiPriority="51"/>
+    <w:lsdException w:name="List Table 7 Colorful" w:uiPriority="52"/>
+    <w:lsdException w:name="List Table 1 Light Accent 1" w:uiPriority="46"/>
+    <w:lsdException w:name="List Table 2 Accent 1" w:uiPriority="47"/>
+    <w:lsdException w:name="List Table 3 Accent 1" w:uiPriority="48"/>
+    <w:lsdException w:name="List Table 4 Accent 1" w:uiPriority="49"/>
+    <w:lsdException w:name="List Table 5 Dark Accent 1" w:uiPriority="50"/>
+    <w:lsdException w:name="List Table 6 Colorful Accent 1" w:uiPriority="51"/>
+    <w:lsdException w:name="List Table 7 Colorful Accent 1" w:uiPriority="52"/>
+    <w:lsdException w:name="List Table 1 Light Accent 2" w:uiPriority="46"/>
+    <w:lsdException w:name="List Table 2 Accent 2" w:uiPriority="47"/>
+    <w:lsdException w:name="List Table 3 Accent 2" w:uiPriority="48"/>
+    <w:lsdException w:name="List Table 4 Accent 2" w:uiPriority="49"/>
+    <w:lsdException w:name="List Table 5 Dark Accent 2" w:uiPriority="50"/>
+    <w:lsdException w:name="List Table 6 Colorful Accent 2" w:uiPriority="51"/>
+    <w:lsdException w:name="List Table 7 Colorful Accent 2" w:uiPriority="52"/>
+    <w:lsdException w:name="List Table 1 Light Accent 3" w:uiPriority="46"/>
+    <w:lsdException w:name="List Table 2 Accent 3" w:uiPriority="47"/>
+    <w:lsdException w:name="List Table 3 Accent 3" w:uiPriority="48"/>
+    <w:lsdException w:name="List Table 4 Accent 3" w:uiPriority="49"/>
+    <w:lsdException w:name="List Table 5 Dark Accent 3" w:uiPriority="50"/>
+    <w:lsdException w:name="List Table 6 Colorful Accent 3" w:uiPriority="51"/>
+    <w:lsdException w:name="List Table 7 Colorful Accent 3" w:uiPriority="52"/>
+    <w:lsdException w:name="List Table 1 Light Accent 4" w:uiPriority="46"/>
+    <w:lsdException w:name="List Table 2 Accent 4" w:uiPriority="47"/>
+    <w:lsdException w:name="List Table 3 Accent 4" w:uiPriority="48"/>
+    <w:lsdException w:name="List Table 4 Accent 4" w:uiPriority="49"/>
+    <w:lsdException w:name="List Table 5 Dark Accent 4" w:uiPriority="50"/>
+    <w:lsdException w:name="List Table 6 Colorful Accent 4" w:uiPriority="51"/>
+    <w:lsdException w:name="List Table 7 Colorful Accent 4" w:uiPriority="52"/>
+    <w:lsdException w:name="List Table 1 Light Accent 5" w:uiPriority="46"/>
+    <w:lsdException w:name="List Table 2 Accent 5" w:uiPriority="47"/>
+    <w:lsdException w:name="List Table 3 Accent 5" w:uiPriority="48"/>
+    <w:lsdException w:name="List Table 4 Accent 5" w:uiPriority="49"/>
+    <w:lsdException w:name="List Table 5 Dark Accent 5" w:uiPriority="50"/>
+    <w:lsdException w:name="List Table 6 Colorful Accent 5" w:uiPriority="51"/>
+    <w:lsdException w:name="List Table 7 Colorful Accent 5" w:uiPriority="52"/>
+    <w:lsdException w:name="List Table 1 Light Accent 6" w:uiPriority="46"/>
+    <w:lsdException w:name="List Table 2 Accent 6" w:uiPriority="47"/>
+    <w:lsdException w:name="List Table 3 Accent 6" w:uiPriority="48"/>
+    <w:lsdException w:name="List Table 4 Accent 6" w:uiPriority="49"/>
+    <w:lsdException w:name="List Table 5 Dark Accent 6" w:uiPriority="50"/>
+    <w:lsdException w:name="List Table 6 Colorful Accent 6" w:uiPriority="51"/>
+    <w:lsdException w:name="List Table 7 Colorful Accent 6" w:uiPriority="52"/>
   </w:latentStyles>
   <w:style w:type="paragraph" w:default="1" w:styleId="Normal">
     <w:name w:val="Normal"/>
@@ -26876,7 +28171,6 @@
     <w:uiPriority w:val="99"/>
     <w:semiHidden/>
     <w:unhideWhenUsed/>
-    <w:qFormat/>
     <w:tblPr>
       <w:tblInd w:w="0" w:type="dxa"/>
       <w:tblCellMar>

</xml_diff>